<commit_message>
*Added figures for TF transforms on new robot, explained a few things about the new robot
</commit_message>
<xml_diff>
--- a/logbook.docx
+++ b/logbook.docx
@@ -15,39 +15,7 @@
           <w:sz w:val="56"/>
           <w:szCs w:val="56"/>
         </w:rPr>
-        <w:t xml:space="preserve">Duke Dusty 2 &amp; </w:t>
-      </w:r>
-      <w:proofErr w:type="spellStart"/>
-      <w:r>
-        <w:rPr>
-          <w:sz w:val="56"/>
-          <w:szCs w:val="56"/>
-        </w:rPr>
-        <w:t>Roomba</w:t>
-      </w:r>
-      <w:proofErr w:type="spellEnd"/>
-      <w:r>
-        <w:rPr>
-          <w:sz w:val="56"/>
-          <w:szCs w:val="56"/>
-        </w:rPr>
-        <w:t xml:space="preserve"> Research on ROS Platform, </w:t>
-      </w:r>
-      <w:proofErr w:type="gramStart"/>
-      <w:r>
-        <w:rPr>
-          <w:sz w:val="56"/>
-          <w:szCs w:val="56"/>
-        </w:rPr>
-        <w:t>Summer</w:t>
-      </w:r>
-      <w:proofErr w:type="gramEnd"/>
-      <w:r>
-        <w:rPr>
-          <w:sz w:val="56"/>
-          <w:szCs w:val="56"/>
-        </w:rPr>
-        <w:t xml:space="preserve"> 2010 Logbook</w:t>
+        <w:t>Duke Dusty 2 &amp; Roomba Research on ROS Platform, Summer 2010 Logbook</w:t>
       </w:r>
     </w:p>
     <w:p>
@@ -63,31 +31,22 @@
           <w:sz w:val="48"/>
           <w:szCs w:val="48"/>
         </w:rPr>
-        <w:t xml:space="preserve">Chris </w:t>
-      </w:r>
-      <w:proofErr w:type="spellStart"/>
-      <w:r>
+        <w:t>Chris Tralie</w:t>
+      </w:r>
+    </w:p>
+    <w:p>
+      <w:pPr>
+        <w:jc w:val="center"/>
         <w:rPr>
           <w:sz w:val="48"/>
           <w:szCs w:val="48"/>
         </w:rPr>
-        <w:t>Tralie</w:t>
-      </w:r>
-      <w:proofErr w:type="spellEnd"/>
-    </w:p>
-    <w:p>
-      <w:pPr>
-        <w:jc w:val="center"/>
+      </w:pPr>
+      <w:r>
         <w:rPr>
           <w:sz w:val="48"/>
           <w:szCs w:val="48"/>
         </w:rPr>
-      </w:pPr>
-      <w:r>
-        <w:rPr>
-          <w:sz w:val="48"/>
-          <w:szCs w:val="48"/>
-        </w:rPr>
         <w:t>Adviser: Matt Reynolds</w:t>
       </w:r>
     </w:p>
@@ -119,23 +78,7 @@
           <w:b/>
           <w:i/>
         </w:rPr>
-        <w:t xml:space="preserve">Note to self: Don’t forget to unplug the Hokuyo when charging the base station; otherwise the </w:t>
-      </w:r>
-      <w:proofErr w:type="spellStart"/>
-      <w:r>
-        <w:rPr>
-          <w:b/>
-          <w:i/>
-        </w:rPr>
-        <w:t>hokuyo</w:t>
-      </w:r>
-      <w:proofErr w:type="spellEnd"/>
-      <w:r>
-        <w:rPr>
-          <w:b/>
-          <w:i/>
-        </w:rPr>
-        <w:t xml:space="preserve"> will drain more power than is coming in through the AC adapter and the thing will be dead by the time I get to it.</w:t>
+        <w:t>Note to self: Don’t forget to unplug the Hokuyo when charging the base station; otherwise the hokuyo will drain more power than is coming in through the AC adapter and the thing will be dead by the time I get to it.</w:t>
       </w:r>
     </w:p>
     <w:p>
@@ -252,30 +195,14 @@
         <w:lastRenderedPageBreak/>
         <w:t xml:space="preserve">I’m using the </w:t>
       </w:r>
-      <w:proofErr w:type="spellStart"/>
-      <w:r>
-        <w:rPr>
-          <w:b/>
-        </w:rPr>
-        <w:t>irobot_creat_rustic</w:t>
-      </w:r>
-      <w:proofErr w:type="spellEnd"/>
-      <w:r>
-        <w:rPr>
-          <w:b/>
-        </w:rPr>
-        <w:t xml:space="preserve"> </w:t>
-      </w:r>
-      <w:r>
-        <w:t xml:space="preserve">library to control the </w:t>
-      </w:r>
-      <w:proofErr w:type="spellStart"/>
-      <w:r>
-        <w:t>roomba</w:t>
-      </w:r>
-      <w:proofErr w:type="spellEnd"/>
-      <w:r>
-        <w:t xml:space="preserve">.  </w:t>
+      <w:r>
+        <w:rPr>
+          <w:b/>
+        </w:rPr>
+        <w:t xml:space="preserve">irobot_creat_rustic </w:t>
+      </w:r>
+      <w:r>
+        <w:t xml:space="preserve">library to control the roomba.  </w:t>
       </w:r>
       <w:r>
         <w:t>Here</w:t>
@@ -357,80 +284,18 @@
         </w:r>
       </w:fldSimple>
       <w:r>
-        <w:t xml:space="preserve">: The topic interactions doing map building while autonomously navigating the hallway.  The most important parameters for </w:t>
-      </w:r>
-      <w:proofErr w:type="spellStart"/>
-      <w:r>
-        <w:t>slam_gmapping</w:t>
-      </w:r>
-      <w:proofErr w:type="spellEnd"/>
-      <w:r>
-        <w:t xml:space="preserve"> are the </w:t>
-      </w:r>
-      <w:proofErr w:type="spellStart"/>
-      <w:r>
-        <w:t>tf</w:t>
-      </w:r>
-      <w:proofErr w:type="spellEnd"/>
-      <w:r>
-        <w:t xml:space="preserve"> transforms that take the odometer to the base of the laser (</w:t>
-      </w:r>
-      <w:proofErr w:type="spellStart"/>
-      <w:r>
-        <w:t>odom</w:t>
-      </w:r>
-      <w:proofErr w:type="spellEnd"/>
-      <w:r>
-        <w:t xml:space="preserve"> -&gt; </w:t>
-      </w:r>
-      <w:proofErr w:type="spellStart"/>
-      <w:r>
-        <w:t>base_link</w:t>
-      </w:r>
-      <w:proofErr w:type="spellEnd"/>
-      <w:r>
-        <w:t xml:space="preserve">) and the </w:t>
-      </w:r>
-      <w:proofErr w:type="spellStart"/>
-      <w:r>
-        <w:t>LaserScan</w:t>
-      </w:r>
-      <w:proofErr w:type="spellEnd"/>
-      <w:r>
-        <w:t xml:space="preserve"> message from the /scan topic published by the Hokuyo.  Note also that </w:t>
-      </w:r>
-    </w:p>
-    <w:p>
-      <w:r>
-        <w:t xml:space="preserve">I can also manually override the </w:t>
-      </w:r>
-      <w:proofErr w:type="spellStart"/>
-      <w:r>
-        <w:t>hallwaydrive</w:t>
-      </w:r>
-      <w:proofErr w:type="spellEnd"/>
-      <w:r>
-        <w:t xml:space="preserve"> program’s commands if I set the parameter </w:t>
-      </w:r>
-      <w:r>
-        <w:rPr>
-          <w:b/>
-        </w:rPr>
-        <w:t>/</w:t>
-      </w:r>
-      <w:proofErr w:type="spellStart"/>
-      <w:r>
-        <w:rPr>
-          <w:b/>
-        </w:rPr>
-        <w:t>hallwaydrive</w:t>
-      </w:r>
-      <w:proofErr w:type="spellEnd"/>
-      <w:r>
-        <w:rPr>
-          <w:b/>
-        </w:rPr>
-        <w:t>/automatic</w:t>
+        <w:t xml:space="preserve">: The topic interactions doing map building while autonomously navigating the hallway.  The most important parameters for slam_gmapping are the tf transforms that take the odometer to the base of the laser (odom -&gt; base_link) and the LaserScan message from the /scan topic published by the Hokuyo.  Note also that </w:t>
+      </w:r>
+    </w:p>
+    <w:p>
+      <w:r>
+        <w:t xml:space="preserve">I can also manually override the hallwaydrive program’s commands if I set the parameter </w:t>
+      </w:r>
+      <w:r>
+        <w:rPr>
+          <w:b/>
+        </w:rPr>
+        <w:t>/hallwaydrive/automatic</w:t>
       </w:r>
       <w:r>
         <w:t xml:space="preserve"> to 0.  This allows me to use a GUI program to drive the robot myself.  Here’s what the topic interaction graph looks like in that case:</w:t>
@@ -507,77 +372,19 @@
         </w:r>
       </w:fldSimple>
       <w:r>
-        <w:t>: Map building with the potential to override using the "</w:t>
-      </w:r>
-      <w:proofErr w:type="spellStart"/>
-      <w:r>
-        <w:t>irobot_create_gui</w:t>
-      </w:r>
-      <w:proofErr w:type="spellEnd"/>
-      <w:r>
-        <w:t xml:space="preserve">" node provided in the </w:t>
+        <w:t xml:space="preserve">: Map building with the potential to override using the "irobot_create_gui" node provided in the </w:t>
       </w:r>
     </w:p>
     <w:p/>
     <w:p>
       <w:r>
-        <w:t>I figured out how to look at the map-</w:t>
-      </w:r>
-      <w:proofErr w:type="spellStart"/>
-      <w:r>
-        <w:t>bulidng</w:t>
-      </w:r>
-      <w:proofErr w:type="spellEnd"/>
-      <w:r>
-        <w:t xml:space="preserve"> online.  All that needs to be done is to execute </w:t>
+        <w:t xml:space="preserve">I figured out how to look at the map-bulidng online.  All that needs to be done is to execute </w:t>
       </w:r>
       <w:r>
         <w:rPr>
           <w:i/>
         </w:rPr>
-        <w:t>“</w:t>
-      </w:r>
-      <w:proofErr w:type="spellStart"/>
-      <w:r>
-        <w:rPr>
-          <w:i/>
-        </w:rPr>
-        <w:t>rosrun</w:t>
-      </w:r>
-      <w:proofErr w:type="spellEnd"/>
-      <w:r>
-        <w:rPr>
-          <w:i/>
-        </w:rPr>
-        <w:t xml:space="preserve"> </w:t>
-      </w:r>
-      <w:proofErr w:type="spellStart"/>
-      <w:r>
-        <w:rPr>
-          <w:i/>
-        </w:rPr>
-        <w:t>nav_view</w:t>
-      </w:r>
-      <w:proofErr w:type="spellEnd"/>
-      <w:r>
-        <w:rPr>
-          <w:i/>
-        </w:rPr>
-        <w:t xml:space="preserve"> </w:t>
-      </w:r>
-      <w:proofErr w:type="spellStart"/>
-      <w:r>
-        <w:rPr>
-          <w:i/>
-        </w:rPr>
-        <w:t>nav_view</w:t>
-      </w:r>
-      <w:proofErr w:type="spellEnd"/>
-      <w:r>
-        <w:rPr>
-          <w:i/>
-        </w:rPr>
-        <w:t>”</w:t>
+        <w:t>“rosrun nav_view nav_view”</w:t>
       </w:r>
       <w:r>
         <w:rPr>
@@ -681,15 +488,7 @@
         </w:r>
       </w:fldSimple>
       <w:r>
-        <w:t xml:space="preserve">: An example occupancy grid built in part of the hallway.  The </w:t>
-      </w:r>
-      <w:proofErr w:type="spellStart"/>
-      <w:r>
-        <w:t>odometric</w:t>
-      </w:r>
-      <w:proofErr w:type="spellEnd"/>
-      <w:r>
-        <w:t xml:space="preserve"> drift doesn't actually seem too bad, but for some reason there are holes in the middle and I can't figure out why.</w:t>
+        <w:t>: An example occupancy grid built in part of the hallway.  The odometric drift doesn't actually seem too bad, but for some reason there are holes in the middle and I can't figure out why.</w:t>
       </w:r>
     </w:p>
     <w:p>
@@ -728,29 +527,13 @@
     </w:p>
     <w:p>
       <w:r>
-        <w:t xml:space="preserve">I shifted my hours today so I could come and work late to get a decent map of the hallway after people left (I’ll be here until about 10 PM).  There are a few things I need to fix before I can do that, though.  The first thing I’m working on is making my local hallway navigation program better.  I’m going to make it try to avoid obstacles that are a certain distance away, in addition to making it try to stay in the center of the hallway.  I’ll have it turn away from a close obstacle when it’s within a certain distance, or if there isn’t an obstacle within a specified distance, I’ll do the </w:t>
-      </w:r>
-      <w:proofErr w:type="spellStart"/>
-      <w:r>
-        <w:t>centroid</w:t>
-      </w:r>
-      <w:proofErr w:type="spellEnd"/>
-      <w:r>
-        <w:t xml:space="preserve"> thing I did last year.  Here are a few measurements (some of which I actually need for the navigation stack).</w:t>
+        <w:t>I shifted my hours today so I could come and work late to get a decent map of the hallway after people left (I’ll be here until about 10 PM).  There are a few things I need to fix before I can do that, though.  The first thing I’m working on is making my local hallway navigation program better.  I’m going to make it try to avoid obstacles that are a certain distance away, in addition to making it try to stay in the center of the hallway.  I’ll have it turn away from a close obstacle when it’s within a certain distance, or if there isn’t an obstacle within a specified distance, I’ll do the centroid thing I did last year.  Here are a few measurements (some of which I actually need for the navigation stack).</w:t>
       </w:r>
     </w:p>
     <w:p>
       <w:r>
         <w:lastRenderedPageBreak/>
-        <w:t xml:space="preserve">The </w:t>
-      </w:r>
-      <w:proofErr w:type="spellStart"/>
-      <w:r>
-        <w:t>roomba</w:t>
-      </w:r>
-      <w:proofErr w:type="spellEnd"/>
-      <w:r>
-        <w:t xml:space="preserve"> radius is about </w:t>
+        <w:t xml:space="preserve">The roomba radius is about </w:t>
       </w:r>
       <w:r>
         <w:rPr>
@@ -805,15 +588,7 @@
         </w:pBdr>
       </w:pPr>
       <w:r>
-        <w:t xml:space="preserve">After some tweaking I finally got the near obstacle avoidance plus </w:t>
-      </w:r>
-      <w:proofErr w:type="spellStart"/>
-      <w:r>
-        <w:t>centroid</w:t>
-      </w:r>
-      <w:proofErr w:type="spellEnd"/>
-      <w:r>
-        <w:t xml:space="preserve"> finder to work.  There was a bug that took me a while to find where for some reason, some of the laser scan bins turned out to be zero.  This was really screwing up what it thought to be the closest obstacle, and it was also causing divide by zero errors (since the sharpness of the turn is made to be inversely proportional to the distance).  But now it works so well that it actually avoids all of the chairs in this lab and it’s able to get itself out of that.  I just need to get the manual override working and then I’ll be ready to get some real data out in the hallway</w:t>
+        <w:t>After some tweaking I finally got the near obstacle avoidance plus centroid finder to work.  There was a bug that took me a while to find where for some reason, some of the laser scan bins turned out to be zero.  This was really screwing up what it thought to be the closest obstacle, and it was also causing divide by zero errors (since the sharpness of the turn is made to be inversely proportional to the distance).  But now it works so well that it actually avoids all of the chairs in this lab and it’s able to get itself out of that.  I just need to get the manual override working and then I’ll be ready to get some real data out in the hallway</w:t>
       </w:r>
     </w:p>
     <w:p>
@@ -840,15 +615,7 @@
         <w:t>rd</w:t>
       </w:r>
       <w:r>
-        <w:t xml:space="preserve"> floor CIEMAS is abysmal just like it was last year in that area where there’s tons of glass and the laser scanner misses it, and it tends to curve off there, making it impossible to close.  I’m going to have to drive the robot really straight and really slowly in that area if it’s going to work.  I’m going to add the feature to have it drive straight in the </w:t>
-      </w:r>
-      <w:proofErr w:type="spellStart"/>
-      <w:r>
-        <w:t>hallwaydrive</w:t>
-      </w:r>
-      <w:proofErr w:type="spellEnd"/>
-      <w:r>
-        <w:t xml:space="preserve"> program if I change a ROS parameter quickly on the fly.</w:t>
+        <w:t xml:space="preserve"> floor CIEMAS is abysmal just like it was last year in that area where there’s tons of glass and the laser scanner misses it, and it tends to curve off there, making it impossible to close.  I’m going to have to drive the robot really straight and really slowly in that area if it’s going to work.  I’m going to add the feature to have it drive straight in the hallwaydrive program if I change a ROS parameter quickly on the fly.</w:t>
       </w:r>
     </w:p>
     <w:p>
@@ -870,15 +637,7 @@
     </w:p>
     <w:p>
       <w:r>
-        <w:t xml:space="preserve">I figured out why the map was getting holes, thanks to Travis </w:t>
-      </w:r>
-      <w:proofErr w:type="spellStart"/>
-      <w:r>
-        <w:t>Deyle</w:t>
-      </w:r>
-      <w:proofErr w:type="spellEnd"/>
-      <w:r>
-        <w:t>.  Here’s an e-mail exchange I just had with him:</w:t>
+        <w:t>I figured out why the map was getting holes, thanks to Travis Deyle.  Here’s an e-mail exchange I just had with him:</w:t>
       </w:r>
     </w:p>
     <w:p>
@@ -893,23 +652,7 @@
           <w:rFonts w:ascii="Times New Roman" w:hAnsi="Times New Roman" w:cs="Times New Roman"/>
           <w:color w:val="1F497D" w:themeColor="text2"/>
         </w:rPr>
-        <w:t xml:space="preserve">Okay great, thanks, that's a relief.  I suppose trying to view the map at the same time it's building on that dinky little </w:t>
-      </w:r>
-      <w:proofErr w:type="spellStart"/>
-      <w:r>
-        <w:rPr>
-          <w:rFonts w:ascii="Times New Roman" w:hAnsi="Times New Roman" w:cs="Times New Roman"/>
-          <w:color w:val="1F497D" w:themeColor="text2"/>
-        </w:rPr>
-        <w:t>netbook</w:t>
-      </w:r>
-      <w:proofErr w:type="spellEnd"/>
-      <w:r>
-        <w:rPr>
-          <w:rFonts w:ascii="Times New Roman" w:hAnsi="Times New Roman" w:cs="Times New Roman"/>
-          <w:color w:val="1F497D" w:themeColor="text2"/>
-        </w:rPr>
-        <w:t xml:space="preserve"> wasn't the best idea.  It definitely did look like the processor was maxing out.  I'll make a bag file and compare the results.  I'll also make sure to do multiple loops.  Or if this continues to be a problem, I'll just make a filter that gets rid of the gray stuff. </w:t>
+        <w:t xml:space="preserve">Okay great, thanks, that's a relief.  I suppose trying to view the map at the same time it's building on that dinky little netbook wasn't the best idea.  It definitely did look like the processor was maxing out.  I'll make a bag file and compare the results.  I'll also make sure to do multiple loops.  Or if this continues to be a problem, I'll just make a filter that gets rid of the gray stuff. </w:t>
       </w:r>
       <w:r>
         <w:rPr>
@@ -940,23 +683,7 @@
           <w:color w:val="1F497D" w:themeColor="text2"/>
         </w:rPr>
         <w:br/>
-        <w:t xml:space="preserve">Travis </w:t>
-      </w:r>
-      <w:proofErr w:type="spellStart"/>
-      <w:r>
-        <w:rPr>
-          <w:rFonts w:ascii="Times New Roman" w:hAnsi="Times New Roman" w:cs="Times New Roman"/>
-          <w:color w:val="1F497D" w:themeColor="text2"/>
-        </w:rPr>
-        <w:t>Deyle</w:t>
-      </w:r>
-      <w:proofErr w:type="spellEnd"/>
-      <w:r>
-        <w:rPr>
-          <w:rFonts w:ascii="Times New Roman" w:hAnsi="Times New Roman" w:cs="Times New Roman"/>
-          <w:color w:val="1F497D" w:themeColor="text2"/>
-        </w:rPr>
-        <w:t xml:space="preserve"> wrote: </w:t>
+        <w:t xml:space="preserve">Travis Deyle wrote: </w:t>
       </w:r>
       <w:r>
         <w:rPr>
@@ -997,23 +724,7 @@
           <w:color w:val="1F497D" w:themeColor="text2"/>
         </w:rPr>
         <w:br/>
-        <w:t xml:space="preserve">Actually, this shouldn't affect your map in the slightest.  After you save your map, only the black locations (which you can reinforce by editing the resulting map image) are used for localization.  The gray is "unseen" and you can manually remove it from your maps.  Beyond that, </w:t>
-      </w:r>
-      <w:proofErr w:type="spellStart"/>
-      <w:r>
-        <w:rPr>
-          <w:rFonts w:ascii="Times New Roman" w:hAnsi="Times New Roman" w:cs="Times New Roman"/>
-          <w:color w:val="1F497D" w:themeColor="text2"/>
-        </w:rPr>
-        <w:t>your</w:t>
-      </w:r>
-      <w:proofErr w:type="spellEnd"/>
-      <w:r>
-        <w:rPr>
-          <w:rFonts w:ascii="Times New Roman" w:hAnsi="Times New Roman" w:cs="Times New Roman"/>
-          <w:color w:val="1F497D" w:themeColor="text2"/>
-        </w:rPr>
-        <w:t xml:space="preserve"> only recourse is to </w:t>
+        <w:t xml:space="preserve">Actually, this shouldn't affect your map in the slightest.  After you save your map, only the black locations (which you can reinforce by editing the resulting map image) are used for localization.  The gray is "unseen" and you can manually remove it from your maps.  Beyond that, your only recourse is to </w:t>
       </w:r>
       <w:r>
         <w:rPr>
@@ -1065,23 +776,7 @@
           <w:color w:val="1F497D" w:themeColor="text2"/>
         </w:rPr>
         <w:br/>
-        <w:t xml:space="preserve">On Wed, Jun 23, 2010 at 12:05 AM, Chris </w:t>
-      </w:r>
-      <w:proofErr w:type="spellStart"/>
-      <w:r>
-        <w:rPr>
-          <w:rFonts w:ascii="Times New Roman" w:hAnsi="Times New Roman" w:cs="Times New Roman"/>
-          <w:color w:val="1F497D" w:themeColor="text2"/>
-        </w:rPr>
-        <w:t>Tralie</w:t>
-      </w:r>
-      <w:proofErr w:type="spellEnd"/>
-      <w:r>
-        <w:rPr>
-          <w:rFonts w:ascii="Times New Roman" w:hAnsi="Times New Roman" w:cs="Times New Roman"/>
-          <w:color w:val="1F497D" w:themeColor="text2"/>
-        </w:rPr>
-        <w:t xml:space="preserve"> &lt;</w:t>
+        <w:t>On Wed, Jun 23, 2010 at 12:05 AM, Chris Tralie &lt;</w:t>
       </w:r>
       <w:hyperlink r:id="rId9" w:history="1">
         <w:r>
@@ -1240,182 +935,70 @@
           <w:rFonts w:ascii="Times New Roman" w:hAnsi="Times New Roman" w:cs="Times New Roman"/>
           <w:color w:val="1F497D" w:themeColor="text2"/>
         </w:rPr>
-        <w:t xml:space="preserve">AMCL takes in </w:t>
-      </w:r>
-      <w:proofErr w:type="spellStart"/>
-      <w:r>
+        <w:t>AMCL takes in odom and laser.  It updates a transformation from map (parent) to odom (child) -- you should not specify this transformation.  Look at tf view_frames after you get things running.  </w:t>
+      </w:r>
+    </w:p>
+    <w:p>
+      <w:pPr>
         <w:rPr>
           <w:rFonts w:ascii="Times New Roman" w:hAnsi="Times New Roman" w:cs="Times New Roman"/>
           <w:color w:val="1F497D" w:themeColor="text2"/>
         </w:rPr>
-        <w:t>odom</w:t>
-      </w:r>
-      <w:proofErr w:type="spellEnd"/>
-      <w:r>
+      </w:pPr>
+    </w:p>
+    <w:p>
+      <w:pPr>
         <w:rPr>
           <w:rFonts w:ascii="Times New Roman" w:hAnsi="Times New Roman" w:cs="Times New Roman"/>
           <w:color w:val="1F497D" w:themeColor="text2"/>
         </w:rPr>
-        <w:t xml:space="preserve"> and laser.  It updates a transformation from map (parent) to </w:t>
-      </w:r>
-      <w:proofErr w:type="spellStart"/>
+      </w:pPr>
       <w:r>
         <w:rPr>
           <w:rFonts w:ascii="Times New Roman" w:hAnsi="Times New Roman" w:cs="Times New Roman"/>
           <w:color w:val="1F497D" w:themeColor="text2"/>
         </w:rPr>
-        <w:t>odom</w:t>
-      </w:r>
-      <w:proofErr w:type="spellEnd"/>
-      <w:r>
+        <w:t>For navigation, you should just use the base_link expressed in the odom frame.</w:t>
+      </w:r>
+    </w:p>
+    <w:p>
+      <w:pPr>
         <w:rPr>
           <w:rFonts w:ascii="Times New Roman" w:hAnsi="Times New Roman" w:cs="Times New Roman"/>
           <w:color w:val="1F497D" w:themeColor="text2"/>
         </w:rPr>
-        <w:t xml:space="preserve"> (child) -- you should not specify this transformation.  Look at </w:t>
-      </w:r>
-      <w:proofErr w:type="spellStart"/>
-      <w:r>
+      </w:pPr>
+    </w:p>
+    <w:p>
+      <w:pPr>
+        <w:spacing w:after="240"/>
         <w:rPr>
           <w:rFonts w:ascii="Times New Roman" w:hAnsi="Times New Roman" w:cs="Times New Roman"/>
           <w:color w:val="1F497D" w:themeColor="text2"/>
         </w:rPr>
-        <w:t>tf</w:t>
-      </w:r>
-      <w:proofErr w:type="spellEnd"/>
+      </w:pPr>
       <w:r>
         <w:rPr>
           <w:rFonts w:ascii="Times New Roman" w:hAnsi="Times New Roman" w:cs="Times New Roman"/>
           <w:color w:val="1F497D" w:themeColor="text2"/>
         </w:rPr>
-        <w:t xml:space="preserve"> </w:t>
-      </w:r>
-      <w:proofErr w:type="spellStart"/>
-      <w:r>
+        <w:t>~Travis</w:t>
+      </w:r>
+    </w:p>
+    <w:p>
+      <w:pPr>
+        <w:spacing w:after="0"/>
         <w:rPr>
           <w:rFonts w:ascii="Times New Roman" w:hAnsi="Times New Roman" w:cs="Times New Roman"/>
           <w:color w:val="1F497D" w:themeColor="text2"/>
         </w:rPr>
-        <w:t>view_frames</w:t>
-      </w:r>
-      <w:proofErr w:type="spellEnd"/>
+      </w:pPr>
       <w:r>
         <w:rPr>
           <w:rFonts w:ascii="Times New Roman" w:hAnsi="Times New Roman" w:cs="Times New Roman"/>
           <w:color w:val="1F497D" w:themeColor="text2"/>
         </w:rPr>
-        <w:t xml:space="preserve"> after you get things running.  </w:t>
-      </w:r>
-    </w:p>
-    <w:p>
-      <w:pPr>
-        <w:rPr>
-          <w:rFonts w:ascii="Times New Roman" w:hAnsi="Times New Roman" w:cs="Times New Roman"/>
-          <w:color w:val="1F497D" w:themeColor="text2"/>
-        </w:rPr>
-      </w:pPr>
-    </w:p>
-    <w:p>
-      <w:pPr>
-        <w:rPr>
-          <w:rFonts w:ascii="Times New Roman" w:hAnsi="Times New Roman" w:cs="Times New Roman"/>
-          <w:color w:val="1F497D" w:themeColor="text2"/>
-        </w:rPr>
-      </w:pPr>
-      <w:r>
-        <w:rPr>
-          <w:rFonts w:ascii="Times New Roman" w:hAnsi="Times New Roman" w:cs="Times New Roman"/>
-          <w:color w:val="1F497D" w:themeColor="text2"/>
-        </w:rPr>
-        <w:t xml:space="preserve">For navigation, you should just use the </w:t>
-      </w:r>
-      <w:proofErr w:type="spellStart"/>
-      <w:r>
-        <w:rPr>
-          <w:rFonts w:ascii="Times New Roman" w:hAnsi="Times New Roman" w:cs="Times New Roman"/>
-          <w:color w:val="1F497D" w:themeColor="text2"/>
-        </w:rPr>
-        <w:t>base_link</w:t>
-      </w:r>
-      <w:proofErr w:type="spellEnd"/>
-      <w:r>
-        <w:rPr>
-          <w:rFonts w:ascii="Times New Roman" w:hAnsi="Times New Roman" w:cs="Times New Roman"/>
-          <w:color w:val="1F497D" w:themeColor="text2"/>
-        </w:rPr>
-        <w:t xml:space="preserve"> expressed in the </w:t>
-      </w:r>
-      <w:proofErr w:type="spellStart"/>
-      <w:r>
-        <w:rPr>
-          <w:rFonts w:ascii="Times New Roman" w:hAnsi="Times New Roman" w:cs="Times New Roman"/>
-          <w:color w:val="1F497D" w:themeColor="text2"/>
-        </w:rPr>
-        <w:t>odom</w:t>
-      </w:r>
-      <w:proofErr w:type="spellEnd"/>
-      <w:r>
-        <w:rPr>
-          <w:rFonts w:ascii="Times New Roman" w:hAnsi="Times New Roman" w:cs="Times New Roman"/>
-          <w:color w:val="1F497D" w:themeColor="text2"/>
-        </w:rPr>
-        <w:t xml:space="preserve"> frame.</w:t>
-      </w:r>
-    </w:p>
-    <w:p>
-      <w:pPr>
-        <w:rPr>
-          <w:rFonts w:ascii="Times New Roman" w:hAnsi="Times New Roman" w:cs="Times New Roman"/>
-          <w:color w:val="1F497D" w:themeColor="text2"/>
-        </w:rPr>
-      </w:pPr>
-    </w:p>
-    <w:p>
-      <w:pPr>
-        <w:spacing w:after="240"/>
-        <w:rPr>
-          <w:rFonts w:ascii="Times New Roman" w:hAnsi="Times New Roman" w:cs="Times New Roman"/>
-          <w:color w:val="1F497D" w:themeColor="text2"/>
-        </w:rPr>
-      </w:pPr>
-      <w:r>
-        <w:rPr>
-          <w:rFonts w:ascii="Times New Roman" w:hAnsi="Times New Roman" w:cs="Times New Roman"/>
-          <w:color w:val="1F497D" w:themeColor="text2"/>
-        </w:rPr>
-        <w:t>~Travis</w:t>
-      </w:r>
-    </w:p>
-    <w:p>
-      <w:pPr>
-        <w:spacing w:after="0"/>
-        <w:rPr>
-          <w:rFonts w:ascii="Times New Roman" w:hAnsi="Times New Roman" w:cs="Times New Roman"/>
-          <w:color w:val="1F497D" w:themeColor="text2"/>
-        </w:rPr>
-      </w:pPr>
-      <w:r>
-        <w:rPr>
-          <w:rFonts w:ascii="Times New Roman" w:hAnsi="Times New Roman" w:cs="Times New Roman"/>
-          <w:color w:val="1F497D" w:themeColor="text2"/>
-        </w:rPr>
-        <w:t xml:space="preserve">On Wed, Jun 23, 2010 at 12:12 PM, Chris </w:t>
-      </w:r>
-      <w:proofErr w:type="spellStart"/>
-      <w:r>
-        <w:rPr>
-          <w:rFonts w:ascii="Times New Roman" w:hAnsi="Times New Roman" w:cs="Times New Roman"/>
-          <w:color w:val="1F497D" w:themeColor="text2"/>
-        </w:rPr>
-        <w:t>Tralie</w:t>
-      </w:r>
-      <w:proofErr w:type="spellEnd"/>
-      <w:r>
-        <w:rPr>
-          <w:rFonts w:ascii="Times New Roman" w:hAnsi="Times New Roman" w:cs="Times New Roman"/>
-          <w:color w:val="1F497D" w:themeColor="text2"/>
-        </w:rPr>
-        <w:t xml:space="preserve"> &lt;</w:t>
+        <w:t>On Wed, Jun 23, 2010 at 12:12 PM, Chris Tralie &lt;</w:t>
       </w:r>
       <w:hyperlink r:id="rId11" w:history="1">
         <w:r>
@@ -1455,185 +1038,16 @@
           <w:color w:val="1F497D" w:themeColor="text2"/>
         </w:rPr>
         <w:br/>
-        <w:t xml:space="preserve">  </w:t>
-      </w:r>
-      <w:proofErr w:type="gramStart"/>
+        <w:t>  When I'm setting up the navigation stack, I'm getting odometry information from the roomba at the same time that AMCL is giving it's own version of "odom."  But it looks like AMCL only uses laser information?  So should I just ignore the roomba's version of odom and use AMCL's during navigation?  Is it the case that the roomba's odom is only important during map building and I can ignore it during navigation?  Also, I'm planning to do an identity transform between /odom and /map, is this correct?</w:t>
+      </w:r>
       <w:r>
         <w:rPr>
           <w:rFonts w:ascii="Times New Roman" w:hAnsi="Times New Roman" w:cs="Times New Roman"/>
           <w:color w:val="1F497D" w:themeColor="text2"/>
         </w:rPr>
-        <w:t>When</w:t>
-      </w:r>
-      <w:proofErr w:type="gramEnd"/>
-      <w:r>
-        <w:rPr>
-          <w:rFonts w:ascii="Times New Roman" w:hAnsi="Times New Roman" w:cs="Times New Roman"/>
-          <w:color w:val="1F497D" w:themeColor="text2"/>
-        </w:rPr>
-        <w:t xml:space="preserve"> I'm setting up the navigation stack, I'm getting </w:t>
-      </w:r>
-      <w:proofErr w:type="spellStart"/>
-      <w:r>
-        <w:rPr>
-          <w:rFonts w:ascii="Times New Roman" w:hAnsi="Times New Roman" w:cs="Times New Roman"/>
-          <w:color w:val="1F497D" w:themeColor="text2"/>
-        </w:rPr>
-        <w:t>odometry</w:t>
-      </w:r>
-      <w:proofErr w:type="spellEnd"/>
-      <w:r>
-        <w:rPr>
-          <w:rFonts w:ascii="Times New Roman" w:hAnsi="Times New Roman" w:cs="Times New Roman"/>
-          <w:color w:val="1F497D" w:themeColor="text2"/>
-        </w:rPr>
-        <w:t xml:space="preserve"> information from the </w:t>
-      </w:r>
-      <w:proofErr w:type="spellStart"/>
-      <w:r>
-        <w:rPr>
-          <w:rFonts w:ascii="Times New Roman" w:hAnsi="Times New Roman" w:cs="Times New Roman"/>
-          <w:color w:val="1F497D" w:themeColor="text2"/>
-        </w:rPr>
-        <w:t>roomba</w:t>
-      </w:r>
-      <w:proofErr w:type="spellEnd"/>
-      <w:r>
-        <w:rPr>
-          <w:rFonts w:ascii="Times New Roman" w:hAnsi="Times New Roman" w:cs="Times New Roman"/>
-          <w:color w:val="1F497D" w:themeColor="text2"/>
-        </w:rPr>
-        <w:t xml:space="preserve"> at the same time that AMCL is giving </w:t>
-      </w:r>
-      <w:proofErr w:type="spellStart"/>
-      <w:r>
-        <w:rPr>
-          <w:rFonts w:ascii="Times New Roman" w:hAnsi="Times New Roman" w:cs="Times New Roman"/>
-          <w:color w:val="1F497D" w:themeColor="text2"/>
-        </w:rPr>
-        <w:t>it's</w:t>
-      </w:r>
-      <w:proofErr w:type="spellEnd"/>
-      <w:r>
-        <w:rPr>
-          <w:rFonts w:ascii="Times New Roman" w:hAnsi="Times New Roman" w:cs="Times New Roman"/>
-          <w:color w:val="1F497D" w:themeColor="text2"/>
-        </w:rPr>
-        <w:t xml:space="preserve"> own version of "</w:t>
-      </w:r>
-      <w:proofErr w:type="spellStart"/>
-      <w:r>
-        <w:rPr>
-          <w:rFonts w:ascii="Times New Roman" w:hAnsi="Times New Roman" w:cs="Times New Roman"/>
-          <w:color w:val="1F497D" w:themeColor="text2"/>
-        </w:rPr>
-        <w:t>odom</w:t>
-      </w:r>
-      <w:proofErr w:type="spellEnd"/>
-      <w:r>
-        <w:rPr>
-          <w:rFonts w:ascii="Times New Roman" w:hAnsi="Times New Roman" w:cs="Times New Roman"/>
-          <w:color w:val="1F497D" w:themeColor="text2"/>
-        </w:rPr>
-        <w:t xml:space="preserve">."  But it looks like AMCL only uses laser information?  So should I just ignore the </w:t>
-      </w:r>
-      <w:proofErr w:type="spellStart"/>
-      <w:r>
-        <w:rPr>
-          <w:rFonts w:ascii="Times New Roman" w:hAnsi="Times New Roman" w:cs="Times New Roman"/>
-          <w:color w:val="1F497D" w:themeColor="text2"/>
-        </w:rPr>
-        <w:t>roomba's</w:t>
-      </w:r>
-      <w:proofErr w:type="spellEnd"/>
-      <w:r>
-        <w:rPr>
-          <w:rFonts w:ascii="Times New Roman" w:hAnsi="Times New Roman" w:cs="Times New Roman"/>
-          <w:color w:val="1F497D" w:themeColor="text2"/>
-        </w:rPr>
-        <w:t xml:space="preserve"> version of </w:t>
-      </w:r>
-      <w:proofErr w:type="spellStart"/>
-      <w:r>
-        <w:rPr>
-          <w:rFonts w:ascii="Times New Roman" w:hAnsi="Times New Roman" w:cs="Times New Roman"/>
-          <w:color w:val="1F497D" w:themeColor="text2"/>
-        </w:rPr>
-        <w:t>odom</w:t>
-      </w:r>
-      <w:proofErr w:type="spellEnd"/>
-      <w:r>
-        <w:rPr>
-          <w:rFonts w:ascii="Times New Roman" w:hAnsi="Times New Roman" w:cs="Times New Roman"/>
-          <w:color w:val="1F497D" w:themeColor="text2"/>
-        </w:rPr>
-        <w:t xml:space="preserve"> and use AMCL's during navigation?  Is it the case that the </w:t>
-      </w:r>
-      <w:proofErr w:type="spellStart"/>
-      <w:r>
-        <w:rPr>
-          <w:rFonts w:ascii="Times New Roman" w:hAnsi="Times New Roman" w:cs="Times New Roman"/>
-          <w:color w:val="1F497D" w:themeColor="text2"/>
-        </w:rPr>
-        <w:t>roomba's</w:t>
-      </w:r>
-      <w:proofErr w:type="spellEnd"/>
-      <w:r>
-        <w:rPr>
-          <w:rFonts w:ascii="Times New Roman" w:hAnsi="Times New Roman" w:cs="Times New Roman"/>
-          <w:color w:val="1F497D" w:themeColor="text2"/>
-        </w:rPr>
-        <w:t xml:space="preserve"> </w:t>
-      </w:r>
-      <w:proofErr w:type="spellStart"/>
-      <w:r>
-        <w:rPr>
-          <w:rFonts w:ascii="Times New Roman" w:hAnsi="Times New Roman" w:cs="Times New Roman"/>
-          <w:color w:val="1F497D" w:themeColor="text2"/>
-        </w:rPr>
-        <w:t>odom</w:t>
-      </w:r>
-      <w:proofErr w:type="spellEnd"/>
-      <w:r>
-        <w:rPr>
-          <w:rFonts w:ascii="Times New Roman" w:hAnsi="Times New Roman" w:cs="Times New Roman"/>
-          <w:color w:val="1F497D" w:themeColor="text2"/>
-        </w:rPr>
-        <w:t xml:space="preserve"> is only important during map building and I can ignore it during navigation?  Also, I'm planning to do an identity transform between /</w:t>
-      </w:r>
-      <w:proofErr w:type="spellStart"/>
-      <w:r>
-        <w:rPr>
-          <w:rFonts w:ascii="Times New Roman" w:hAnsi="Times New Roman" w:cs="Times New Roman"/>
-          <w:color w:val="1F497D" w:themeColor="text2"/>
-        </w:rPr>
-        <w:t>odom</w:t>
-      </w:r>
-      <w:proofErr w:type="spellEnd"/>
-      <w:r>
-        <w:rPr>
-          <w:rFonts w:ascii="Times New Roman" w:hAnsi="Times New Roman" w:cs="Times New Roman"/>
-          <w:color w:val="1F497D" w:themeColor="text2"/>
-        </w:rPr>
-        <w:t xml:space="preserve"> and /map, is this correct?</w:t>
-      </w:r>
-      <w:r>
-        <w:rPr>
-          <w:rFonts w:ascii="Times New Roman" w:hAnsi="Times New Roman" w:cs="Times New Roman"/>
-          <w:color w:val="1F497D" w:themeColor="text2"/>
-        </w:rPr>
         <w:br/>
-        <w:t>Thanks</w:t>
-      </w:r>
-      <w:proofErr w:type="gramStart"/>
-      <w:r>
-        <w:rPr>
-          <w:rFonts w:ascii="Times New Roman" w:hAnsi="Times New Roman" w:cs="Times New Roman"/>
-          <w:color w:val="1F497D" w:themeColor="text2"/>
-        </w:rPr>
-        <w:t>,</w:t>
-      </w:r>
-      <w:proofErr w:type="gramEnd"/>
+        <w:t>Thanks,</w:t>
+      </w:r>
       <w:r>
         <w:rPr>
           <w:rFonts w:ascii="Times New Roman" w:hAnsi="Times New Roman" w:cs="Times New Roman"/>
@@ -1658,91 +1072,7 @@
           <w:rFonts w:cstheme="minorHAnsi"/>
         </w:rPr>
         <w:lastRenderedPageBreak/>
-        <w:t xml:space="preserve">I’m still a bit confused about the </w:t>
-      </w:r>
-      <w:proofErr w:type="spellStart"/>
-      <w:r>
-        <w:rPr>
-          <w:rFonts w:cstheme="minorHAnsi"/>
-        </w:rPr>
-        <w:t>tf</w:t>
-      </w:r>
-      <w:proofErr w:type="spellEnd"/>
-      <w:r>
-        <w:rPr>
-          <w:rFonts w:cstheme="minorHAnsi"/>
-        </w:rPr>
-        <w:t xml:space="preserve"> transforms here; is </w:t>
-      </w:r>
-      <w:proofErr w:type="spellStart"/>
-      <w:r>
-        <w:rPr>
-          <w:rFonts w:cstheme="minorHAnsi"/>
-        </w:rPr>
-        <w:t>odom</w:t>
-      </w:r>
-      <w:proofErr w:type="spellEnd"/>
-      <w:r>
-        <w:rPr>
-          <w:rFonts w:cstheme="minorHAnsi"/>
-        </w:rPr>
-        <w:t xml:space="preserve"> being updated by </w:t>
-      </w:r>
-      <w:proofErr w:type="spellStart"/>
-      <w:r>
-        <w:rPr>
-          <w:rFonts w:cstheme="minorHAnsi"/>
-        </w:rPr>
-        <w:t>amcl</w:t>
-      </w:r>
-      <w:proofErr w:type="spellEnd"/>
-      <w:r>
-        <w:rPr>
-          <w:rFonts w:cstheme="minorHAnsi"/>
-        </w:rPr>
-        <w:t xml:space="preserve"> but then overwritten by my published </w:t>
-      </w:r>
-      <w:proofErr w:type="spellStart"/>
-      <w:r>
-        <w:rPr>
-          <w:rFonts w:cstheme="minorHAnsi"/>
-        </w:rPr>
-        <w:t>odom</w:t>
-      </w:r>
-      <w:proofErr w:type="spellEnd"/>
-      <w:r>
-        <w:rPr>
-          <w:rFonts w:cstheme="minorHAnsi"/>
-        </w:rPr>
-        <w:t xml:space="preserve">?  I guess I’ll have to see what happens and maybe e-mail Travis again.  But first I’ll look at </w:t>
-      </w:r>
-      <w:proofErr w:type="spellStart"/>
-      <w:r>
-        <w:rPr>
-          <w:rFonts w:cstheme="minorHAnsi"/>
-        </w:rPr>
-        <w:t>tf</w:t>
-      </w:r>
-      <w:proofErr w:type="spellEnd"/>
-      <w:r>
-        <w:rPr>
-          <w:rFonts w:cstheme="minorHAnsi"/>
-        </w:rPr>
-        <w:t xml:space="preserve"> </w:t>
-      </w:r>
-      <w:proofErr w:type="spellStart"/>
-      <w:r>
-        <w:rPr>
-          <w:rFonts w:cstheme="minorHAnsi"/>
-        </w:rPr>
-        <w:t>view_frames</w:t>
-      </w:r>
-      <w:proofErr w:type="spellEnd"/>
-      <w:r>
-        <w:rPr>
-          <w:rFonts w:cstheme="minorHAnsi"/>
-        </w:rPr>
-        <w:t xml:space="preserve"> and post what that looks like here.</w:t>
+        <w:t>I’m still a bit confused about the tf transforms here; is odom being updated by amcl but then overwritten by my published odom?  I guess I’ll have to see what happens and maybe e-mail Travis again.  But first I’ll look at tf view_frames and post what that looks like here.</w:t>
       </w:r>
     </w:p>
     <w:p>
@@ -1849,21 +1179,7 @@
         <w:rPr>
           <w:rFonts w:cstheme="minorHAnsi"/>
         </w:rPr>
-        <w:t xml:space="preserve">Keep an eye on the </w:t>
-      </w:r>
-      <w:proofErr w:type="spellStart"/>
-      <w:r>
-        <w:rPr>
-          <w:rFonts w:cstheme="minorHAnsi"/>
-        </w:rPr>
-        <w:t>odometry</w:t>
-      </w:r>
-      <w:proofErr w:type="spellEnd"/>
-      <w:r>
-        <w:rPr>
-          <w:rFonts w:cstheme="minorHAnsi"/>
-        </w:rPr>
-        <w:t xml:space="preserve"> and whether it’s straight; does it have to do with </w:t>
+        <w:t xml:space="preserve">Keep an eye on the odometry and whether it’s straight; does it have to do with </w:t>
       </w:r>
       <w:r>
         <w:rPr>
@@ -1893,21 +1209,7 @@
         <w:rPr>
           <w:rFonts w:cstheme="minorHAnsi"/>
         </w:rPr>
-        <w:t xml:space="preserve">Tweak the parameters listed on the </w:t>
-      </w:r>
-      <w:proofErr w:type="spellStart"/>
-      <w:r>
-        <w:rPr>
-          <w:rFonts w:cstheme="minorHAnsi"/>
-        </w:rPr>
-        <w:t>gmapping</w:t>
-      </w:r>
-      <w:proofErr w:type="spellEnd"/>
-      <w:r>
-        <w:rPr>
-          <w:rFonts w:cstheme="minorHAnsi"/>
-        </w:rPr>
-        <w:t xml:space="preserve"> site</w:t>
+        <w:t>Tweak the parameters listed on the gmapping site</w:t>
       </w:r>
     </w:p>
     <w:p>
@@ -1940,67 +1242,18 @@
           <w:rFonts w:cstheme="minorHAnsi"/>
         </w:rPr>
       </w:pPr>
-      <w:proofErr w:type="gramStart"/>
-      <w:r>
-        <w:rPr>
-          <w:rFonts w:cstheme="minorHAnsi"/>
-        </w:rPr>
-        <w:t>especially</w:t>
-      </w:r>
-      <w:proofErr w:type="gramEnd"/>
-      <w:r>
-        <w:rPr>
-          <w:rFonts w:cstheme="minorHAnsi"/>
-        </w:rPr>
-        <w:t xml:space="preserve"> the parameters: </w:t>
-      </w:r>
-      <w:proofErr w:type="spellStart"/>
+      <w:r>
+        <w:rPr>
+          <w:rFonts w:cstheme="minorHAnsi"/>
+        </w:rPr>
+        <w:t xml:space="preserve">especially the parameters: </w:t>
+      </w:r>
       <w:r>
         <w:rPr>
           <w:rFonts w:cstheme="minorHAnsi"/>
           <w:i/>
         </w:rPr>
-        <w:t>linearUpdate</w:t>
-      </w:r>
-      <w:proofErr w:type="spellEnd"/>
-      <w:r>
-        <w:rPr>
-          <w:rFonts w:cstheme="minorHAnsi"/>
-          <w:i/>
-        </w:rPr>
-        <w:t xml:space="preserve">, </w:t>
-      </w:r>
-      <w:proofErr w:type="spellStart"/>
-      <w:r>
-        <w:rPr>
-          <w:rFonts w:cstheme="minorHAnsi"/>
-          <w:i/>
-        </w:rPr>
-        <w:t>angularUpdate</w:t>
-      </w:r>
-      <w:proofErr w:type="spellEnd"/>
-      <w:r>
-        <w:rPr>
-          <w:rFonts w:cstheme="minorHAnsi"/>
-          <w:i/>
-        </w:rPr>
-        <w:t xml:space="preserve">, </w:t>
-      </w:r>
-      <w:proofErr w:type="spellStart"/>
-      <w:r>
-        <w:rPr>
-          <w:rFonts w:cstheme="minorHAnsi"/>
-          <w:i/>
-        </w:rPr>
-        <w:t>temporalUpdate</w:t>
-      </w:r>
-      <w:proofErr w:type="spellEnd"/>
-      <w:r>
-        <w:rPr>
-          <w:rFonts w:cstheme="minorHAnsi"/>
-          <w:i/>
-        </w:rPr>
-        <w:t>(?)</w:t>
+        <w:t>linearUpdate, angularUpdate, temporalUpdate(?)</w:t>
       </w:r>
     </w:p>
     <w:p>
@@ -2042,21 +1295,7 @@
         <w:rPr>
           <w:rFonts w:cstheme="minorHAnsi"/>
         </w:rPr>
-        <w:t xml:space="preserve">Assess the tradeoffs between making </w:t>
-      </w:r>
-      <w:proofErr w:type="spellStart"/>
-      <w:r>
-        <w:rPr>
-          <w:rFonts w:cstheme="minorHAnsi"/>
-        </w:rPr>
-        <w:t>linearUpdate</w:t>
-      </w:r>
-      <w:proofErr w:type="spellEnd"/>
-      <w:r>
-        <w:rPr>
-          <w:rFonts w:cstheme="minorHAnsi"/>
-        </w:rPr>
-        <w:t xml:space="preserve"> smaller or larger; is the time complexity of the linear algorithm such that it goes faster if more updates are done over a smaller length interval?  Will that make it more or less accurate?</w:t>
+        <w:t>Assess the tradeoffs between making linearUpdate smaller or larger; is the time complexity of the linear algorithm such that it goes faster if more updates are done over a smaller length interval?  Will that make it more or less accurate?</w:t>
       </w:r>
     </w:p>
     <w:p>
@@ -2108,21 +1347,7 @@
         <w:rPr>
           <w:rFonts w:cstheme="minorHAnsi"/>
         </w:rPr>
-        <w:t xml:space="preserve">Set up the RFID reader with Travis’s driver, make sure that the </w:t>
-      </w:r>
-      <w:proofErr w:type="spellStart"/>
-      <w:r>
-        <w:rPr>
-          <w:rFonts w:cstheme="minorHAnsi"/>
-        </w:rPr>
-        <w:t>odometry</w:t>
-      </w:r>
-      <w:proofErr w:type="spellEnd"/>
-      <w:r>
-        <w:rPr>
-          <w:rFonts w:cstheme="minorHAnsi"/>
-        </w:rPr>
-        <w:t xml:space="preserve"> doesn’t get messed up by the placement of the reader (it seems to be very straight lately and I don’t want that to be compromised)</w:t>
+        <w:t>Set up the RFID reader with Travis’s driver, make sure that the odometry doesn’t get messed up by the placement of the reader (it seems to be very straight lately and I don’t want that to be compromised)</w:t>
       </w:r>
     </w:p>
     <w:p>
@@ -2202,21 +1427,7 @@
         <w:rPr>
           <w:rFonts w:cstheme="minorHAnsi"/>
         </w:rPr>
-        <w:t>Look up Travis’s paper “</w:t>
-      </w:r>
-      <w:proofErr w:type="spellStart"/>
-      <w:r>
-        <w:rPr>
-          <w:rFonts w:cstheme="minorHAnsi"/>
-        </w:rPr>
-        <w:t>Foviated</w:t>
-      </w:r>
-      <w:proofErr w:type="spellEnd"/>
-      <w:r>
-        <w:rPr>
-          <w:rFonts w:cstheme="minorHAnsi"/>
-        </w:rPr>
-        <w:t xml:space="preserve"> RFID […]” find on IEEE explorer</w:t>
+        <w:t>Look up Travis’s paper “Foviated RFID […]” find on IEEE explorer</w:t>
       </w:r>
     </w:p>
     <w:p>
@@ -2431,67 +1642,21 @@
         </w:r>
       </w:fldSimple>
       <w:r>
-        <w:t xml:space="preserve">: A transform tree showing what happens during navigation.  As Travis explained it to me, AMCL publishes a transform between map, which is a fixed frame, and </w:t>
-      </w:r>
-      <w:proofErr w:type="spellStart"/>
-      <w:r>
-        <w:t>odom</w:t>
-      </w:r>
-      <w:proofErr w:type="spellEnd"/>
-      <w:r>
-        <w:t xml:space="preserve"> to correct for </w:t>
-      </w:r>
-      <w:proofErr w:type="spellStart"/>
-      <w:r>
-        <w:t>odometric</w:t>
-      </w:r>
-      <w:proofErr w:type="spellEnd"/>
-      <w:r>
-        <w:t xml:space="preserve"> drift (this transform is not static).  So by the end the transform from map to </w:t>
-      </w:r>
-      <w:proofErr w:type="spellStart"/>
-      <w:r>
-        <w:t>base_link</w:t>
-      </w:r>
-      <w:proofErr w:type="spellEnd"/>
-      <w:r>
-        <w:t xml:space="preserve"> and </w:t>
-      </w:r>
-      <w:proofErr w:type="spellStart"/>
-      <w:r>
-        <w:t>base_scan</w:t>
-      </w:r>
-      <w:proofErr w:type="spellEnd"/>
-      <w:r>
-        <w:t xml:space="preserve"> has the best corrected position and orientation.</w:t>
-      </w:r>
-    </w:p>
-    <w:p>
-      <w:pPr>
-        <w:spacing w:after="240"/>
-        <w:rPr>
-          <w:rFonts w:cstheme="minorHAnsi"/>
-        </w:rPr>
-      </w:pPr>
-      <w:r>
-        <w:rPr>
-          <w:rFonts w:cstheme="minorHAnsi"/>
-        </w:rPr>
-        <w:t xml:space="preserve">Problem for finding tags with </w:t>
-      </w:r>
-      <w:proofErr w:type="spellStart"/>
-      <w:r>
-        <w:rPr>
-          <w:rFonts w:cstheme="minorHAnsi"/>
-        </w:rPr>
-        <w:t>highband</w:t>
-      </w:r>
-      <w:proofErr w:type="spellEnd"/>
-      <w:r>
-        <w:rPr>
-          <w:rFonts w:cstheme="minorHAnsi"/>
-        </w:rPr>
-        <w:t>: Tags were at different height</w:t>
+        <w:t>: A transform tree showing what happens during navigation.  As Travis explained it to me, AMCL publishes a transform between map, which is a fixed frame, and odom to correct for odometric drift (this transform is not static).  So by the end the transform from map to base_link and base_scan has the best corrected position and orientation.</w:t>
+      </w:r>
+    </w:p>
+    <w:p>
+      <w:pPr>
+        <w:spacing w:after="240"/>
+        <w:rPr>
+          <w:rFonts w:cstheme="minorHAnsi"/>
+        </w:rPr>
+      </w:pPr>
+      <w:r>
+        <w:rPr>
+          <w:rFonts w:cstheme="minorHAnsi"/>
+        </w:rPr>
+        <w:t>Problem for finding tags with highband: Tags were at different height</w:t>
       </w:r>
     </w:p>
     <w:p>
@@ -2520,44 +1685,22 @@
         <w:rPr>
           <w:rFonts w:cstheme="minorHAnsi"/>
         </w:rPr>
-        <w:t xml:space="preserve">If I have 50 tags in this room, how many can I realistically expect to </w:t>
-      </w:r>
-      <w:proofErr w:type="gramStart"/>
-      <w:r>
-        <w:rPr>
-          <w:rFonts w:cstheme="minorHAnsi"/>
-        </w:rPr>
-        <w:t>read.</w:t>
-      </w:r>
-      <w:proofErr w:type="gramEnd"/>
-      <w:r>
-        <w:rPr>
-          <w:rFonts w:cstheme="minorHAnsi"/>
-        </w:rPr>
-        <w:t xml:space="preserve">  How far away do I have to be?</w:t>
-      </w:r>
-    </w:p>
-    <w:p>
-      <w:pPr>
-        <w:spacing w:after="240"/>
-        <w:rPr>
-          <w:rFonts w:cstheme="minorHAnsi"/>
-          <w:b/>
-        </w:rPr>
-      </w:pPr>
-      <w:proofErr w:type="spellStart"/>
-      <w:r>
-        <w:rPr>
-          <w:rFonts w:cstheme="minorHAnsi"/>
-        </w:rPr>
-        <w:t>Servoing</w:t>
-      </w:r>
-      <w:proofErr w:type="spellEnd"/>
-      <w:r>
-        <w:rPr>
-          <w:rFonts w:cstheme="minorHAnsi"/>
-        </w:rPr>
-        <w:t xml:space="preserve"> works, but we have no idea how well it works in a </w:t>
+        <w:t>If I have 50 tags in this room, how many can I realistically expect to read.  How far away do I have to be?</w:t>
+      </w:r>
+    </w:p>
+    <w:p>
+      <w:pPr>
+        <w:spacing w:after="240"/>
+        <w:rPr>
+          <w:rFonts w:cstheme="minorHAnsi"/>
+          <w:b/>
+        </w:rPr>
+      </w:pPr>
+      <w:r>
+        <w:rPr>
+          <w:rFonts w:cstheme="minorHAnsi"/>
+        </w:rPr>
+        <w:t xml:space="preserve">Servoing works, but we have no idea how well it works in a </w:t>
       </w:r>
       <w:r>
         <w:rPr>
@@ -2681,16 +1824,8 @@
         <w:rPr>
           <w:rFonts w:cstheme="minorHAnsi"/>
         </w:rPr>
-        <w:t xml:space="preserve">Working on estimating the position of the tags with the particle filter; get localized tag readings and use that to get close enough so that there’s not as much </w:t>
-      </w:r>
-      <w:proofErr w:type="spellStart"/>
-      <w:r>
-        <w:rPr>
-          <w:rFonts w:cstheme="minorHAnsi"/>
-        </w:rPr>
-        <w:t>multipat</w:t>
-      </w:r>
-      <w:proofErr w:type="spellEnd"/>
+        <w:t>Working on estimating the position of the tags with the particle filter; get localized tag readings and use that to get close enough so that there’s not as much multipat</w:t>
+      </w:r>
     </w:p>
     <w:p>
       <w:pPr>
@@ -2833,77 +1968,7 @@
         <w:rPr>
           <w:rFonts w:cstheme="minorHAnsi"/>
         </w:rPr>
-        <w:t xml:space="preserve">Now I’m going to do some more tests with map building.  I’ve driven the robot around in a loop with a program that I made to manually drive it; it appears to go in straight lines now pretty well so I’m not going to bother using my </w:t>
-      </w:r>
-      <w:proofErr w:type="spellStart"/>
-      <w:r>
-        <w:rPr>
-          <w:rFonts w:cstheme="minorHAnsi"/>
-        </w:rPr>
-        <w:t>centroid</w:t>
-      </w:r>
-      <w:proofErr w:type="spellEnd"/>
-      <w:r>
-        <w:rPr>
-          <w:rFonts w:cstheme="minorHAnsi"/>
-        </w:rPr>
-        <w:t>-finding program anymore since it gets so screwed up in the center of the glass walkway anyway.  I’m going to play back the data in a bag file and attempt to generate a map varying several parameters of the map-</w:t>
-      </w:r>
-      <w:proofErr w:type="spellStart"/>
-      <w:r>
-        <w:rPr>
-          <w:rFonts w:cstheme="minorHAnsi"/>
-        </w:rPr>
-        <w:t>builiding</w:t>
-      </w:r>
-      <w:proofErr w:type="spellEnd"/>
-      <w:r>
-        <w:rPr>
-          <w:rFonts w:cstheme="minorHAnsi"/>
-        </w:rPr>
-        <w:t xml:space="preserve">, such as </w:t>
-      </w:r>
-      <w:proofErr w:type="spellStart"/>
-      <w:r>
-        <w:rPr>
-          <w:rFonts w:cstheme="minorHAnsi"/>
-        </w:rPr>
-        <w:t>linearUpdate</w:t>
-      </w:r>
-      <w:proofErr w:type="spellEnd"/>
-      <w:r>
-        <w:rPr>
-          <w:rFonts w:cstheme="minorHAnsi"/>
-        </w:rPr>
-        <w:t xml:space="preserve"> and </w:t>
-      </w:r>
-      <w:proofErr w:type="spellStart"/>
-      <w:r>
-        <w:rPr>
-          <w:rFonts w:cstheme="minorHAnsi"/>
-        </w:rPr>
-        <w:t>angularUpdate</w:t>
-      </w:r>
-      <w:proofErr w:type="spellEnd"/>
-      <w:r>
-        <w:rPr>
-          <w:rFonts w:cstheme="minorHAnsi"/>
-        </w:rPr>
-        <w:t xml:space="preserve"> (probably the most relevant parameter will be </w:t>
-      </w:r>
-      <w:proofErr w:type="spellStart"/>
-      <w:r>
-        <w:rPr>
-          <w:rFonts w:cstheme="minorHAnsi"/>
-        </w:rPr>
-        <w:t>linearUpdate</w:t>
-      </w:r>
-      <w:proofErr w:type="spellEnd"/>
-      <w:r>
-        <w:rPr>
-          <w:rFonts w:cstheme="minorHAnsi"/>
-        </w:rPr>
-        <w:t>).  The first test will be done using default values:</w:t>
+        <w:t>Now I’m going to do some more tests with map building.  I’ve driven the robot around in a loop with a program that I made to manually drive it; it appears to go in straight lines now pretty well so I’m not going to bother using my centroid-finding program anymore since it gets so screwed up in the center of the glass walkway anyway.  I’m going to play back the data in a bag file and attempt to generate a map varying several parameters of the map-builiding, such as linearUpdate and angularUpdate (probably the most relevant parameter will be linearUpdate).  The first test will be done using default values:</w:t>
       </w:r>
     </w:p>
     <w:p>
@@ -2921,25 +1986,7 @@
           <w:b/>
           <w:i/>
         </w:rPr>
-        <w:t xml:space="preserve">One thing I noticed during the tests was that the robot hardly drifted at all, which I said before was the reason I now manually drive it instead of having my </w:t>
-      </w:r>
-      <w:proofErr w:type="spellStart"/>
-      <w:r>
-        <w:rPr>
-          <w:rFonts w:cstheme="minorHAnsi"/>
-          <w:b/>
-          <w:i/>
-        </w:rPr>
-        <w:t>centroid</w:t>
-      </w:r>
-      <w:proofErr w:type="spellEnd"/>
-      <w:r>
-        <w:rPr>
-          <w:rFonts w:cstheme="minorHAnsi"/>
-          <w:b/>
-          <w:i/>
-        </w:rPr>
-        <w:t>-finder program correct automatically on the fly.  I had it going at a very slow speed most of the time (0.07m/sec ~ 0.157 mi/hour) and I’m wondering if this had something to do with it.  I’m going to keep my eye on it once I attach the RFID reader and hopefully it remains good.</w:t>
+        <w:t>One thing I noticed during the tests was that the robot hardly drifted at all, which I said before was the reason I now manually drive it instead of having my centroid-finder program correct automatically on the fly.  I had it going at a very slow speed most of the time (0.07m/sec ~ 0.157 mi/hour) and I’m wondering if this had something to do with it.  I’m going to keep my eye on it once I attach the RFID reader and hopefully it remains good.</w:t>
       </w:r>
     </w:p>
     <w:p>
@@ -2956,39 +2003,7 @@
           <w:u w:val="single"/>
         </w:rPr>
         <w:lastRenderedPageBreak/>
-        <w:t xml:space="preserve">Test 1: </w:t>
-      </w:r>
-      <w:proofErr w:type="spellStart"/>
-      <w:r>
-        <w:rPr>
-          <w:rFonts w:cstheme="minorHAnsi"/>
-          <w:u w:val="single"/>
-        </w:rPr>
-        <w:t>linearUpdate</w:t>
-      </w:r>
-      <w:proofErr w:type="spellEnd"/>
-      <w:r>
-        <w:rPr>
-          <w:rFonts w:cstheme="minorHAnsi"/>
-          <w:u w:val="single"/>
-        </w:rPr>
-        <w:t xml:space="preserve"> = 1m, </w:t>
-      </w:r>
-      <w:proofErr w:type="spellStart"/>
-      <w:r>
-        <w:rPr>
-          <w:rFonts w:cstheme="minorHAnsi"/>
-          <w:u w:val="single"/>
-        </w:rPr>
-        <w:t>gridResolution</w:t>
-      </w:r>
-      <w:proofErr w:type="spellEnd"/>
-      <w:r>
-        <w:rPr>
-          <w:rFonts w:cstheme="minorHAnsi"/>
-          <w:u w:val="single"/>
-        </w:rPr>
-        <w:t xml:space="preserve"> = 5cmx5cm per block</w:t>
+        <w:t>Test 1: linearUpdate = 1m, gridResolution = 5cmx5cm per block</w:t>
       </w:r>
     </w:p>
     <w:p>
@@ -3161,39 +2176,7 @@
           <w:rFonts w:cstheme="minorHAnsi"/>
           <w:u w:val="single"/>
         </w:rPr>
-        <w:t xml:space="preserve">Test 2: </w:t>
-      </w:r>
-      <w:proofErr w:type="spellStart"/>
-      <w:r>
-        <w:rPr>
-          <w:rFonts w:cstheme="minorHAnsi"/>
-          <w:u w:val="single"/>
-        </w:rPr>
-        <w:t>linearUpdate</w:t>
-      </w:r>
-      <w:proofErr w:type="spellEnd"/>
-      <w:r>
-        <w:rPr>
-          <w:rFonts w:cstheme="minorHAnsi"/>
-          <w:u w:val="single"/>
-        </w:rPr>
-        <w:t xml:space="preserve"> = 0.5m, </w:t>
-      </w:r>
-      <w:proofErr w:type="spellStart"/>
-      <w:r>
-        <w:rPr>
-          <w:rFonts w:cstheme="minorHAnsi"/>
-          <w:u w:val="single"/>
-        </w:rPr>
-        <w:t>gridResolution</w:t>
-      </w:r>
-      <w:proofErr w:type="spellEnd"/>
-      <w:r>
-        <w:rPr>
-          <w:rFonts w:cstheme="minorHAnsi"/>
-          <w:u w:val="single"/>
-        </w:rPr>
-        <w:t>=5cmx5cm per block</w:t>
+        <w:t>Test 2: linearUpdate = 0.5m, gridResolution=5cmx5cm per block</w:t>
       </w:r>
     </w:p>
     <w:p>
@@ -3266,21 +2249,7 @@
         <w:rPr>
           <w:rFonts w:cstheme="minorHAnsi"/>
         </w:rPr>
-        <w:t>The results were actually much better this time!  In the documentation it says that the parameter “</w:t>
-      </w:r>
-      <w:proofErr w:type="spellStart"/>
-      <w:r>
-        <w:rPr>
-          <w:rFonts w:cstheme="minorHAnsi"/>
-        </w:rPr>
-        <w:t>linearUpdate</w:t>
-      </w:r>
-      <w:proofErr w:type="spellEnd"/>
-      <w:r>
-        <w:rPr>
-          <w:rFonts w:cstheme="minorHAnsi"/>
-        </w:rPr>
-        <w:t>” decides how to “process a scan each time the robot translates this far.”  So I suspect it was throwing out a lot of laser scans which definitely would have caused problems in a particularly huge variation section like the turn I circled before.  One thing I noticed this time around is that the processor was just about maxing out; it just finished one update right as the next one started.  I’m going to try halving that parameter again, but I may need to run this test on a better computer (i.e. mine own personal laptop) in order for that to work and not hiccough.  Here I go…</w:t>
+        <w:t>The results were actually much better this time!  In the documentation it says that the parameter “linearUpdate” decides how to “process a scan each time the robot translates this far.”  So I suspect it was throwing out a lot of laser scans which definitely would have caused problems in a particularly huge variation section like the turn I circled before.  One thing I noticed this time around is that the processor was just about maxing out; it just finished one update right as the next one started.  I’m going to try halving that parameter again, but I may need to run this test on a better computer (i.e. mine own personal laptop) in order for that to work and not hiccough.  Here I go…</w:t>
       </w:r>
     </w:p>
     <w:p>
@@ -3350,67 +2319,21 @@
           <w:rFonts w:cstheme="minorHAnsi"/>
           <w:u w:val="single"/>
         </w:rPr>
-        <w:t xml:space="preserve">Test 3: </w:t>
-      </w:r>
-      <w:proofErr w:type="spellStart"/>
-      <w:r>
-        <w:rPr>
-          <w:rFonts w:cstheme="minorHAnsi"/>
-          <w:u w:val="single"/>
-        </w:rPr>
-        <w:t>linearUpdate</w:t>
-      </w:r>
-      <w:proofErr w:type="spellEnd"/>
-      <w:r>
-        <w:rPr>
-          <w:rFonts w:cstheme="minorHAnsi"/>
-          <w:u w:val="single"/>
-        </w:rPr>
-        <w:t xml:space="preserve"> = 0.25m, </w:t>
-      </w:r>
-      <w:proofErr w:type="spellStart"/>
-      <w:r>
-        <w:rPr>
-          <w:rFonts w:cstheme="minorHAnsi"/>
-          <w:u w:val="single"/>
-        </w:rPr>
-        <w:t>gridResolution</w:t>
-      </w:r>
-      <w:proofErr w:type="spellEnd"/>
-      <w:r>
-        <w:rPr>
-          <w:rFonts w:cstheme="minorHAnsi"/>
-          <w:u w:val="single"/>
-        </w:rPr>
-        <w:t>=5cmx5cm per block</w:t>
-      </w:r>
-    </w:p>
-    <w:p>
-      <w:pPr>
-        <w:spacing w:after="240"/>
-        <w:rPr>
-          <w:rFonts w:cstheme="minorHAnsi"/>
-        </w:rPr>
-      </w:pPr>
-      <w:r>
-        <w:rPr>
-          <w:rFonts w:cstheme="minorHAnsi"/>
-        </w:rPr>
-        <w:t xml:space="preserve">I’m noticing here that it can’t quite keep up with my request to have it update every 0.25 meters at all times.  I’m going to try to move it onto my computer next and see if that helps.  Actually, before I do that, I’m going to change the “publishing rate” of the </w:t>
-      </w:r>
-      <w:proofErr w:type="spellStart"/>
-      <w:r>
-        <w:rPr>
-          <w:rFonts w:cstheme="minorHAnsi"/>
-        </w:rPr>
-        <w:t>rosbag</w:t>
-      </w:r>
-      <w:proofErr w:type="spellEnd"/>
-      <w:r>
-        <w:rPr>
-          <w:rFonts w:cstheme="minorHAnsi"/>
-        </w:rPr>
-        <w:t xml:space="preserve"> client and see if that helps at all.  I’ll make the publishing rate half and see if it’s able to keep up better.  The only obvious drawback here is that I’m going to have to wait much longer for the tests to complete…</w:t>
+        <w:t>Test 3: linearUpdate = 0.25m, gridResolution=5cmx5cm per block</w:t>
+      </w:r>
+    </w:p>
+    <w:p>
+      <w:pPr>
+        <w:spacing w:after="240"/>
+        <w:rPr>
+          <w:rFonts w:cstheme="minorHAnsi"/>
+        </w:rPr>
+      </w:pPr>
+      <w:r>
+        <w:rPr>
+          <w:rFonts w:cstheme="minorHAnsi"/>
+        </w:rPr>
+        <w:t>I’m noticing here that it can’t quite keep up with my request to have it update every 0.25 meters at all times.  I’m going to try to move it onto my computer next and see if that helps.  Actually, before I do that, I’m going to change the “publishing rate” of the rosbag client and see if that helps at all.  I’ll make the publishing rate half and see if it’s able to keep up better.  The only obvious drawback here is that I’m going to have to wait much longer for the tests to complete…</w:t>
       </w:r>
     </w:p>
     <w:p>
@@ -3483,21 +2406,7 @@
         <w:rPr>
           <w:rFonts w:cstheme="minorHAnsi"/>
         </w:rPr>
-        <w:t xml:space="preserve">Wow!  For the first time ever I’ve gotten loop closure!  Now there is an obvious artifact where for some reason the left side of the map was longer than the right side of the map, so when it merged them back together there were some issues.  I’m going to try running this on a faster computer and see if that fixes it.  If not, there’s a possibility I may need to make a new dataset since it could be due either to </w:t>
-      </w:r>
-      <w:proofErr w:type="spellStart"/>
-      <w:r>
-        <w:rPr>
-          <w:rFonts w:cstheme="minorHAnsi"/>
-        </w:rPr>
-        <w:t>odometry</w:t>
-      </w:r>
-      <w:proofErr w:type="spellEnd"/>
-      <w:r>
-        <w:rPr>
-          <w:rFonts w:cstheme="minorHAnsi"/>
-        </w:rPr>
-        <w:t xml:space="preserve"> drifting or to the time my robot got stuck.</w:t>
+        <w:t>Wow!  For the first time ever I’ve gotten loop closure!  Now there is an obvious artifact where for some reason the left side of the map was longer than the right side of the map, so when it merged them back together there were some issues.  I’m going to try running this on a faster computer and see if that fixes it.  If not, there’s a possibility I may need to make a new dataset since it could be due either to odometry drifting or to the time my robot got stuck.</w:t>
       </w:r>
     </w:p>
     <w:p>
@@ -3530,39 +2439,7 @@
           <w:u w:val="single"/>
         </w:rPr>
         <w:lastRenderedPageBreak/>
-        <w:t xml:space="preserve">Test 4: </w:t>
-      </w:r>
-      <w:proofErr w:type="spellStart"/>
-      <w:r>
-        <w:rPr>
-          <w:rFonts w:cstheme="minorHAnsi"/>
-          <w:u w:val="single"/>
-        </w:rPr>
-        <w:t>linearUpdate</w:t>
-      </w:r>
-      <w:proofErr w:type="spellEnd"/>
-      <w:r>
-        <w:rPr>
-          <w:rFonts w:cstheme="minorHAnsi"/>
-          <w:u w:val="single"/>
-        </w:rPr>
-        <w:t xml:space="preserve"> = 0.25m, </w:t>
-      </w:r>
-      <w:proofErr w:type="spellStart"/>
-      <w:r>
-        <w:rPr>
-          <w:rFonts w:cstheme="minorHAnsi"/>
-          <w:u w:val="single"/>
-        </w:rPr>
-        <w:t>gridResolution</w:t>
-      </w:r>
-      <w:proofErr w:type="spellEnd"/>
-      <w:r>
-        <w:rPr>
-          <w:rFonts w:cstheme="minorHAnsi"/>
-          <w:u w:val="single"/>
-        </w:rPr>
-        <w:t>=5cmx5cm per block (but this time I slowed down the playback to a quarter of the rate it originally was)</w:t>
+        <w:t>Test 4: linearUpdate = 0.25m, gridResolution=5cmx5cm per block (but this time I slowed down the playback to a quarter of the rate it originally was)</w:t>
       </w:r>
     </w:p>
     <w:p>
@@ -3635,21 +2512,7 @@
         <w:rPr>
           <w:rFonts w:cstheme="minorHAnsi"/>
         </w:rPr>
-        <w:t xml:space="preserve">I’m cutting the test short because the results look so significantly better.  I’m going to make the playback a tenth of what it is and move </w:t>
-      </w:r>
-      <w:proofErr w:type="spellStart"/>
-      <w:r>
-        <w:rPr>
-          <w:rFonts w:cstheme="minorHAnsi"/>
-        </w:rPr>
-        <w:t>linearUpdate</w:t>
-      </w:r>
-      <w:proofErr w:type="spellEnd"/>
-      <w:r>
-        <w:rPr>
-          <w:rFonts w:cstheme="minorHAnsi"/>
-        </w:rPr>
-        <w:t xml:space="preserve"> down to 0.1m for my next test.  This is going to take a while so hopefully it’s worth it.</w:t>
+        <w:t>I’m cutting the test short because the results look so significantly better.  I’m going to make the playback a tenth of what it is and move linearUpdate down to 0.1m for my next test.  This is going to take a while so hopefully it’s worth it.</w:t>
       </w:r>
     </w:p>
     <w:p>
@@ -3665,39 +2528,7 @@
           <w:rFonts w:cstheme="minorHAnsi"/>
           <w:u w:val="single"/>
         </w:rPr>
-        <w:t xml:space="preserve">Test 5: </w:t>
-      </w:r>
-      <w:proofErr w:type="spellStart"/>
-      <w:r>
-        <w:rPr>
-          <w:rFonts w:cstheme="minorHAnsi"/>
-          <w:u w:val="single"/>
-        </w:rPr>
-        <w:t>linearUpdate</w:t>
-      </w:r>
-      <w:proofErr w:type="spellEnd"/>
-      <w:r>
-        <w:rPr>
-          <w:rFonts w:cstheme="minorHAnsi"/>
-          <w:u w:val="single"/>
-        </w:rPr>
-        <w:t xml:space="preserve"> = 0.1m, </w:t>
-      </w:r>
-      <w:proofErr w:type="spellStart"/>
-      <w:r>
-        <w:rPr>
-          <w:rFonts w:cstheme="minorHAnsi"/>
-          <w:u w:val="single"/>
-        </w:rPr>
-        <w:t>gridResolution</w:t>
-      </w:r>
-      <w:proofErr w:type="spellEnd"/>
-      <w:r>
-        <w:rPr>
-          <w:rFonts w:cstheme="minorHAnsi"/>
-          <w:u w:val="single"/>
-        </w:rPr>
-        <w:t>=5cmx5cm per block (slowed down playback to 0.1x speed)</w:t>
+        <w:t>Test 5: linearUpdate = 0.1m, gridResolution=5cmx5cm per block (slowed down playback to 0.1x speed)</w:t>
       </w:r>
     </w:p>
     <w:p>
@@ -3773,67 +2604,21 @@
           <w:u w:val="single"/>
         </w:rPr>
         <w:lastRenderedPageBreak/>
-        <w:t xml:space="preserve">Test 6: </w:t>
-      </w:r>
-      <w:proofErr w:type="spellStart"/>
-      <w:r>
-        <w:rPr>
-          <w:rFonts w:cstheme="minorHAnsi"/>
-          <w:u w:val="single"/>
-        </w:rPr>
-        <w:t>linearUpdate</w:t>
-      </w:r>
-      <w:proofErr w:type="spellEnd"/>
-      <w:r>
-        <w:rPr>
-          <w:rFonts w:cstheme="minorHAnsi"/>
-          <w:u w:val="single"/>
-        </w:rPr>
-        <w:t xml:space="preserve"> = 0.05m, </w:t>
-      </w:r>
-      <w:proofErr w:type="spellStart"/>
-      <w:r>
-        <w:rPr>
-          <w:rFonts w:cstheme="minorHAnsi"/>
-          <w:u w:val="single"/>
-        </w:rPr>
-        <w:t>gridResolution</w:t>
-      </w:r>
-      <w:proofErr w:type="spellEnd"/>
-      <w:r>
-        <w:rPr>
-          <w:rFonts w:cstheme="minorHAnsi"/>
-          <w:u w:val="single"/>
-        </w:rPr>
-        <w:t>=5cmx5cm per block (slowed down playback to 0.05x speed)</w:t>
-      </w:r>
-    </w:p>
-    <w:p>
-      <w:pPr>
-        <w:spacing w:after="240"/>
-        <w:rPr>
-          <w:rFonts w:cstheme="minorHAnsi"/>
-        </w:rPr>
-      </w:pPr>
-      <w:r>
-        <w:rPr>
-          <w:rFonts w:cstheme="minorHAnsi"/>
-        </w:rPr>
-        <w:t xml:space="preserve">This test took over 10 hours on the </w:t>
-      </w:r>
-      <w:proofErr w:type="spellStart"/>
-      <w:r>
-        <w:rPr>
-          <w:rFonts w:cstheme="minorHAnsi"/>
-        </w:rPr>
-        <w:t>netbook</w:t>
-      </w:r>
-      <w:proofErr w:type="spellEnd"/>
-      <w:r>
-        <w:rPr>
-          <w:rFonts w:cstheme="minorHAnsi"/>
-        </w:rPr>
-        <w:t>…</w:t>
+        <w:t>Test 6: linearUpdate = 0.05m, gridResolution=5cmx5cm per block (slowed down playback to 0.05x speed)</w:t>
+      </w:r>
+    </w:p>
+    <w:p>
+      <w:pPr>
+        <w:spacing w:after="240"/>
+        <w:rPr>
+          <w:rFonts w:cstheme="minorHAnsi"/>
+        </w:rPr>
+      </w:pPr>
+      <w:r>
+        <w:rPr>
+          <w:rFonts w:cstheme="minorHAnsi"/>
+        </w:rPr>
+        <w:t>This test took over 10 hours on the netbook…</w:t>
       </w:r>
     </w:p>
     <w:p>
@@ -3906,63 +2691,7 @@
         <w:rPr>
           <w:rFonts w:cstheme="minorHAnsi"/>
         </w:rPr>
-        <w:t xml:space="preserve">Now I’m noticing somewhat of an adverse effect of increasing </w:t>
-      </w:r>
-      <w:proofErr w:type="spellStart"/>
-      <w:r>
-        <w:rPr>
-          <w:rFonts w:cstheme="minorHAnsi"/>
-        </w:rPr>
-        <w:t>linearUpdate</w:t>
-      </w:r>
-      <w:proofErr w:type="spellEnd"/>
-      <w:r>
-        <w:rPr>
-          <w:rFonts w:cstheme="minorHAnsi"/>
-        </w:rPr>
-        <w:t xml:space="preserve">.  It actually seems to </w:t>
-      </w:r>
-      <w:proofErr w:type="gramStart"/>
-      <w:r>
-        <w:rPr>
-          <w:rFonts w:cstheme="minorHAnsi"/>
-        </w:rPr>
-        <w:t>rely</w:t>
-      </w:r>
-      <w:proofErr w:type="gramEnd"/>
-      <w:r>
-        <w:rPr>
-          <w:rFonts w:cstheme="minorHAnsi"/>
-        </w:rPr>
-        <w:t xml:space="preserve"> a bit too much on </w:t>
-      </w:r>
-      <w:proofErr w:type="spellStart"/>
-      <w:r>
-        <w:rPr>
-          <w:rFonts w:cstheme="minorHAnsi"/>
-        </w:rPr>
-        <w:t>odometry</w:t>
-      </w:r>
-      <w:proofErr w:type="spellEnd"/>
-      <w:r>
-        <w:rPr>
-          <w:rFonts w:cstheme="minorHAnsi"/>
-        </w:rPr>
-        <w:t xml:space="preserve">, as seen by the drift up top.  I’m going to go back to a </w:t>
-      </w:r>
-      <w:proofErr w:type="spellStart"/>
-      <w:r>
-        <w:rPr>
-          <w:rFonts w:cstheme="minorHAnsi"/>
-        </w:rPr>
-        <w:t>linearUpdate</w:t>
-      </w:r>
-      <w:proofErr w:type="spellEnd"/>
-      <w:r>
-        <w:rPr>
-          <w:rFonts w:cstheme="minorHAnsi"/>
-        </w:rPr>
-        <w:t xml:space="preserve"> of </w:t>
+        <w:t xml:space="preserve">Now I’m noticing somewhat of an adverse effect of increasing linearUpdate.  It actually seems to rely a bit too much on odometry, as seen by the drift up top.  I’m going to go back to a linearUpdate of </w:t>
       </w:r>
       <w:r>
         <w:rPr>
@@ -3991,23 +2720,7 @@
           <w:rFonts w:cstheme="minorHAnsi"/>
           <w:u w:val="single"/>
         </w:rPr>
-        <w:t xml:space="preserve">Test 7: </w:t>
-      </w:r>
-      <w:proofErr w:type="spellStart"/>
-      <w:r>
-        <w:rPr>
-          <w:rFonts w:cstheme="minorHAnsi"/>
-          <w:u w:val="single"/>
-        </w:rPr>
-        <w:t>linearUpdate</w:t>
-      </w:r>
-      <w:proofErr w:type="spellEnd"/>
-      <w:r>
-        <w:rPr>
-          <w:rFonts w:cstheme="minorHAnsi"/>
-          <w:u w:val="single"/>
-        </w:rPr>
-        <w:t xml:space="preserve"> = 0.25m, slowed down to 0.4x speed, tested with 5 iterations of scan matching (left) versus 10 iterations of scan matching (right)</w:t>
+        <w:t>Test 7: linearUpdate = 0.25m, slowed down to 0.4x speed, tested with 5 iterations of scan matching (left) versus 10 iterations of scan matching (right)</w:t>
       </w:r>
     </w:p>
     <w:p>
@@ -4094,15 +2807,7 @@
         <w:spacing w:after="240"/>
       </w:pPr>
       <w:r>
-        <w:t xml:space="preserve">I attached the RFID reader to the Hokuyo today, being careful to center it as much as possible.  I even used industrial </w:t>
-      </w:r>
-      <w:proofErr w:type="spellStart"/>
-      <w:r>
-        <w:t>velcrow</w:t>
-      </w:r>
-      <w:proofErr w:type="spellEnd"/>
-      <w:r>
-        <w:t xml:space="preserve"> to hold it in place.  I drove the robot straight and it did not appear to drift, so it looks good so far.</w:t>
+        <w:t>I attached the RFID reader to the Hokuyo today, being careful to center it as much as possible.  I even used industrial velcrow to hold it in place.  I drove the robot straight and it did not appear to drift, so it looks good so far.</w:t>
       </w:r>
     </w:p>
     <w:p>
@@ -4136,91 +2841,7 @@
           <w:color w:val="1F497D" w:themeColor="text2"/>
         </w:rPr>
         <w:br/>
-        <w:t xml:space="preserve">    </w:t>
-      </w:r>
-      <w:proofErr w:type="gramStart"/>
-      <w:r>
-        <w:rPr>
-          <w:color w:val="1F497D" w:themeColor="text2"/>
-        </w:rPr>
-        <w:t>As</w:t>
-      </w:r>
-      <w:proofErr w:type="gramEnd"/>
-      <w:r>
-        <w:rPr>
-          <w:color w:val="1F497D" w:themeColor="text2"/>
-        </w:rPr>
-        <w:t xml:space="preserve"> promised, I did some tests with TF interpolation.  My first test had just a linear increase of one coordinate of my translation vector, updated at </w:t>
-      </w:r>
-      <w:proofErr w:type="gramStart"/>
-      <w:r>
-        <w:rPr>
-          <w:color w:val="1F497D" w:themeColor="text2"/>
-        </w:rPr>
-        <w:t>1hz</w:t>
-      </w:r>
-      <w:proofErr w:type="gramEnd"/>
-      <w:r>
-        <w:rPr>
-          <w:color w:val="1F497D" w:themeColor="text2"/>
-        </w:rPr>
-        <w:t xml:space="preserve"> and </w:t>
-      </w:r>
-      <w:proofErr w:type="spellStart"/>
-      <w:r>
-        <w:rPr>
-          <w:color w:val="1F497D" w:themeColor="text2"/>
-        </w:rPr>
-        <w:t>resampled</w:t>
-      </w:r>
-      <w:proofErr w:type="spellEnd"/>
-      <w:r>
-        <w:rPr>
-          <w:color w:val="1F497D" w:themeColor="text2"/>
-        </w:rPr>
-        <w:t xml:space="preserve"> at 100hz.  This was linearly interpolated as expected.  My second test had an exponential increase (doubling), published at </w:t>
-      </w:r>
-      <w:proofErr w:type="gramStart"/>
-      <w:r>
-        <w:rPr>
-          <w:color w:val="1F497D" w:themeColor="text2"/>
-        </w:rPr>
-        <w:t>1hz</w:t>
-      </w:r>
-      <w:proofErr w:type="gramEnd"/>
-      <w:r>
-        <w:rPr>
-          <w:color w:val="1F497D" w:themeColor="text2"/>
-        </w:rPr>
-        <w:t xml:space="preserve"> and </w:t>
-      </w:r>
-      <w:proofErr w:type="spellStart"/>
-      <w:r>
-        <w:rPr>
-          <w:color w:val="1F497D" w:themeColor="text2"/>
-        </w:rPr>
-        <w:t>resampled</w:t>
-      </w:r>
-      <w:proofErr w:type="spellEnd"/>
-      <w:r>
-        <w:rPr>
-          <w:color w:val="1F497D" w:themeColor="text2"/>
-        </w:rPr>
-        <w:t xml:space="preserve"> at 10hz, which also appeared to linearly interpolate.  I attached my datasets to this e-mail as well as a few plots in </w:t>
-      </w:r>
-      <w:proofErr w:type="spellStart"/>
-      <w:r>
-        <w:rPr>
-          <w:color w:val="1F497D" w:themeColor="text2"/>
-        </w:rPr>
-        <w:t>matlab</w:t>
-      </w:r>
-      <w:proofErr w:type="spellEnd"/>
-      <w:r>
-        <w:rPr>
-          <w:color w:val="1F497D" w:themeColor="text2"/>
-        </w:rPr>
-        <w:t xml:space="preserve"> to show what I'm talking about.  It's especially clear by the exponential plot around the "bend" that linear interpolation is taking place. </w:t>
+        <w:t xml:space="preserve">    As promised, I did some tests with TF interpolation.  My first test had just a linear increase of one coordinate of my translation vector, updated at 1hz and resampled at 100hz.  This was linearly interpolated as expected.  My second test had an exponential increase (doubling), published at 1hz and resampled at 10hz, which also appeared to linearly interpolate.  I attached my datasets to this e-mail as well as a few plots in matlab to show what I'm talking about.  It's especially clear by the exponential plot around the "bend" that linear interpolation is taking place. </w:t>
       </w:r>
       <w:r>
         <w:rPr>
@@ -4240,63 +2861,7 @@
           <w:color w:val="1F497D" w:themeColor="text2"/>
         </w:rPr>
         <w:br/>
-        <w:t xml:space="preserve">My next question for you is how do I launch your RFID driver?  I don't know Python (yet), and it doesn't appear to be a node as I expected (i.e. </w:t>
-      </w:r>
-      <w:proofErr w:type="spellStart"/>
-      <w:r>
-        <w:rPr>
-          <w:color w:val="1F497D" w:themeColor="text2"/>
-        </w:rPr>
-        <w:t>rosrun</w:t>
-      </w:r>
-      <w:proofErr w:type="spellEnd"/>
-      <w:r>
-        <w:rPr>
-          <w:color w:val="1F497D" w:themeColor="text2"/>
-        </w:rPr>
-        <w:t xml:space="preserve"> </w:t>
-      </w:r>
-      <w:proofErr w:type="spellStart"/>
-      <w:r>
-        <w:rPr>
-          <w:color w:val="1F497D" w:themeColor="text2"/>
-        </w:rPr>
-        <w:t>hrl_rfid</w:t>
-      </w:r>
-      <w:proofErr w:type="spellEnd"/>
-      <w:r>
-        <w:rPr>
-          <w:color w:val="1F497D" w:themeColor="text2"/>
-        </w:rPr>
-        <w:t xml:space="preserve"> doesn't </w:t>
-      </w:r>
-      <w:proofErr w:type="spellStart"/>
-      <w:r>
-        <w:rPr>
-          <w:color w:val="1F497D" w:themeColor="text2"/>
-        </w:rPr>
-        <w:t>autocomplete</w:t>
-      </w:r>
-      <w:proofErr w:type="spellEnd"/>
-      <w:r>
-        <w:rPr>
-          <w:color w:val="1F497D" w:themeColor="text2"/>
-        </w:rPr>
-        <w:t xml:space="preserve">).  Once I have it running I intend to subscribe to the </w:t>
-      </w:r>
-      <w:proofErr w:type="spellStart"/>
-      <w:r>
-        <w:rPr>
-          <w:color w:val="1F497D" w:themeColor="text2"/>
-        </w:rPr>
-        <w:t>RFIDread</w:t>
-      </w:r>
-      <w:proofErr w:type="spellEnd"/>
-      <w:r>
-        <w:rPr>
-          <w:color w:val="1F497D" w:themeColor="text2"/>
-        </w:rPr>
-        <w:t xml:space="preserve"> message. </w:t>
+        <w:t xml:space="preserve">My next question for you is how do I launch your RFID driver?  I don't know Python (yet), and it doesn't appear to be a node as I expected (i.e. rosrun hrl_rfid doesn't autocomplete).  Once I have it running I intend to subscribe to the RFIDread message. </w:t>
       </w:r>
       <w:r>
         <w:rPr>
@@ -4426,21 +2991,7 @@
         <w:rPr>
           <w:rFonts w:cstheme="minorHAnsi"/>
         </w:rPr>
-        <w:t>Now I’m working on getting the RFID driver up and getting navigation working simultaneously.  My map isn’t perfect but I’ll attend to that later; the one where I got basic closure (</w:t>
-      </w:r>
-      <w:proofErr w:type="spellStart"/>
-      <w:r>
-        <w:rPr>
-          <w:rFonts w:cstheme="minorHAnsi"/>
-        </w:rPr>
-        <w:t>linearUpdate</w:t>
-      </w:r>
-      <w:proofErr w:type="spellEnd"/>
-      <w:r>
-        <w:rPr>
-          <w:rFonts w:cstheme="minorHAnsi"/>
-        </w:rPr>
-        <w:t>=0.25) is good enough to start with.  Also, Travis is helping me with the RFID driver.</w:t>
+        <w:t>Now I’m working on getting the RFID driver up and getting navigation working simultaneously.  My map isn’t perfect but I’ll attend to that later; the one where I got basic closure (linearUpdate=0.25) is good enough to start with.  Also, Travis is helping me with the RFID driver.</w:t>
       </w:r>
     </w:p>
     <w:p>
@@ -4499,97 +3050,32 @@
         <w:tab/>
         <w:t xml:space="preserve">I was too lazy to make an entry yesterday so here’s my entry for today: I got Travis’s RFID driver up and running and I tested it with a few tags using </w:t>
       </w:r>
-      <w:proofErr w:type="spellStart"/>
-      <w:r>
-        <w:rPr>
-          <w:rFonts w:cstheme="minorHAnsi"/>
-          <w:b/>
-        </w:rPr>
-        <w:t>rostopic</w:t>
-      </w:r>
-      <w:proofErr w:type="spellEnd"/>
-      <w:r>
-        <w:rPr>
-          <w:rFonts w:cstheme="minorHAnsi"/>
-          <w:b/>
-        </w:rPr>
-        <w:t xml:space="preserve"> echo</w:t>
-      </w:r>
-      <w:r>
-        <w:rPr>
-          <w:rFonts w:cstheme="minorHAnsi"/>
-        </w:rPr>
-        <w:t>, but I have been having a little trouble getting the C++ interface working to call the service (/</w:t>
-      </w:r>
-      <w:proofErr w:type="spellStart"/>
-      <w:r>
-        <w:rPr>
-          <w:rFonts w:cstheme="minorHAnsi"/>
-        </w:rPr>
-        <w:t>rfid</w:t>
-      </w:r>
-      <w:proofErr w:type="spellEnd"/>
-      <w:r>
-        <w:rPr>
-          <w:rFonts w:cstheme="minorHAnsi"/>
-        </w:rPr>
-        <w:t xml:space="preserve">/mode [‘query’]); which means I have to do it the console for now (same thing with the actual </w:t>
-      </w:r>
-      <w:proofErr w:type="spellStart"/>
-      <w:r>
-        <w:rPr>
-          <w:rFonts w:cstheme="minorHAnsi"/>
-        </w:rPr>
-        <w:t>RFIDread</w:t>
-      </w:r>
-      <w:proofErr w:type="spellEnd"/>
-      <w:r>
-        <w:rPr>
-          <w:rFonts w:cstheme="minorHAnsi"/>
-        </w:rPr>
-        <w:t xml:space="preserve"> </w:t>
-      </w:r>
-      <w:proofErr w:type="spellStart"/>
-      <w:r>
-        <w:rPr>
-          <w:rFonts w:cstheme="minorHAnsi"/>
-        </w:rPr>
-        <w:t>msg</w:t>
-      </w:r>
-      <w:proofErr w:type="spellEnd"/>
-      <w:r>
-        <w:rPr>
-          <w:rFonts w:cstheme="minorHAnsi"/>
-        </w:rPr>
-        <w:t xml:space="preserve"> that’s published to the topic).</w:t>
-      </w:r>
-    </w:p>
-    <w:p>
-      <w:pPr>
-        <w:spacing w:after="240"/>
-        <w:rPr>
-          <w:rFonts w:cstheme="minorHAnsi"/>
-        </w:rPr>
-      </w:pPr>
-      <w:r>
-        <w:rPr>
-          <w:rFonts w:cstheme="minorHAnsi"/>
-        </w:rPr>
-        <w:t xml:space="preserve">While I’m stuck on that, I went ahead and made another .bag file of the hallway, this time cutting out the section that was giving me trouble before (because I don’t need it for testing anyway).  I ran the data back at 0.4x speed and did a </w:t>
-      </w:r>
-      <w:proofErr w:type="spellStart"/>
-      <w:r>
-        <w:rPr>
-          <w:rFonts w:cstheme="minorHAnsi"/>
-        </w:rPr>
-        <w:t>linearUpdate</w:t>
-      </w:r>
-      <w:proofErr w:type="spellEnd"/>
-      <w:r>
-        <w:rPr>
-          <w:rFonts w:cstheme="minorHAnsi"/>
-        </w:rPr>
-        <w:t xml:space="preserve"> every 0.25 seconds, and here are the results I got:</w:t>
+      <w:r>
+        <w:rPr>
+          <w:rFonts w:cstheme="minorHAnsi"/>
+          <w:b/>
+        </w:rPr>
+        <w:t>rostopic echo</w:t>
+      </w:r>
+      <w:r>
+        <w:rPr>
+          <w:rFonts w:cstheme="minorHAnsi"/>
+        </w:rPr>
+        <w:t>, but I have been having a little trouble getting the C++ interface working to call the service (/rfid/mode [‘query’]); which means I have to do it the console for now (same thing with the actual RFIDread msg that’s published to the topic).</w:t>
+      </w:r>
+    </w:p>
+    <w:p>
+      <w:pPr>
+        <w:spacing w:after="240"/>
+        <w:rPr>
+          <w:rFonts w:cstheme="minorHAnsi"/>
+        </w:rPr>
+      </w:pPr>
+      <w:r>
+        <w:rPr>
+          <w:rFonts w:cstheme="minorHAnsi"/>
+        </w:rPr>
+        <w:t>While I’m stuck on that, I went ahead and made another .bag file of the hallway, this time cutting out the section that was giving me trouble before (because I don’t need it for testing anyway).  I ran the data back at 0.4x speed and did a linearUpdate every 0.25 seconds, and here are the results I got:</w:t>
       </w:r>
     </w:p>
     <w:p>
@@ -4700,188 +3186,40 @@
           <w:rFonts w:cstheme="minorHAnsi"/>
         </w:rPr>
       </w:pPr>
-      <w:proofErr w:type="spellStart"/>
       <w:r>
         <w:rPr>
           <w:rFonts w:cstheme="minorHAnsi"/>
         </w:rPr>
         <w:lastRenderedPageBreak/>
-        <w:t>Aaaah</w:t>
-      </w:r>
-      <w:proofErr w:type="spellEnd"/>
-      <w:r>
-        <w:rPr>
-          <w:rFonts w:cstheme="minorHAnsi"/>
-        </w:rPr>
-        <w:t xml:space="preserve"> no wonder</w:t>
-      </w:r>
-      <w:proofErr w:type="gramStart"/>
-      <w:r>
-        <w:rPr>
-          <w:rFonts w:cstheme="minorHAnsi"/>
-        </w:rPr>
-        <w:t>,</w:t>
-      </w:r>
-      <w:proofErr w:type="gramEnd"/>
-      <w:r>
-        <w:rPr>
-          <w:rFonts w:cstheme="minorHAnsi"/>
-        </w:rPr>
-        <w:t xml:space="preserve"> I had my quaternion wrong!  I accidentally had it as a 180 degree rotation about the x-axis (my quaternion was (</w:t>
-      </w:r>
-      <w:proofErr w:type="spellStart"/>
-      <w:r>
-        <w:rPr>
-          <w:rFonts w:cstheme="minorHAnsi"/>
-        </w:rPr>
-        <w:t>qx</w:t>
-      </w:r>
-      <w:proofErr w:type="spellEnd"/>
-      <w:r>
-        <w:rPr>
-          <w:rFonts w:cstheme="minorHAnsi"/>
-        </w:rPr>
-        <w:t xml:space="preserve">, </w:t>
-      </w:r>
-      <w:proofErr w:type="spellStart"/>
-      <w:r>
-        <w:rPr>
-          <w:rFonts w:cstheme="minorHAnsi"/>
-        </w:rPr>
-        <w:t>qy</w:t>
-      </w:r>
-      <w:proofErr w:type="spellEnd"/>
-      <w:r>
-        <w:rPr>
-          <w:rFonts w:cstheme="minorHAnsi"/>
-        </w:rPr>
-        <w:t xml:space="preserve">, </w:t>
-      </w:r>
-      <w:proofErr w:type="spellStart"/>
-      <w:r>
-        <w:rPr>
-          <w:rFonts w:cstheme="minorHAnsi"/>
-        </w:rPr>
-        <w:t>qz</w:t>
-      </w:r>
-      <w:proofErr w:type="spellEnd"/>
-      <w:r>
-        <w:rPr>
-          <w:rFonts w:cstheme="minorHAnsi"/>
-        </w:rPr>
-        <w:t xml:space="preserve">, </w:t>
-      </w:r>
-      <w:proofErr w:type="spellStart"/>
-      <w:r>
-        <w:rPr>
-          <w:rFonts w:cstheme="minorHAnsi"/>
-        </w:rPr>
-        <w:t>qw</w:t>
-      </w:r>
-      <w:proofErr w:type="spellEnd"/>
-      <w:r>
-        <w:rPr>
-          <w:rFonts w:cstheme="minorHAnsi"/>
-        </w:rPr>
-        <w:t>) = (1, 0, 0, 0</w:t>
-      </w:r>
-      <w:proofErr w:type="gramStart"/>
-      <w:r>
-        <w:rPr>
-          <w:rFonts w:cstheme="minorHAnsi"/>
-        </w:rPr>
-        <w:t>)  instead</w:t>
-      </w:r>
-      <w:proofErr w:type="gramEnd"/>
-      <w:r>
-        <w:rPr>
-          <w:rFonts w:cstheme="minorHAnsi"/>
-        </w:rPr>
-        <w:t xml:space="preserve"> of (0, 0, 0, 1) for identity)</w:t>
-      </w:r>
-    </w:p>
-    <w:p>
-      <w:pPr>
-        <w:spacing w:after="240"/>
-        <w:rPr>
-          <w:rFonts w:cstheme="minorHAnsi"/>
-        </w:rPr>
-      </w:pPr>
-      <w:r>
-        <w:rPr>
-          <w:rFonts w:cstheme="minorHAnsi"/>
-        </w:rPr>
-        <w:t xml:space="preserve">Doing some more testing with the navigator; it looks like the rotational commands may need to be converted from radians per second to mm/sec.  ROS gives them in radians/sec, but I need to look at </w:t>
-      </w:r>
-      <w:proofErr w:type="gramStart"/>
-      <w:r>
-        <w:rPr>
-          <w:rFonts w:cstheme="minorHAnsi"/>
-        </w:rPr>
-        <w:t xml:space="preserve">the </w:t>
-      </w:r>
-      <w:proofErr w:type="spellStart"/>
-      <w:r>
-        <w:rPr>
-          <w:rFonts w:cstheme="minorHAnsi"/>
-        </w:rPr>
-        <w:t>create</w:t>
-      </w:r>
-      <w:proofErr w:type="gramEnd"/>
-      <w:r>
-        <w:rPr>
-          <w:rFonts w:cstheme="minorHAnsi"/>
-        </w:rPr>
-        <w:t>’s</w:t>
-      </w:r>
-      <w:proofErr w:type="spellEnd"/>
-      <w:r>
-        <w:rPr>
-          <w:rFonts w:cstheme="minorHAnsi"/>
-        </w:rPr>
-        <w:t xml:space="preserve"> open interface to see what it’s expecting.  It seems to me like the rotation is going too quickly at the moment.</w:t>
-      </w:r>
-    </w:p>
-    <w:p>
-      <w:pPr>
-        <w:spacing w:after="240"/>
-        <w:rPr>
-          <w:rFonts w:cstheme="minorHAnsi"/>
-        </w:rPr>
-      </w:pPr>
-      <w:r>
-        <w:rPr>
-          <w:rFonts w:cstheme="minorHAnsi"/>
-        </w:rPr>
-        <w:t xml:space="preserve">In </w:t>
-      </w:r>
-      <w:proofErr w:type="gramStart"/>
-      <w:r>
-        <w:rPr>
-          <w:rFonts w:cstheme="minorHAnsi"/>
-        </w:rPr>
-        <w:t xml:space="preserve">the </w:t>
-      </w:r>
-      <w:proofErr w:type="spellStart"/>
-      <w:r>
-        <w:rPr>
-          <w:rFonts w:cstheme="minorHAnsi"/>
-        </w:rPr>
-        <w:t>create</w:t>
-      </w:r>
-      <w:proofErr w:type="gramEnd"/>
-      <w:r>
-        <w:rPr>
-          <w:rFonts w:cstheme="minorHAnsi"/>
-        </w:rPr>
-        <w:t>’s</w:t>
-      </w:r>
-      <w:proofErr w:type="spellEnd"/>
-      <w:r>
-        <w:rPr>
-          <w:rFonts w:cstheme="minorHAnsi"/>
-        </w:rPr>
-        <w:t xml:space="preserve"> open interface there’s only commands for controlling the different wheel speeds.  The driver has some level of abstraction above that which I’m not sure about.  So I’m going to try to reverse engineer the controller using a stopwatch.  I put it to a rotational speed of 0.08 and counted 21.233 seconds for a full revolution.</w:t>
+        <w:t>Aaaah no wonder, I had my quaternion wrong!  I accidentally had it as a 180 degree rotation about the x-axis (my quaternion was (qx, qy, qz, qw) = (1, 0, 0, 0)  instead of (0, 0, 0, 1) for identity)</w:t>
+      </w:r>
+    </w:p>
+    <w:p>
+      <w:pPr>
+        <w:spacing w:after="240"/>
+        <w:rPr>
+          <w:rFonts w:cstheme="minorHAnsi"/>
+        </w:rPr>
+      </w:pPr>
+      <w:r>
+        <w:rPr>
+          <w:rFonts w:cstheme="minorHAnsi"/>
+        </w:rPr>
+        <w:t>Doing some more testing with the navigator; it looks like the rotational commands may need to be converted from radians per second to mm/sec.  ROS gives them in radians/sec, but I need to look at the create’s open interface to see what it’s expecting.  It seems to me like the rotation is going too quickly at the moment.</w:t>
+      </w:r>
+    </w:p>
+    <w:p>
+      <w:pPr>
+        <w:spacing w:after="240"/>
+        <w:rPr>
+          <w:rFonts w:cstheme="minorHAnsi"/>
+        </w:rPr>
+      </w:pPr>
+      <w:r>
+        <w:rPr>
+          <w:rFonts w:cstheme="minorHAnsi"/>
+        </w:rPr>
+        <w:t>In the create’s open interface there’s only commands for controlling the different wheel speeds.  The driver has some level of abstraction above that which I’m not sure about.  So I’m going to try to reverse engineer the controller using a stopwatch.  I put it to a rotational speed of 0.08 and counted 21.233 seconds for a full revolution.</w:t>
       </w:r>
     </w:p>
     <w:p>
@@ -4929,21 +3267,7 @@
         <w:rPr>
           <w:rFonts w:cstheme="minorHAnsi"/>
         </w:rPr>
-        <w:t xml:space="preserve"> (2*pi / 21.233 radians/sec)  / (0.08 units / sec</w:t>
-      </w:r>
-      <w:proofErr w:type="gramStart"/>
-      <w:r>
-        <w:rPr>
-          <w:rFonts w:cstheme="minorHAnsi"/>
-        </w:rPr>
-        <w:t>)  ~</w:t>
-      </w:r>
-      <w:proofErr w:type="gramEnd"/>
-      <w:r>
-        <w:rPr>
-          <w:rFonts w:cstheme="minorHAnsi"/>
-        </w:rPr>
-        <w:t xml:space="preserve"> 3.7 (radian/sec) / (units/sec)</w:t>
+        <w:t xml:space="preserve"> (2*pi / 21.233 radians/sec)  / (0.08 units / sec)  ~ 3.7 (radian/sec) / (units/sec)</w:t>
       </w:r>
     </w:p>
     <w:p>
@@ -5016,49 +3340,21 @@
         <w:rPr>
           <w:rFonts w:cstheme="minorHAnsi"/>
         </w:rPr>
-        <w:t xml:space="preserve">I’m surprised to find that </w:t>
-      </w:r>
-      <w:proofErr w:type="gramStart"/>
-      <w:r>
-        <w:rPr>
-          <w:rFonts w:cstheme="minorHAnsi"/>
-        </w:rPr>
-        <w:t>the create</w:t>
-      </w:r>
-      <w:proofErr w:type="gramEnd"/>
-      <w:r>
-        <w:rPr>
-          <w:rFonts w:cstheme="minorHAnsi"/>
-        </w:rPr>
-        <w:t xml:space="preserve"> went more than twice the speed I expected it to go.  Is its max speed more than 50cm/sec?  More testing is needed.  But first I will try the new conversion factor for the angular velocity</w:t>
-      </w:r>
-    </w:p>
-    <w:p>
-      <w:pPr>
-        <w:spacing w:after="240"/>
-        <w:rPr>
-          <w:rFonts w:cstheme="minorHAnsi"/>
-        </w:rPr>
-      </w:pPr>
-      <w:r>
-        <w:rPr>
-          <w:rFonts w:cstheme="minorHAnsi"/>
-        </w:rPr>
-        <w:t xml:space="preserve">It still seems to think it’s turning faster than it actually </w:t>
-      </w:r>
-      <w:proofErr w:type="gramStart"/>
-      <w:r>
-        <w:rPr>
-          <w:rFonts w:cstheme="minorHAnsi"/>
-        </w:rPr>
-        <w:t>is,</w:t>
-      </w:r>
-      <w:proofErr w:type="gramEnd"/>
-      <w:r>
-        <w:rPr>
-          <w:rFonts w:cstheme="minorHAnsi"/>
-        </w:rPr>
-        <w:t xml:space="preserve"> which is what I think is causing these artifacts of the laser scan:</w:t>
+        <w:t>I’m surprised to find that the create went more than twice the speed I expected it to go.  Is its max speed more than 50cm/sec?  More testing is needed.  But first I will try the new conversion factor for the angular velocity</w:t>
+      </w:r>
+    </w:p>
+    <w:p>
+      <w:pPr>
+        <w:spacing w:after="240"/>
+        <w:rPr>
+          <w:rFonts w:cstheme="minorHAnsi"/>
+        </w:rPr>
+      </w:pPr>
+      <w:r>
+        <w:rPr>
+          <w:rFonts w:cstheme="minorHAnsi"/>
+        </w:rPr>
+        <w:t>It still seems to think it’s turning faster than it actually is, which is what I think is causing these artifacts of the laser scan:</w:t>
       </w:r>
     </w:p>
     <w:p>
@@ -5178,105 +3474,21 @@
           <w:rFonts w:cstheme="minorHAnsi"/>
         </w:rPr>
         <w:tab/>
-        <w:t xml:space="preserve">It’s been a while since I’ve done an update; I’ve mostly been doing reading on </w:t>
-      </w:r>
-      <w:proofErr w:type="spellStart"/>
-      <w:r>
-        <w:rPr>
-          <w:rFonts w:cstheme="minorHAnsi"/>
-        </w:rPr>
-        <w:t>Bayes</w:t>
-      </w:r>
-      <w:proofErr w:type="spellEnd"/>
-      <w:r>
-        <w:rPr>
-          <w:rFonts w:cstheme="minorHAnsi"/>
-        </w:rPr>
-        <w:t xml:space="preserve">, </w:t>
-      </w:r>
-      <w:proofErr w:type="spellStart"/>
-      <w:r>
-        <w:rPr>
-          <w:rFonts w:cstheme="minorHAnsi"/>
-        </w:rPr>
-        <w:t>Kalman</w:t>
-      </w:r>
-      <w:proofErr w:type="spellEnd"/>
-      <w:r>
-        <w:rPr>
-          <w:rFonts w:cstheme="minorHAnsi"/>
-        </w:rPr>
-        <w:t>, and particle filters.  I’ve also been stuck on the navigation control still (and I’ve been off since Thursday, today is my first day back).  Here’s part of an e-mail I sent to Travis about the navigation control problem:</w:t>
-      </w:r>
-    </w:p>
-    <w:p>
-      <w:pPr>
-        <w:spacing w:after="240"/>
-        <w:rPr>
-          <w:color w:val="1F497D" w:themeColor="text2"/>
-        </w:rPr>
-      </w:pPr>
-      <w:r>
-        <w:rPr>
-          <w:color w:val="1F497D" w:themeColor="text2"/>
-        </w:rPr>
-        <w:t>I've also been having an issue with the navigation stack that maybe you could have some insights on; it loads properly but there seems to be some discrepancy between the drive commands that are being sent on "</w:t>
-      </w:r>
-      <w:proofErr w:type="spellStart"/>
-      <w:r>
-        <w:rPr>
-          <w:color w:val="1F497D" w:themeColor="text2"/>
-        </w:rPr>
-        <w:t>cmd_vel</w:t>
-      </w:r>
-      <w:proofErr w:type="spellEnd"/>
-      <w:r>
-        <w:rPr>
-          <w:color w:val="1F497D" w:themeColor="text2"/>
-        </w:rPr>
-        <w:t xml:space="preserve">" and the commands that the </w:t>
-      </w:r>
-      <w:proofErr w:type="spellStart"/>
-      <w:r>
-        <w:rPr>
-          <w:color w:val="1F497D" w:themeColor="text2"/>
-        </w:rPr>
-        <w:t>roomba</w:t>
-      </w:r>
-      <w:proofErr w:type="spellEnd"/>
-      <w:r>
-        <w:rPr>
-          <w:color w:val="1F497D" w:themeColor="text2"/>
-        </w:rPr>
-        <w:t xml:space="preserve"> accepts; </w:t>
-      </w:r>
-      <w:proofErr w:type="spellStart"/>
-      <w:r>
-        <w:rPr>
-          <w:color w:val="1F497D" w:themeColor="text2"/>
-        </w:rPr>
-        <w:t>cmd_vel</w:t>
-      </w:r>
-      <w:proofErr w:type="spellEnd"/>
-      <w:r>
-        <w:rPr>
-          <w:color w:val="1F497D" w:themeColor="text2"/>
-        </w:rPr>
-        <w:t xml:space="preserve"> gets Twist messages published to it, while my </w:t>
-      </w:r>
-      <w:proofErr w:type="spellStart"/>
-      <w:r>
-        <w:rPr>
-          <w:color w:val="1F497D" w:themeColor="text2"/>
-        </w:rPr>
-        <w:t>roomba</w:t>
-      </w:r>
-      <w:proofErr w:type="spellEnd"/>
-      <w:r>
-        <w:rPr>
-          <w:color w:val="1F497D" w:themeColor="text2"/>
-        </w:rPr>
-        <w:t xml:space="preserve"> driver accepts this "Speeds" command with "forward" and "rotate" as its fields:</w:t>
+        <w:t>It’s been a while since I’ve done an update; I’ve mostly been doing reading on Bayes, Kalman, and particle filters.  I’ve also been stuck on the navigation control still (and I’ve been off since Thursday, today is my first day back).  Here’s part of an e-mail I sent to Travis about the navigation control problem:</w:t>
+      </w:r>
+    </w:p>
+    <w:p>
+      <w:pPr>
+        <w:spacing w:after="240"/>
+        <w:rPr>
+          <w:color w:val="1F497D" w:themeColor="text2"/>
+        </w:rPr>
+      </w:pPr>
+      <w:r>
+        <w:rPr>
+          <w:color w:val="1F497D" w:themeColor="text2"/>
+        </w:rPr>
+        <w:t>I've also been having an issue with the navigation stack that maybe you could have some insights on; it loads properly but there seems to be some discrepancy between the drive commands that are being sent on "cmd_vel" and the commands that the roomba accepts; cmd_vel gets Twist messages published to it, while my roomba driver accepts this "Speeds" command with "forward" and "rotate" as its fields:</w:t>
       </w:r>
       <w:r>
         <w:rPr>
@@ -5339,35 +3551,7 @@
         <w:rPr>
           <w:rFonts w:cstheme="minorHAnsi"/>
         </w:rPr>
-        <w:t xml:space="preserve">I tried timing it to figure out if I could come up with a mapping between the commands between </w:t>
-      </w:r>
-      <w:proofErr w:type="spellStart"/>
-      <w:r>
-        <w:rPr>
-          <w:rFonts w:cstheme="minorHAnsi"/>
-        </w:rPr>
-        <w:t>cmd_vel</w:t>
-      </w:r>
-      <w:proofErr w:type="spellEnd"/>
-      <w:r>
-        <w:rPr>
-          <w:rFonts w:cstheme="minorHAnsi"/>
-        </w:rPr>
-        <w:t xml:space="preserve"> and </w:t>
-      </w:r>
-      <w:proofErr w:type="spellStart"/>
-      <w:r>
-        <w:rPr>
-          <w:rFonts w:cstheme="minorHAnsi"/>
-        </w:rPr>
-        <w:t>Roomba’s</w:t>
-      </w:r>
-      <w:proofErr w:type="spellEnd"/>
-      <w:r>
-        <w:rPr>
-          <w:rFonts w:cstheme="minorHAnsi"/>
-        </w:rPr>
-        <w:t xml:space="preserve"> “Speeds” command, but I couldn’t get it to work.  Here are a few excel plots I made in the process </w:t>
+        <w:t xml:space="preserve">I tried timing it to figure out if I could come up with a mapping between the commands between cmd_vel and Roomba’s “Speeds” command, but I couldn’t get it to work.  Here are a few excel plots I made in the process </w:t>
       </w:r>
     </w:p>
     <w:tbl>
@@ -6320,7 +4504,6 @@
         </w:rPr>
         <w:t xml:space="preserve">So the conversion appeared to be </w:t>
       </w:r>
-      <w:proofErr w:type="gramStart"/>
       <w:r>
         <w:rPr>
           <w:rFonts w:cstheme="minorHAnsi"/>
@@ -6345,28 +4528,7 @@
         <w:rPr>
           <w:rFonts w:cstheme="minorHAnsi"/>
         </w:rPr>
-        <w:t xml:space="preserve"> for every “unit” in the </w:t>
-      </w:r>
-      <w:proofErr w:type="spellStart"/>
-      <w:r>
-        <w:rPr>
-          <w:rFonts w:cstheme="minorHAnsi"/>
-        </w:rPr>
-        <w:t>roomba’s</w:t>
-      </w:r>
-      <w:proofErr w:type="spellEnd"/>
-      <w:r>
-        <w:rPr>
-          <w:rFonts w:cstheme="minorHAnsi"/>
-        </w:rPr>
-        <w:t xml:space="preserve"> Speeds “rotate” field</w:t>
-      </w:r>
-      <w:proofErr w:type="gramEnd"/>
-      <w:r>
-        <w:rPr>
-          <w:rFonts w:cstheme="minorHAnsi"/>
-        </w:rPr>
-        <w:t>.  But this only works if it’s stationary.</w:t>
+        <w:t xml:space="preserve"> for every “unit” in the roomba’s Speeds “rotate” field.  But this only works if it’s stationary.</w:t>
       </w:r>
     </w:p>
     <w:p>
@@ -7325,21 +5487,7 @@
         <w:rPr>
           <w:rFonts w:cstheme="minorHAnsi"/>
         </w:rPr>
-        <w:t xml:space="preserve">Looking at the </w:t>
-      </w:r>
-      <w:proofErr w:type="spellStart"/>
-      <w:r>
-        <w:rPr>
-          <w:rFonts w:cstheme="minorHAnsi"/>
-        </w:rPr>
-        <w:t>IRobot</w:t>
-      </w:r>
-      <w:proofErr w:type="spellEnd"/>
-      <w:r>
-        <w:rPr>
-          <w:rFonts w:cstheme="minorHAnsi"/>
-        </w:rPr>
-        <w:t xml:space="preserve"> Create open interface documentation, I noticed that the variable </w:t>
+        <w:t xml:space="preserve">Looking at the IRobot Create open interface documentation, I noticed that the variable </w:t>
       </w:r>
       <w:r>
         <w:rPr>
@@ -7354,7 +5502,6 @@
         </w:rPr>
         <w:t xml:space="preserve"> in </w:t>
       </w:r>
-      <w:proofErr w:type="spellStart"/>
       <w:r>
         <w:rPr>
           <w:rFonts w:cstheme="minorHAnsi"/>
@@ -7362,62 +5509,24 @@
         </w:rPr>
         <w:t>sensorPacket</w:t>
       </w:r>
-      <w:proofErr w:type="spellEnd"/>
-      <w:r>
-        <w:rPr>
-          <w:rFonts w:cstheme="minorHAnsi"/>
-        </w:rPr>
-        <w:t xml:space="preserve"> stores how many degrees the robot has rotated in either direction since the beginning.  It’s a signed </w:t>
-      </w:r>
-      <w:proofErr w:type="spellStart"/>
-      <w:r>
-        <w:rPr>
-          <w:rFonts w:cstheme="minorHAnsi"/>
-        </w:rPr>
-        <w:t>int</w:t>
-      </w:r>
-      <w:proofErr w:type="spellEnd"/>
-      <w:r>
-        <w:rPr>
-          <w:rFonts w:cstheme="minorHAnsi"/>
-        </w:rPr>
-        <w:t xml:space="preserve">, so it overflows at 32767 (it actually saturates and does nothing).  This means that I’m okay as long as I don’t do more than </w:t>
-      </w:r>
-      <w:r>
-        <w:rPr>
-          <w:rFonts w:cstheme="minorHAnsi"/>
-          <w:b/>
-        </w:rPr>
-        <w:t xml:space="preserve">91 </w:t>
-      </w:r>
-      <w:proofErr w:type="spellStart"/>
-      <w:r>
-        <w:rPr>
-          <w:rFonts w:cstheme="minorHAnsi"/>
-          <w:b/>
-        </w:rPr>
-        <w:t>revoultions</w:t>
-      </w:r>
-      <w:proofErr w:type="spellEnd"/>
-      <w:r>
-        <w:rPr>
-          <w:rFonts w:cstheme="minorHAnsi"/>
-        </w:rPr>
-        <w:t xml:space="preserve"> (I won’t worry about this for now).  Distance stores the distance traveled in millimeters (also an </w:t>
-      </w:r>
-      <w:proofErr w:type="spellStart"/>
-      <w:r>
-        <w:rPr>
-          <w:rFonts w:cstheme="minorHAnsi"/>
-        </w:rPr>
-        <w:t>int</w:t>
-      </w:r>
-      <w:proofErr w:type="spellEnd"/>
-      <w:r>
-        <w:rPr>
-          <w:rFonts w:cstheme="minorHAnsi"/>
-        </w:rPr>
-        <w:t>) since the last time it was requested.</w:t>
+      <w:r>
+        <w:rPr>
+          <w:rFonts w:cstheme="minorHAnsi"/>
+        </w:rPr>
+        <w:t xml:space="preserve"> stores how many degrees the robot has rotated in either direction since the beginning.  It’s a signed int, so it overflows at 32767 (it actually saturates and does nothing).  This means that I’m okay as long as I don’t do more than </w:t>
+      </w:r>
+      <w:r>
+        <w:rPr>
+          <w:rFonts w:cstheme="minorHAnsi"/>
+          <w:b/>
+        </w:rPr>
+        <w:t>91 revoultions</w:t>
+      </w:r>
+      <w:r>
+        <w:rPr>
+          <w:rFonts w:cstheme="minorHAnsi"/>
+        </w:rPr>
+        <w:t xml:space="preserve"> (I won’t worry about this for now).  Distance stores the distance traveled in millimeters (also an int) since the last time it was requested.</w:t>
       </w:r>
     </w:p>
     <w:p>
@@ -7439,7 +5548,6 @@
       <w:r>
         <w:t xml:space="preserve"> driver already accepts </w:t>
       </w:r>
-      <w:proofErr w:type="spellStart"/>
       <w:r>
         <w:rPr>
           <w:b/>
@@ -7453,7 +5561,6 @@
         <w:softHyphen/>
         <w:t>_vel</w:t>
       </w:r>
-      <w:proofErr w:type="spellEnd"/>
       <w:r>
         <w:t xml:space="preserve"> commands.</w:t>
       </w:r>
@@ -7494,54 +5601,14 @@
         <w:t xml:space="preserve"> </w:t>
       </w:r>
       <w:r>
-        <w:t xml:space="preserve">in the irobot_create_2_1 </w:t>
-      </w:r>
-      <w:proofErr w:type="spellStart"/>
-      <w:r>
-        <w:t>src</w:t>
-      </w:r>
-      <w:proofErr w:type="spellEnd"/>
-      <w:r>
-        <w:t xml:space="preserve"> directory when I noticed that not only does it already subscribe to </w:t>
-      </w:r>
-      <w:proofErr w:type="spellStart"/>
-      <w:r>
-        <w:t>cmd_vel</w:t>
-      </w:r>
-      <w:proofErr w:type="spellEnd"/>
-      <w:r>
-        <w:t xml:space="preserve"> and take care of that on its own, but it also publishes its own </w:t>
-      </w:r>
-      <w:proofErr w:type="spellStart"/>
-      <w:r>
-        <w:t>odometry</w:t>
-      </w:r>
-      <w:proofErr w:type="spellEnd"/>
-      <w:r>
-        <w:t xml:space="preserve"> information and the </w:t>
-      </w:r>
-      <w:proofErr w:type="spellStart"/>
-      <w:r>
-        <w:t>tf</w:t>
-      </w:r>
-      <w:proofErr w:type="spellEnd"/>
-      <w:r>
-        <w:t xml:space="preserve"> transform from </w:t>
-      </w:r>
-      <w:r>
-        <w:rPr>
-          <w:b/>
-        </w:rPr>
-        <w:t>/</w:t>
-      </w:r>
-      <w:proofErr w:type="spellStart"/>
-      <w:r>
-        <w:rPr>
-          <w:b/>
-        </w:rPr>
-        <w:t>odom</w:t>
-      </w:r>
-      <w:proofErr w:type="spellEnd"/>
+        <w:t xml:space="preserve">in the irobot_create_2_1 src directory when I noticed that not only does it already subscribe to cmd_vel and take care of that on its own, but it also publishes its own odometry information and the tf transform from </w:t>
+      </w:r>
+      <w:r>
+        <w:rPr>
+          <w:b/>
+        </w:rPr>
+        <w:t>/odom</w:t>
+      </w:r>
       <w:r>
         <w:t xml:space="preserve"> to </w:t>
       </w:r>
@@ -7549,29 +5616,13 @@
         <w:rPr>
           <w:b/>
         </w:rPr>
-        <w:t>/</w:t>
-      </w:r>
-      <w:proofErr w:type="spellStart"/>
-      <w:r>
-        <w:rPr>
-          <w:b/>
-        </w:rPr>
-        <w:t>base_link</w:t>
-      </w:r>
-      <w:proofErr w:type="spellEnd"/>
+        <w:t>/base_link</w:t>
+      </w:r>
       <w:r>
         <w:t xml:space="preserve">.  </w:t>
       </w:r>
       <w:r>
-        <w:t xml:space="preserve">I was running into a lot of problems doing my own </w:t>
-      </w:r>
-      <w:proofErr w:type="spellStart"/>
-      <w:r>
-        <w:t>odometry</w:t>
-      </w:r>
-      <w:proofErr w:type="spellEnd"/>
-      <w:r>
-        <w:t xml:space="preserve"> and I think that was really screwing up navigation, so now I can ditch the entire </w:t>
+        <w:t xml:space="preserve">I was running into a lot of problems doing my own odometry and I think that was really screwing up navigation, so now I can ditch the entire </w:t>
       </w:r>
       <w:r>
         <w:rPr>
@@ -7585,31 +5636,7 @@
     </w:p>
     <w:p>
       <w:r>
-        <w:t xml:space="preserve">I got navigation working!!  After switching to this new driver and letting it take care of </w:t>
-      </w:r>
-      <w:proofErr w:type="spellStart"/>
-      <w:r>
-        <w:t>odometry</w:t>
-      </w:r>
-      <w:proofErr w:type="spellEnd"/>
-      <w:r>
-        <w:t xml:space="preserve"> and </w:t>
-      </w:r>
-      <w:proofErr w:type="spellStart"/>
-      <w:r>
-        <w:t>cmd_vel</w:t>
-      </w:r>
-      <w:proofErr w:type="spellEnd"/>
-      <w:r>
-        <w:t xml:space="preserve"> commands, I noticed that the create was still fumbling around a lot very slowly and getting confused.  So I decided to go back to the default parameter limits for the local navigation since I knew now that the robot would do what they said (since the new driver subscribes to </w:t>
-      </w:r>
-      <w:proofErr w:type="spellStart"/>
-      <w:r>
-        <w:t>cmd_vel</w:t>
-      </w:r>
-      <w:proofErr w:type="spellEnd"/>
-      <w:r>
-        <w:t xml:space="preserve"> and is able to correctly actuate those commands).  Here are the parameters I’m using now:</w:t>
+        <w:t>I got navigation working!!  After switching to this new driver and letting it take care of odometry and cmd_vel commands, I noticed that the create was still fumbling around a lot very slowly and getting confused.  So I decided to go back to the default parameter limits for the local navigation since I knew now that the robot would do what they said (since the new driver subscribes to cmd_vel and is able to correctly actuate those commands).  Here are the parameters I’m using now:</w:t>
       </w:r>
     </w:p>
     <w:p>
@@ -7639,23 +5666,13 @@
           <w:szCs w:val="20"/>
         </w:rPr>
       </w:pPr>
-      <w:proofErr w:type="spellStart"/>
       <w:r>
         <w:rPr>
           <w:rFonts w:ascii="Courier New" w:eastAsia="Times New Roman" w:hAnsi="Courier New" w:cs="Courier New"/>
           <w:sz w:val="20"/>
           <w:szCs w:val="20"/>
         </w:rPr>
-        <w:t>TrajectoryPlannerROS</w:t>
-      </w:r>
-      <w:proofErr w:type="spellEnd"/>
-      <w:r>
-        <w:rPr>
-          <w:rFonts w:ascii="Courier New" w:eastAsia="Times New Roman" w:hAnsi="Courier New" w:cs="Courier New"/>
-          <w:sz w:val="20"/>
-          <w:szCs w:val="20"/>
-        </w:rPr>
-        <w:t>:</w:t>
+        <w:t>TrajectoryPlannerROS:</w:t>
       </w:r>
     </w:p>
     <w:p>
@@ -7691,25 +5708,7 @@
           <w:sz w:val="20"/>
           <w:szCs w:val="20"/>
         </w:rPr>
-        <w:t xml:space="preserve">  </w:t>
-      </w:r>
-      <w:proofErr w:type="spellStart"/>
-      <w:r>
-        <w:rPr>
-          <w:rFonts w:ascii="Courier New" w:eastAsia="Times New Roman" w:hAnsi="Courier New" w:cs="Courier New"/>
-          <w:sz w:val="20"/>
-          <w:szCs w:val="20"/>
-        </w:rPr>
-        <w:t>max_vel_x</w:t>
-      </w:r>
-      <w:proofErr w:type="spellEnd"/>
-      <w:r>
-        <w:rPr>
-          <w:rFonts w:ascii="Courier New" w:eastAsia="Times New Roman" w:hAnsi="Courier New" w:cs="Courier New"/>
-          <w:sz w:val="20"/>
-          <w:szCs w:val="20"/>
-        </w:rPr>
-        <w:t>: 0.45</w:t>
+        <w:t xml:space="preserve">  max_vel_x: 0.45</w:t>
       </w:r>
       <w:r>
         <w:rPr>
@@ -7753,25 +5752,7 @@
           <w:sz w:val="20"/>
           <w:szCs w:val="20"/>
         </w:rPr>
-        <w:t xml:space="preserve">  </w:t>
-      </w:r>
-      <w:proofErr w:type="spellStart"/>
-      <w:r>
-        <w:rPr>
-          <w:rFonts w:ascii="Courier New" w:eastAsia="Times New Roman" w:hAnsi="Courier New" w:cs="Courier New"/>
-          <w:sz w:val="20"/>
-          <w:szCs w:val="20"/>
-        </w:rPr>
-        <w:t>min_vel_x</w:t>
-      </w:r>
-      <w:proofErr w:type="spellEnd"/>
-      <w:r>
-        <w:rPr>
-          <w:rFonts w:ascii="Courier New" w:eastAsia="Times New Roman" w:hAnsi="Courier New" w:cs="Courier New"/>
-          <w:sz w:val="20"/>
-          <w:szCs w:val="20"/>
-        </w:rPr>
-        <w:t>: 0.1</w:t>
+        <w:t xml:space="preserve">  min_vel_x: 0.1</w:t>
       </w:r>
       <w:r>
         <w:rPr>
@@ -7815,25 +5796,7 @@
           <w:sz w:val="20"/>
           <w:szCs w:val="20"/>
         </w:rPr>
-        <w:t xml:space="preserve">  </w:t>
-      </w:r>
-      <w:proofErr w:type="spellStart"/>
-      <w:r>
-        <w:rPr>
-          <w:rFonts w:ascii="Courier New" w:eastAsia="Times New Roman" w:hAnsi="Courier New" w:cs="Courier New"/>
-          <w:sz w:val="20"/>
-          <w:szCs w:val="20"/>
-        </w:rPr>
-        <w:t>max_rotational_vel</w:t>
-      </w:r>
-      <w:proofErr w:type="spellEnd"/>
-      <w:r>
-        <w:rPr>
-          <w:rFonts w:ascii="Courier New" w:eastAsia="Times New Roman" w:hAnsi="Courier New" w:cs="Courier New"/>
-          <w:sz w:val="20"/>
-          <w:szCs w:val="20"/>
-        </w:rPr>
-        <w:t>: 1.0</w:t>
+        <w:t xml:space="preserve">  max_rotational_vel: 1.0</w:t>
       </w:r>
       <w:r>
         <w:rPr>
@@ -7877,25 +5840,7 @@
           <w:sz w:val="20"/>
           <w:szCs w:val="20"/>
         </w:rPr>
-        <w:t xml:space="preserve">  </w:t>
-      </w:r>
-      <w:proofErr w:type="spellStart"/>
-      <w:r>
-        <w:rPr>
-          <w:rFonts w:ascii="Courier New" w:eastAsia="Times New Roman" w:hAnsi="Courier New" w:cs="Courier New"/>
-          <w:sz w:val="20"/>
-          <w:szCs w:val="20"/>
-        </w:rPr>
-        <w:t>min_in_place_rotational_vel</w:t>
-      </w:r>
-      <w:proofErr w:type="spellEnd"/>
-      <w:r>
-        <w:rPr>
-          <w:rFonts w:ascii="Courier New" w:eastAsia="Times New Roman" w:hAnsi="Courier New" w:cs="Courier New"/>
-          <w:sz w:val="20"/>
-          <w:szCs w:val="20"/>
-        </w:rPr>
-        <w:t>: 0.4</w:t>
+        <w:t xml:space="preserve">  min_in_place_rotational_vel: 0.4</w:t>
       </w:r>
       <w:r>
         <w:rPr>
@@ -7967,25 +5912,7 @@
           <w:sz w:val="20"/>
           <w:szCs w:val="20"/>
         </w:rPr>
-        <w:t xml:space="preserve">  </w:t>
-      </w:r>
-      <w:proofErr w:type="spellStart"/>
-      <w:r>
-        <w:rPr>
-          <w:rFonts w:ascii="Courier New" w:eastAsia="Times New Roman" w:hAnsi="Courier New" w:cs="Courier New"/>
-          <w:sz w:val="20"/>
-          <w:szCs w:val="20"/>
-        </w:rPr>
-        <w:t>acc_lim_th</w:t>
-      </w:r>
-      <w:proofErr w:type="spellEnd"/>
-      <w:r>
-        <w:rPr>
-          <w:rFonts w:ascii="Courier New" w:eastAsia="Times New Roman" w:hAnsi="Courier New" w:cs="Courier New"/>
-          <w:sz w:val="20"/>
-          <w:szCs w:val="20"/>
-        </w:rPr>
-        <w:t>: 3.2</w:t>
+        <w:t xml:space="preserve">  acc_lim_th: 3.2</w:t>
       </w:r>
       <w:r>
         <w:rPr>
@@ -8046,25 +5973,7 @@
           <w:sz w:val="20"/>
           <w:szCs w:val="20"/>
         </w:rPr>
-        <w:t xml:space="preserve">  </w:t>
-      </w:r>
-      <w:proofErr w:type="spellStart"/>
-      <w:r>
-        <w:rPr>
-          <w:rFonts w:ascii="Courier New" w:eastAsia="Times New Roman" w:hAnsi="Courier New" w:cs="Courier New"/>
-          <w:sz w:val="20"/>
-          <w:szCs w:val="20"/>
-        </w:rPr>
-        <w:t>acc_lim_x</w:t>
-      </w:r>
-      <w:proofErr w:type="spellEnd"/>
-      <w:r>
-        <w:rPr>
-          <w:rFonts w:ascii="Courier New" w:eastAsia="Times New Roman" w:hAnsi="Courier New" w:cs="Courier New"/>
-          <w:sz w:val="20"/>
-          <w:szCs w:val="20"/>
-        </w:rPr>
-        <w:t>: 2.5</w:t>
+        <w:t xml:space="preserve">  acc_lim_x: 2.5</w:t>
       </w:r>
       <w:r>
         <w:rPr>
@@ -8125,25 +6034,7 @@
           <w:sz w:val="20"/>
           <w:szCs w:val="20"/>
         </w:rPr>
-        <w:t xml:space="preserve">  </w:t>
-      </w:r>
-      <w:proofErr w:type="spellStart"/>
-      <w:r>
-        <w:rPr>
-          <w:rFonts w:ascii="Courier New" w:eastAsia="Times New Roman" w:hAnsi="Courier New" w:cs="Courier New"/>
-          <w:sz w:val="20"/>
-          <w:szCs w:val="20"/>
-        </w:rPr>
-        <w:t>acc_lim_y</w:t>
-      </w:r>
-      <w:proofErr w:type="spellEnd"/>
-      <w:r>
-        <w:rPr>
-          <w:rFonts w:ascii="Courier New" w:eastAsia="Times New Roman" w:hAnsi="Courier New" w:cs="Courier New"/>
-          <w:sz w:val="20"/>
-          <w:szCs w:val="20"/>
-        </w:rPr>
-        <w:t>: 2.5</w:t>
+        <w:t xml:space="preserve">  acc_lim_y: 2.5</w:t>
       </w:r>
       <w:r>
         <w:rPr>
@@ -8232,25 +6123,7 @@
           <w:sz w:val="20"/>
           <w:szCs w:val="20"/>
         </w:rPr>
-        <w:t xml:space="preserve">  </w:t>
-      </w:r>
-      <w:proofErr w:type="spellStart"/>
-      <w:r>
-        <w:rPr>
-          <w:rFonts w:ascii="Courier New" w:eastAsia="Times New Roman" w:hAnsi="Courier New" w:cs="Courier New"/>
-          <w:sz w:val="20"/>
-          <w:szCs w:val="20"/>
-        </w:rPr>
-        <w:t>holonomic_robot</w:t>
-      </w:r>
-      <w:proofErr w:type="spellEnd"/>
-      <w:r>
-        <w:rPr>
-          <w:rFonts w:ascii="Courier New" w:eastAsia="Times New Roman" w:hAnsi="Courier New" w:cs="Courier New"/>
-          <w:sz w:val="20"/>
-          <w:szCs w:val="20"/>
-        </w:rPr>
-        <w:t>: true</w:t>
+        <w:t xml:space="preserve">  holonomic_robot: true</w:t>
       </w:r>
     </w:p>
     <w:p/>
@@ -8297,13 +6170,8 @@
       </w:r>
     </w:p>
     <w:p>
-      <w:proofErr w:type="spellStart"/>
-      <w:r>
-        <w:t>Netbook</w:t>
-      </w:r>
-      <w:proofErr w:type="spellEnd"/>
-      <w:r>
-        <w:t xml:space="preserve"> - $200-$300</w:t>
+      <w:r>
+        <w:t>Netbook - $200-$300</w:t>
       </w:r>
     </w:p>
     <w:p>
@@ -8323,13 +6191,8 @@
     </w:p>
     <w:p>
       <w:r>
-        <w:t xml:space="preserve">TODO: Get two antennas on, try out other </w:t>
-      </w:r>
-      <w:proofErr w:type="spellStart"/>
-      <w:r>
-        <w:t>hokuyo</w:t>
-      </w:r>
-      <w:proofErr w:type="spellEnd"/>
+        <w:t>TODO: Get two antennas on, try out other hokuyo</w:t>
+      </w:r>
     </w:p>
     <w:p>
       <w:r>
@@ -8337,13 +6200,8 @@
       </w:r>
     </w:p>
     <w:p>
-      <w:proofErr w:type="spellStart"/>
-      <w:r>
-        <w:t>Youtube</w:t>
-      </w:r>
-      <w:proofErr w:type="spellEnd"/>
-      <w:r>
-        <w:t xml:space="preserve"> – Natal camera (3D camera)</w:t>
+      <w:r>
+        <w:t>Youtube – Natal camera (3D camera)</w:t>
       </w:r>
       <w:r>
         <w:t>, CIEMAS camera</w:t>
@@ -8363,19 +6221,9 @@
       <w:r>
         <w:t>***</w:t>
       </w:r>
-      <w:proofErr w:type="spellStart"/>
-      <w:r>
-        <w:t>Ramesh</w:t>
-      </w:r>
-      <w:proofErr w:type="spellEnd"/>
-      <w:r>
-        <w:t xml:space="preserve"> </w:t>
-      </w:r>
-      <w:proofErr w:type="spellStart"/>
-      <w:r>
-        <w:t>Raskar</w:t>
-      </w:r>
-      <w:proofErr w:type="spellEnd"/>
+      <w:r>
+        <w:t>Ramesh Raskar</w:t>
+      </w:r>
     </w:p>
     <w:p>
       <w:pPr>
@@ -8433,16 +6281,8 @@
         <w:rPr>
           <w:strike/>
         </w:rPr>
-        <w:t xml:space="preserve"> and rebuild </w:t>
-      </w:r>
-      <w:proofErr w:type="spellStart"/>
-      <w:r>
-        <w:rPr>
-          <w:strike/>
-        </w:rPr>
-        <w:t>roomba</w:t>
-      </w:r>
-      <w:proofErr w:type="spellEnd"/>
+        <w:t xml:space="preserve"> and rebuild roomba</w:t>
+      </w:r>
     </w:p>
     <w:p>
       <w:pPr>
@@ -8451,8 +6291,14 @@
           <w:ilvl w:val="0"/>
           <w:numId w:val="4"/>
         </w:numPr>
-      </w:pPr>
-      <w:r>
+        <w:rPr>
+          <w:strike/>
+        </w:rPr>
+      </w:pPr>
+      <w:r>
+        <w:rPr>
+          <w:strike/>
+        </w:rPr>
         <w:t>Try out new Hokuyo</w:t>
       </w:r>
     </w:p>
@@ -8493,8 +6339,14 @@
           <w:ilvl w:val="0"/>
           <w:numId w:val="4"/>
         </w:numPr>
-      </w:pPr>
-      <w:r>
+        <w:rPr>
+          <w:strike/>
+        </w:rPr>
+      </w:pPr>
+      <w:r>
+        <w:rPr>
+          <w:strike/>
+        </w:rPr>
         <w:t>Backup code to repository</w:t>
       </w:r>
     </w:p>
@@ -8522,8 +6374,14 @@
           <w:ilvl w:val="0"/>
           <w:numId w:val="5"/>
         </w:numPr>
-      </w:pPr>
-      <w:r>
+        <w:rPr>
+          <w:strike/>
+        </w:rPr>
+      </w:pPr>
+      <w:r>
+        <w:rPr>
+          <w:strike/>
+        </w:rPr>
         <w:t>Get RFID reader up</w:t>
       </w:r>
     </w:p>
@@ -8534,8 +6392,14 @@
           <w:ilvl w:val="0"/>
           <w:numId w:val="5"/>
         </w:numPr>
-      </w:pPr>
-      <w:r>
+        <w:rPr>
+          <w:strike/>
+        </w:rPr>
+      </w:pPr>
+      <w:r>
+        <w:rPr>
+          <w:strike/>
+        </w:rPr>
         <w:t>Build new occupancy grid</w:t>
       </w:r>
     </w:p>
@@ -8554,36 +6418,12 @@
     </w:p>
     <w:p>
       <w:r>
-        <w:t>#include &lt;</w:t>
-      </w:r>
-      <w:proofErr w:type="spellStart"/>
-      <w:r>
-        <w:t>hrl_rfid</w:t>
-      </w:r>
-      <w:proofErr w:type="spellEnd"/>
-      <w:r>
-        <w:t>/</w:t>
-      </w:r>
-      <w:proofErr w:type="spellStart"/>
-      <w:r>
-        <w:t>RFIDread.h</w:t>
-      </w:r>
-      <w:proofErr w:type="spellEnd"/>
-      <w:r>
-        <w:t>&gt;</w:t>
-      </w:r>
-    </w:p>
-    <w:p>
-      <w:r>
-        <w:t>Even though I put “</w:t>
-      </w:r>
-      <w:proofErr w:type="spellStart"/>
-      <w:r>
-        <w:t>hrl_rfid</w:t>
-      </w:r>
-      <w:proofErr w:type="spellEnd"/>
-      <w:r>
-        <w:t>” into manifest.xml</w:t>
+        <w:t>#include &lt;hrl_rfid/RFIDread.h&gt;</w:t>
+      </w:r>
+    </w:p>
+    <w:p>
+      <w:r>
+        <w:t>Even though I put “hrl_rfid” into manifest.xml</w:t>
       </w:r>
       <w:r>
         <w:t>, it doesn’t resolve the path to that header file</w:t>
@@ -8605,24 +6445,14 @@
         <w:t>RFID tags IDs are 96 bits long</w:t>
       </w:r>
       <w:r>
-        <w:t xml:space="preserve">.  It appears that in the </w:t>
-      </w:r>
-      <w:proofErr w:type="spellStart"/>
-      <w:r>
-        <w:t>RFIDread</w:t>
-      </w:r>
-      <w:proofErr w:type="spellEnd"/>
-      <w:r>
-        <w:t xml:space="preserve"> message, the </w:t>
-      </w:r>
-      <w:proofErr w:type="spellStart"/>
+        <w:t xml:space="preserve">.  It appears that in the RFIDread message, the </w:t>
+      </w:r>
       <w:r>
         <w:rPr>
           <w:b/>
         </w:rPr>
         <w:t>tagID</w:t>
       </w:r>
-      <w:proofErr w:type="spellEnd"/>
       <w:r>
         <w:t xml:space="preserve"> field stores each ID as a 16-byte string, so that it’s completely packed.  This contrasts with the Player driver from last year, which I seem to remember having stored the IDs as hex “strings” where each character was a letter or number</w:t>
       </w:r>
@@ -8633,40 +6463,1134 @@
         <w:t xml:space="preserve"> (so the strings were 24 bytes long).</w:t>
       </w:r>
     </w:p>
+    <w:p>
+      <w:pPr>
+        <w:rPr>
+          <w:b/>
+          <w:sz w:val="36"/>
+          <w:szCs w:val="36"/>
+        </w:rPr>
+      </w:pPr>
+      <w:r>
+        <w:rPr>
+          <w:b/>
+          <w:sz w:val="36"/>
+          <w:szCs w:val="36"/>
+        </w:rPr>
+        <w:t>Thursday 7/8/2010</w:t>
+      </w:r>
+    </w:p>
+    <w:p>
+      <w:r>
+        <w:t>I’ve punched all of the proper holes into the new robot base so that everything can fit, and I’ve done a few measurements on where everything ended up:</w:t>
+      </w:r>
+    </w:p>
+    <w:p>
+      <w:r>
+        <w:t xml:space="preserve">Center of laser is </w:t>
+      </w:r>
+      <w:r>
+        <w:rPr>
+          <w:b/>
+        </w:rPr>
+        <w:t>16.5cm</w:t>
+      </w:r>
+      <w:r>
+        <w:t xml:space="preserve"> in front of center of robot</w:t>
+      </w:r>
+    </w:p>
+    <w:p>
+      <w:r>
+        <w:t xml:space="preserve">Camera will be </w:t>
+      </w:r>
+      <w:r>
+        <w:rPr>
+          <w:b/>
+        </w:rPr>
+        <w:t>14cm</w:t>
+      </w:r>
+      <w:r>
+        <w:t xml:space="preserve"> in front</w:t>
+      </w:r>
+    </w:p>
+    <w:p>
+      <w:r>
+        <w:t>Here’s a diagram of where I placed the center of the right RFID reader:</w:t>
+      </w:r>
+    </w:p>
+    <w:p>
+      <w:r>
+        <w:rPr>
+          <w:noProof/>
+        </w:rPr>
+        <w:drawing>
+          <wp:inline distT="0" distB="0" distL="0" distR="0">
+            <wp:extent cx="3472295" cy="3158030"/>
+            <wp:effectExtent l="19050" t="0" r="0" b="0"/>
+            <wp:docPr id="21" name="Picture 5"/>
+            <wp:cNvGraphicFramePr>
+              <a:graphicFrameLocks xmlns:a="http://schemas.openxmlformats.org/drawingml/2006/main" noChangeAspect="1"/>
+            </wp:cNvGraphicFramePr>
+            <a:graphic xmlns:a="http://schemas.openxmlformats.org/drawingml/2006/main">
+              <a:graphicData uri="http://schemas.openxmlformats.org/drawingml/2006/picture">
+                <pic:pic xmlns:pic="http://schemas.openxmlformats.org/drawingml/2006/picture">
+                  <pic:nvPicPr>
+                    <pic:cNvPr id="0" name="Picture 5"/>
+                    <pic:cNvPicPr>
+                      <a:picLocks noChangeAspect="1" noChangeArrowheads="1"/>
+                    </pic:cNvPicPr>
+                  </pic:nvPicPr>
+                  <pic:blipFill>
+                    <a:blip r:embed="rId29" cstate="print"/>
+                    <a:srcRect/>
+                    <a:stretch>
+                      <a:fillRect/>
+                    </a:stretch>
+                  </pic:blipFill>
+                  <pic:spPr bwMode="auto">
+                    <a:xfrm>
+                      <a:off x="0" y="0"/>
+                      <a:ext cx="3472487" cy="3158205"/>
+                    </a:xfrm>
+                    <a:prstGeom prst="rect">
+                      <a:avLst/>
+                    </a:prstGeom>
+                    <a:noFill/>
+                    <a:ln w="9525">
+                      <a:noFill/>
+                      <a:miter lim="800000"/>
+                      <a:headEnd/>
+                      <a:tailEnd/>
+                    </a:ln>
+                  </pic:spPr>
+                </pic:pic>
+              </a:graphicData>
+            </a:graphic>
+          </wp:inline>
+        </w:drawing>
+      </w:r>
+    </w:p>
+    <w:p>
+      <w:r>
+        <w:t>The black axes are aligned with the front of the robot, but I measured the position with respect to the red axes, which are offset by 45 degrees.</w:t>
+      </w:r>
+      <w:r>
+        <w:t xml:space="preserve">  I need to specify the transformation with respect to the </w:t>
+      </w:r>
+      <w:r>
+        <w:lastRenderedPageBreak/>
+        <w:t>original coordinate system, though.  This requires doing a -45 degree rotation from the red coordinate system.  In black coordinates, this is:</w:t>
+      </w:r>
+    </w:p>
+    <w:p>
+      <w:r>
+        <w:t>3.7</w:t>
+      </w:r>
+      <w:r>
+        <w:t>5</w:t>
+      </w:r>
+      <w:r>
+        <w:t>cm * (sqrt(2)/2, -sqrt(2)/2) + 9cm*(sqrt(2)/2, sqrt(2)/2) = (12.75sqrt(2)/2, 5.25sqrt(2)/2)</w:t>
+      </w:r>
+    </w:p>
+    <w:p>
+      <w:r>
+        <w:t>~ (9.02cm, 3.71cm)</w:t>
+      </w:r>
+    </w:p>
+    <w:p>
+      <w:pPr>
+        <w:rPr>
+          <w:b/>
+        </w:rPr>
+      </w:pPr>
+      <w:r>
+        <w:t xml:space="preserve">This means that the other antenna is at position </w:t>
+      </w:r>
+      <w:r>
+        <w:t>(-9.02cm, 3.71cm)</w:t>
+      </w:r>
+    </w:p>
+    <w:p>
+      <w:r>
+        <w:t xml:space="preserve">But actually TF specifies the transformations with x towards the front of the robot so I have to change this again by rotating everything by -90 degrees, making the first antenna </w:t>
+      </w:r>
+      <w:r>
+        <w:rPr>
+          <w:b/>
+        </w:rPr>
+        <w:t>(3.71cm, -9.02cm)</w:t>
+      </w:r>
+      <w:r>
+        <w:t xml:space="preserve"> and the second antenna at position </w:t>
+      </w:r>
+      <w:r>
+        <w:rPr>
+          <w:b/>
+        </w:rPr>
+        <w:t>(3.71cm, 9.02cm)</w:t>
+      </w:r>
+      <w:r>
+        <w:t>.</w:t>
+      </w:r>
+    </w:p>
+    <w:p>
+      <w:r>
+        <w:t xml:space="preserve">The orientation of the first antenna is at </w:t>
+      </w:r>
+      <w:r>
+        <w:rPr>
+          <w:b/>
+        </w:rPr>
+        <w:t>–pi/4 radians</w:t>
+      </w:r>
+      <w:r>
+        <w:t xml:space="preserve">, while the other one is at </w:t>
+      </w:r>
+      <w:r>
+        <w:rPr>
+          <w:b/>
+        </w:rPr>
+        <w:t>pi/4 radians.</w:t>
+      </w:r>
+      <w:r>
+        <w:t xml:space="preserve">  Here is a pictorial summary of everything I just explained:</w:t>
+      </w:r>
+    </w:p>
+    <w:p>
+      <w:r>
+        <w:rPr>
+          <w:noProof/>
+        </w:rPr>
+        <w:drawing>
+          <wp:inline distT="0" distB="0" distL="0" distR="0">
+            <wp:extent cx="3823970" cy="3782060"/>
+            <wp:effectExtent l="19050" t="0" r="5080" b="0"/>
+            <wp:docPr id="22" name="Picture 6"/>
+            <wp:cNvGraphicFramePr>
+              <a:graphicFrameLocks xmlns:a="http://schemas.openxmlformats.org/drawingml/2006/main" noChangeAspect="1"/>
+            </wp:cNvGraphicFramePr>
+            <a:graphic xmlns:a="http://schemas.openxmlformats.org/drawingml/2006/main">
+              <a:graphicData uri="http://schemas.openxmlformats.org/drawingml/2006/picture">
+                <pic:pic xmlns:pic="http://schemas.openxmlformats.org/drawingml/2006/picture">
+                  <pic:nvPicPr>
+                    <pic:cNvPr id="0" name="Picture 6"/>
+                    <pic:cNvPicPr>
+                      <a:picLocks noChangeAspect="1" noChangeArrowheads="1"/>
+                    </pic:cNvPicPr>
+                  </pic:nvPicPr>
+                  <pic:blipFill>
+                    <a:blip r:embed="rId30" cstate="print"/>
+                    <a:srcRect/>
+                    <a:stretch>
+                      <a:fillRect/>
+                    </a:stretch>
+                  </pic:blipFill>
+                  <pic:spPr bwMode="auto">
+                    <a:xfrm>
+                      <a:off x="0" y="0"/>
+                      <a:ext cx="3823970" cy="3782060"/>
+                    </a:xfrm>
+                    <a:prstGeom prst="rect">
+                      <a:avLst/>
+                    </a:prstGeom>
+                    <a:noFill/>
+                    <a:ln w="9525">
+                      <a:noFill/>
+                      <a:miter lim="800000"/>
+                      <a:headEnd/>
+                      <a:tailEnd/>
+                    </a:ln>
+                  </pic:spPr>
+                </pic:pic>
+              </a:graphicData>
+            </a:graphic>
+          </wp:inline>
+        </w:drawing>
+      </w:r>
+    </w:p>
+    <w:p>
+      <w:pPr>
+        <w:pStyle w:val="ListParagraph"/>
+        <w:numPr>
+          <w:ilvl w:val="0"/>
+          <w:numId w:val="6"/>
+        </w:numPr>
+      </w:pPr>
+      <w:r>
+        <w:t xml:space="preserve">Quaternion for </w:t>
+      </w:r>
+      <w:r>
+        <w:t>-</w:t>
+      </w:r>
+      <w:r>
+        <w:t>PI/4</w:t>
+      </w:r>
+      <w:r>
+        <w:t xml:space="preserve"> radians about z-axis:</w:t>
+      </w:r>
+      <w:r>
+        <w:t xml:space="preserve"> </w:t>
+      </w:r>
+      <w:r>
+        <w:t>(q</w:t>
+      </w:r>
+      <w:r>
+        <w:rPr>
+          <w:vertAlign w:val="subscript"/>
+        </w:rPr>
+        <w:t>x</w:t>
+      </w:r>
+      <w:r>
+        <w:t>, q</w:t>
+      </w:r>
+      <w:r>
+        <w:rPr>
+          <w:vertAlign w:val="subscript"/>
+        </w:rPr>
+        <w:t>y</w:t>
+      </w:r>
+      <w:r>
+        <w:t>, q</w:t>
+      </w:r>
+      <w:r>
+        <w:rPr>
+          <w:vertAlign w:val="subscript"/>
+        </w:rPr>
+        <w:t>z</w:t>
+      </w:r>
+      <w:r>
+        <w:t>, q</w:t>
+      </w:r>
+      <w:r>
+        <w:rPr>
+          <w:vertAlign w:val="subscript"/>
+        </w:rPr>
+        <w:t>w</w:t>
+      </w:r>
+      <w:r>
+        <w:t xml:space="preserve">) = </w:t>
+      </w:r>
+      <w:r>
+        <w:t>cos(angle/2) + sin(angle/2)*u</w:t>
+      </w:r>
+      <w:r>
+        <w:rPr>
+          <w:vertAlign w:val="subscript"/>
+        </w:rPr>
+        <w:t xml:space="preserve">rot </w:t>
+      </w:r>
+      <w:r>
+        <w:t xml:space="preserve"> = </w:t>
+      </w:r>
+      <w:r>
+        <w:t>(</w:t>
+      </w:r>
+      <w:r>
+        <w:t xml:space="preserve">0, 0, </w:t>
+      </w:r>
+      <w:r>
+        <w:t>-3.827</w:t>
+      </w:r>
+      <w:r>
+        <w:t>, 0.92</w:t>
+      </w:r>
+      <w:r>
+        <w:t>39</w:t>
+      </w:r>
+      <w:r>
+        <w:t>)</w:t>
+      </w:r>
+    </w:p>
+    <w:p>
+      <w:pPr>
+        <w:rPr>
+          <w:b/>
+        </w:rPr>
+      </w:pPr>
+      <w:r>
+        <w:rPr>
+          <w:b/>
+        </w:rPr>
+        <w:t>Static transform from base_link to laser:</w:t>
+      </w:r>
+      <w:r>
+        <w:t xml:space="preserve"> </w:t>
+      </w:r>
+      <w:r>
+        <w:rPr>
+          <w:b/>
+        </w:rPr>
+        <w:t>(x y z qx qy qz qw) = (0.14, 0, 0, 0, 0, 0, 1)</w:t>
+      </w:r>
+    </w:p>
+    <w:p>
+      <w:pPr>
+        <w:rPr>
+          <w:b/>
+        </w:rPr>
+      </w:pPr>
+      <w:r>
+        <w:rPr>
+          <w:b/>
+        </w:rPr>
+        <w:t>Static transform from base_link</w:t>
+      </w:r>
+      <w:r>
+        <w:rPr>
+          <w:b/>
+        </w:rPr>
+        <w:t xml:space="preserve"> </w:t>
+      </w:r>
+      <w:r>
+        <w:rPr>
+          <w:b/>
+        </w:rPr>
+        <w:t>to right RFID reader</w:t>
+      </w:r>
+      <w:r>
+        <w:rPr>
+          <w:b/>
+        </w:rPr>
+        <w:t>: (x y z qx qy qz qw) = (0.0</w:t>
+      </w:r>
+      <w:r>
+        <w:rPr>
+          <w:b/>
+        </w:rPr>
+        <w:t>371</w:t>
+      </w:r>
+      <w:r>
+        <w:rPr>
+          <w:b/>
+        </w:rPr>
+        <w:t xml:space="preserve">, </w:t>
+      </w:r>
+      <w:r>
+        <w:rPr>
+          <w:b/>
+        </w:rPr>
+        <w:t>-0.0902</w:t>
+      </w:r>
+      <w:r>
+        <w:rPr>
+          <w:b/>
+        </w:rPr>
+        <w:t>,</w:t>
+      </w:r>
+      <w:r>
+        <w:rPr>
+          <w:b/>
+        </w:rPr>
+        <w:t xml:space="preserve"> 0,</w:t>
+      </w:r>
+      <w:r>
+        <w:rPr>
+          <w:b/>
+        </w:rPr>
+        <w:t xml:space="preserve"> 0, 0, </w:t>
+      </w:r>
+      <w:r>
+        <w:rPr>
+          <w:b/>
+        </w:rPr>
+        <w:t>-0.3</w:t>
+      </w:r>
+      <w:r>
+        <w:rPr>
+          <w:b/>
+        </w:rPr>
+        <w:t>827</w:t>
+      </w:r>
+      <w:r>
+        <w:rPr>
+          <w:b/>
+        </w:rPr>
+        <w:t>, 0.92</w:t>
+      </w:r>
+      <w:r>
+        <w:rPr>
+          <w:b/>
+        </w:rPr>
+        <w:t>39</w:t>
+      </w:r>
+      <w:r>
+        <w:rPr>
+          <w:b/>
+        </w:rPr>
+        <w:t>)</w:t>
+      </w:r>
+    </w:p>
+    <w:p>
+      <w:pPr>
+        <w:rPr>
+          <w:b/>
+        </w:rPr>
+      </w:pPr>
+      <w:r>
+        <w:rPr>
+          <w:b/>
+        </w:rPr>
+        <w:lastRenderedPageBreak/>
+        <w:t>Static transform f</w:t>
+      </w:r>
+      <w:r>
+        <w:rPr>
+          <w:b/>
+        </w:rPr>
+        <w:t xml:space="preserve">rom base_link to </w:t>
+      </w:r>
+      <w:r>
+        <w:rPr>
+          <w:b/>
+        </w:rPr>
+        <w:t>left RFID reader</w:t>
+      </w:r>
+      <w:r>
+        <w:rPr>
+          <w:b/>
+        </w:rPr>
+        <w:t>:</w:t>
+      </w:r>
+      <w:r>
+        <w:rPr>
+          <w:b/>
+        </w:rPr>
+        <w:t xml:space="preserve">  (x y z qx qy qz qw) = </w:t>
+      </w:r>
+      <w:r>
+        <w:rPr>
+          <w:b/>
+        </w:rPr>
+        <w:t>(</w:t>
+      </w:r>
+      <w:r>
+        <w:rPr>
+          <w:b/>
+        </w:rPr>
+        <w:t>0.0371, 0.0902, 0, 0, 0, 0.3</w:t>
+      </w:r>
+      <w:r>
+        <w:rPr>
+          <w:b/>
+        </w:rPr>
+        <w:t>827, 0.9239)</w:t>
+      </w:r>
+    </w:p>
+    <w:p>
+      <w:r>
+        <w:t>After I code up these static transforms I should look in RVIZ to make sure they look right</w:t>
+      </w:r>
+    </w:p>
+    <w:p>
+      <w:pPr>
+        <w:pBdr>
+          <w:bottom w:val="single" w:sz="6" w:space="1" w:color="auto"/>
+        </w:pBdr>
+      </w:pPr>
+    </w:p>
+    <w:p>
+      <w:pPr>
+        <w:rPr>
+          <w:b/>
+          <w:sz w:val="36"/>
+          <w:szCs w:val="36"/>
+        </w:rPr>
+      </w:pPr>
+      <w:r>
+        <w:rPr>
+          <w:b/>
+          <w:sz w:val="36"/>
+          <w:szCs w:val="36"/>
+        </w:rPr>
+        <w:t>Monday 7/10/2010</w:t>
+      </w:r>
+    </w:p>
     <w:p/>
     <w:p>
-      <w:r>
-        <w:t>Robot measurements</w:t>
-      </w:r>
-    </w:p>
-    <w:p>
-      <w:r>
-        <w:t xml:space="preserve">Center of laser is </w:t>
-      </w:r>
-      <w:r>
-        <w:rPr>
-          <w:b/>
-        </w:rPr>
-        <w:t>16.5cm</w:t>
-      </w:r>
-      <w:r>
-        <w:t xml:space="preserve"> in front of center of robot</w:t>
-      </w:r>
-    </w:p>
-    <w:p>
-      <w:r>
-        <w:t xml:space="preserve">Camera will be </w:t>
-      </w:r>
-      <w:r>
-        <w:rPr>
-          <w:b/>
-        </w:rPr>
-        <w:t>14cm</w:t>
-      </w:r>
-      <w:r>
-        <w:t xml:space="preserve"> in front</w:t>
-      </w:r>
-    </w:p>
+      <w:pPr>
+        <w:pBdr>
+          <w:top w:val="single" w:sz="6" w:space="1" w:color="auto"/>
+          <w:bottom w:val="single" w:sz="6" w:space="1" w:color="auto"/>
+        </w:pBdr>
+      </w:pPr>
+      <w:r>
+        <w:rPr>
+          <w:b/>
+        </w:rPr>
+        <w:t>**NOTE:</w:t>
+      </w:r>
+      <w:r>
+        <w:t xml:space="preserve"> </w:t>
+      </w:r>
+      <w:r>
+        <w:rPr>
+          <w:b/>
+        </w:rPr>
+        <w:t>Something I should have noted a long time ago; running RVIZ through VNC is tricky because it requires GL extensions.  This means that it can’t be run through one of the :1, :2, :3, etc. TightVNC virtual desktops; it has to be run on the actual desktop that’s being displayed on the screen (Ubuntu’s primary remote desktop server)</w:t>
+      </w:r>
+    </w:p>
+    <w:p>
+      <w:pPr>
+        <w:rPr>
+          <w:color w:val="FF0000"/>
+          <w:sz w:val="32"/>
+          <w:szCs w:val="32"/>
+        </w:rPr>
+      </w:pPr>
+      <w:r>
+        <w:rPr>
+          <w:color w:val="FF0000"/>
+          <w:sz w:val="32"/>
+          <w:szCs w:val="32"/>
+        </w:rPr>
+        <w:t>Goals for the week:</w:t>
+      </w:r>
+    </w:p>
+    <w:p>
+      <w:pPr>
+        <w:pStyle w:val="ListParagraph"/>
+        <w:numPr>
+          <w:ilvl w:val="0"/>
+          <w:numId w:val="4"/>
+        </w:numPr>
+      </w:pPr>
+      <w:r>
+        <w:t>Get video of navigation in action</w:t>
+      </w:r>
+    </w:p>
+    <w:p>
+      <w:pPr>
+        <w:pStyle w:val="ListParagraph"/>
+        <w:numPr>
+          <w:ilvl w:val="0"/>
+          <w:numId w:val="4"/>
+        </w:numPr>
+      </w:pPr>
+      <w:r>
+        <w:t>Try navigating to a place off of the map</w:t>
+      </w:r>
+    </w:p>
+    <w:p>
+      <w:pPr>
+        <w:pStyle w:val="ListParagraph"/>
+        <w:numPr>
+          <w:ilvl w:val="0"/>
+          <w:numId w:val="4"/>
+        </w:numPr>
+      </w:pPr>
+      <w:r>
+        <w:t>Try map building with new Hokuyo</w:t>
+      </w:r>
+    </w:p>
+    <w:p>
+      <w:pPr>
+        <w:pStyle w:val="ListParagraph"/>
+        <w:numPr>
+          <w:ilvl w:val="0"/>
+          <w:numId w:val="4"/>
+        </w:numPr>
+        <w:rPr>
+          <w:strike/>
+        </w:rPr>
+      </w:pPr>
+      <w:r>
+        <w:rPr>
+          <w:strike/>
+        </w:rPr>
+        <w:t>Make static TF transforms for RFID reader</w:t>
+      </w:r>
+      <w:r>
+        <w:rPr>
+          <w:strike/>
+        </w:rPr>
+        <w:t xml:space="preserve"> </w:t>
+      </w:r>
+    </w:p>
+    <w:p>
+      <w:pPr>
+        <w:pStyle w:val="ListParagraph"/>
+        <w:numPr>
+          <w:ilvl w:val="0"/>
+          <w:numId w:val="4"/>
+        </w:numPr>
+      </w:pPr>
+      <w:r>
+        <w:t>Verify the static TF transforms in RVIZ</w:t>
+      </w:r>
+    </w:p>
+    <w:p>
+      <w:pPr>
+        <w:pStyle w:val="ListParagraph"/>
+        <w:numPr>
+          <w:ilvl w:val="0"/>
+          <w:numId w:val="4"/>
+        </w:numPr>
+      </w:pPr>
+      <w:r>
+        <w:t>Figure out which antennas are which</w:t>
+      </w:r>
+    </w:p>
+    <w:p>
+      <w:pPr>
+        <w:pStyle w:val="ListParagraph"/>
+        <w:numPr>
+          <w:ilvl w:val="0"/>
+          <w:numId w:val="4"/>
+        </w:numPr>
+      </w:pPr>
+      <w:r>
+        <w:t>Get servoing working</w:t>
+      </w:r>
+    </w:p>
+    <w:p>
+      <w:pPr>
+        <w:pStyle w:val="ListParagraph"/>
+        <w:numPr>
+          <w:ilvl w:val="0"/>
+          <w:numId w:val="4"/>
+        </w:numPr>
+      </w:pPr>
+      <w:r>
+        <w:t>Begin particle filter implementation</w:t>
+      </w:r>
+    </w:p>
+    <w:p>
+      <w:pPr>
+        <w:pStyle w:val="ListParagraph"/>
+        <w:numPr>
+          <w:ilvl w:val="0"/>
+          <w:numId w:val="4"/>
+        </w:numPr>
+      </w:pPr>
+      <w:r>
+        <w:t>Begin working on RVIZ visualization tools for RFID tags (particle clouds??)</w:t>
+      </w:r>
+    </w:p>
+    <w:p>
+      <w:pPr>
+        <w:pBdr>
+          <w:bottom w:val="single" w:sz="6" w:space="1" w:color="auto"/>
+        </w:pBdr>
+      </w:pPr>
+    </w:p>
+    <w:p/>
+    <w:p>
+      <w:pPr>
+        <w:rPr>
+          <w:b/>
+        </w:rPr>
+      </w:pPr>
+      <w:r>
+        <w:rPr>
+          <w:b/>
+        </w:rPr>
+        <w:t>2:22PM Update: The robot is working!!</w:t>
+      </w:r>
+    </w:p>
+    <w:p>
+      <w:pPr>
+        <w:rPr>
+          <w:b/>
+        </w:rPr>
+      </w:pPr>
+      <w:r>
+        <w:rPr>
+          <w:b/>
+          <w:noProof/>
+        </w:rPr>
+        <w:lastRenderedPageBreak/>
+        <w:drawing>
+          <wp:inline distT="0" distB="0" distL="0" distR="0">
+            <wp:extent cx="5935345" cy="3025775"/>
+            <wp:effectExtent l="19050" t="0" r="8255" b="0"/>
+            <wp:docPr id="17" name="Picture 1"/>
+            <wp:cNvGraphicFramePr>
+              <a:graphicFrameLocks xmlns:a="http://schemas.openxmlformats.org/drawingml/2006/main" noChangeAspect="1"/>
+            </wp:cNvGraphicFramePr>
+            <a:graphic xmlns:a="http://schemas.openxmlformats.org/drawingml/2006/main">
+              <a:graphicData uri="http://schemas.openxmlformats.org/drawingml/2006/picture">
+                <pic:pic xmlns:pic="http://schemas.openxmlformats.org/drawingml/2006/picture">
+                  <pic:nvPicPr>
+                    <pic:cNvPr id="0" name="Picture 1"/>
+                    <pic:cNvPicPr>
+                      <a:picLocks noChangeAspect="1" noChangeArrowheads="1"/>
+                    </pic:cNvPicPr>
+                  </pic:nvPicPr>
+                  <pic:blipFill>
+                    <a:blip r:embed="rId31" cstate="print"/>
+                    <a:srcRect/>
+                    <a:stretch>
+                      <a:fillRect/>
+                    </a:stretch>
+                  </pic:blipFill>
+                  <pic:spPr bwMode="auto">
+                    <a:xfrm>
+                      <a:off x="0" y="0"/>
+                      <a:ext cx="5935345" cy="3025775"/>
+                    </a:xfrm>
+                    <a:prstGeom prst="rect">
+                      <a:avLst/>
+                    </a:prstGeom>
+                    <a:noFill/>
+                    <a:ln w="9525">
+                      <a:noFill/>
+                      <a:miter lim="800000"/>
+                      <a:headEnd/>
+                      <a:tailEnd/>
+                    </a:ln>
+                  </pic:spPr>
+                </pic:pic>
+              </a:graphicData>
+            </a:graphic>
+          </wp:inline>
+        </w:drawing>
+      </w:r>
+    </w:p>
+    <w:p>
+      <w:r>
+        <w:t>Here’s an e-mail transaction I just had with Matt:</w:t>
+      </w:r>
+    </w:p>
+    <w:p>
+      <w:pPr>
+        <w:pStyle w:val="HTMLPreformatted"/>
+        <w:rPr>
+          <w:color w:val="1F497D" w:themeColor="text2"/>
+        </w:rPr>
+      </w:pPr>
+      <w:r>
+        <w:rPr>
+          <w:color w:val="1F497D" w:themeColor="text2"/>
+        </w:rPr>
+        <w:t>Looks great, Chris! Sorry about the long delay in remembering where the Hokuyo was stashed.</w:t>
+      </w:r>
+    </w:p>
+    <w:p>
+      <w:pPr>
+        <w:pStyle w:val="HTMLPreformatted"/>
+        <w:rPr>
+          <w:color w:val="1F497D" w:themeColor="text2"/>
+        </w:rPr>
+      </w:pPr>
+    </w:p>
+    <w:p>
+      <w:pPr>
+        <w:pStyle w:val="HTMLPreformatted"/>
+        <w:rPr>
+          <w:color w:val="1F497D" w:themeColor="text2"/>
+        </w:rPr>
+      </w:pPr>
+      <w:r>
+        <w:rPr>
+          <w:color w:val="1F497D" w:themeColor="text2"/>
+        </w:rPr>
+        <w:t>One question: How well does map building seem to work with the new Hokuyo vs the old one? Supposedly the new one has somewhat reduced range and angular resolution (it's cheaper)? I expect that odometry will be pretty much the same (i.e. kinda crappy) unless we get lucky on center of mass of the new platform?</w:t>
+      </w:r>
+    </w:p>
+    <w:p>
+      <w:pPr>
+        <w:pStyle w:val="HTMLPreformatted"/>
+        <w:rPr>
+          <w:color w:val="1F497D" w:themeColor="text2"/>
+        </w:rPr>
+      </w:pPr>
+    </w:p>
+    <w:p>
+      <w:pPr>
+        <w:pStyle w:val="HTMLPreformatted"/>
+        <w:rPr>
+          <w:color w:val="1F497D" w:themeColor="text2"/>
+        </w:rPr>
+      </w:pPr>
+      <w:r>
+        <w:rPr>
+          <w:color w:val="1F497D" w:themeColor="text2"/>
+        </w:rPr>
+        <w:t>Look forward to seeing the servoing and RFID-enhanced map building coming to life.</w:t>
+      </w:r>
+    </w:p>
+    <w:p>
+      <w:pPr>
+        <w:pStyle w:val="HTMLPreformatted"/>
+        <w:rPr>
+          <w:color w:val="1F497D" w:themeColor="text2"/>
+        </w:rPr>
+      </w:pPr>
+    </w:p>
+    <w:p>
+      <w:pPr>
+        <w:pStyle w:val="HTMLPreformatted"/>
+        <w:rPr>
+          <w:color w:val="1F497D" w:themeColor="text2"/>
+        </w:rPr>
+      </w:pPr>
+      <w:r>
+        <w:rPr>
+          <w:color w:val="1F497D" w:themeColor="text2"/>
+        </w:rPr>
+        <w:t>Regards,</w:t>
+      </w:r>
+    </w:p>
+    <w:p>
+      <w:pPr>
+        <w:pStyle w:val="HTMLPreformatted"/>
+        <w:rPr>
+          <w:color w:val="1F497D" w:themeColor="text2"/>
+        </w:rPr>
+      </w:pPr>
+      <w:r>
+        <w:rPr>
+          <w:color w:val="1F497D" w:themeColor="text2"/>
+        </w:rPr>
+        <w:t>Matt</w:t>
+      </w:r>
+    </w:p>
+    <w:p>
+      <w:pPr>
+        <w:pStyle w:val="HTMLPreformatted"/>
+        <w:rPr>
+          <w:color w:val="1F497D" w:themeColor="text2"/>
+        </w:rPr>
+      </w:pPr>
+    </w:p>
+    <w:p>
+      <w:pPr>
+        <w:pStyle w:val="HTMLPreformatted"/>
+        <w:rPr>
+          <w:color w:val="1F497D" w:themeColor="text2"/>
+        </w:rPr>
+      </w:pPr>
+    </w:p>
+    <w:p>
+      <w:pPr>
+        <w:pStyle w:val="HTMLPreformatted"/>
+        <w:rPr>
+          <w:color w:val="1F497D" w:themeColor="text2"/>
+        </w:rPr>
+      </w:pPr>
+    </w:p>
+    <w:p>
+      <w:pPr>
+        <w:pStyle w:val="HTMLPreformatted"/>
+        <w:rPr>
+          <w:color w:val="1F497D" w:themeColor="text2"/>
+        </w:rPr>
+      </w:pPr>
+    </w:p>
+    <w:p>
+      <w:pPr>
+        <w:pStyle w:val="HTMLPreformatted"/>
+        <w:rPr>
+          <w:color w:val="1F497D" w:themeColor="text2"/>
+        </w:rPr>
+      </w:pPr>
+      <w:r>
+        <w:rPr>
+          <w:color w:val="1F497D" w:themeColor="text2"/>
+        </w:rPr>
+        <w:t>On Jul 12, 2010, at 2:30 PM, Chris Tralie wrote:</w:t>
+      </w:r>
+    </w:p>
+    <w:p>
+      <w:pPr>
+        <w:pStyle w:val="HTMLPreformatted"/>
+        <w:rPr>
+          <w:color w:val="1F497D" w:themeColor="text2"/>
+        </w:rPr>
+      </w:pPr>
+    </w:p>
+    <w:p>
+      <w:pPr>
+        <w:pStyle w:val="HTMLPreformatted"/>
+        <w:rPr>
+          <w:color w:val="1F497D" w:themeColor="text2"/>
+        </w:rPr>
+      </w:pPr>
+      <w:r>
+        <w:rPr>
+          <w:rStyle w:val="moz-txt-citetags"/>
+          <w:color w:val="1F497D" w:themeColor="text2"/>
+        </w:rPr>
+        <w:t xml:space="preserve">&gt; </w:t>
+      </w:r>
+      <w:r>
+        <w:rPr>
+          <w:color w:val="1F497D" w:themeColor="text2"/>
+        </w:rPr>
+        <w:t>The new robot platform has been finished; everything and working, including the new Hokuyo URG-04LX-UG01.  I just took it for a spin through the hallway and it's working extremely well with the navigation stack, and the odometry appears no less stable than before.  I hope to start working on servoing today, and hopefully be underway with the particle filter collaborating with Travis by the end of the week.</w:t>
+      </w:r>
+    </w:p>
+    <w:p>
+      <w:pPr>
+        <w:pStyle w:val="HTMLPreformatted"/>
+        <w:rPr>
+          <w:color w:val="1F497D" w:themeColor="text2"/>
+        </w:rPr>
+      </w:pPr>
+      <w:r>
+        <w:rPr>
+          <w:rStyle w:val="moz-txt-citetags"/>
+          <w:color w:val="1F497D" w:themeColor="text2"/>
+        </w:rPr>
+        <w:t xml:space="preserve">&gt; </w:t>
+      </w:r>
+      <w:r>
+        <w:rPr>
+          <w:color w:val="1F497D" w:themeColor="text2"/>
+        </w:rPr>
+        <w:t>-Chris</w:t>
+      </w:r>
+    </w:p>
+    <w:p>
+      <w:pPr>
+        <w:pStyle w:val="HTMLPreformatted"/>
+        <w:rPr>
+          <w:color w:val="1F497D" w:themeColor="text2"/>
+        </w:rPr>
+      </w:pPr>
+      <w:r>
+        <w:rPr>
+          <w:rStyle w:val="moz-txt-citetags"/>
+          <w:color w:val="1F497D" w:themeColor="text2"/>
+        </w:rPr>
+        <w:t xml:space="preserve">&gt; </w:t>
+      </w:r>
+      <w:r>
+        <w:rPr>
+          <w:color w:val="1F497D" w:themeColor="text2"/>
+        </w:rPr>
+        <w:t>&lt;newrobot.png&gt;</w:t>
+      </w:r>
+    </w:p>
+    <w:p>
+      <w:pPr>
+        <w:pStyle w:val="HTMLPreformatted"/>
+        <w:rPr>
+          <w:color w:val="1F497D" w:themeColor="text2"/>
+        </w:rPr>
+      </w:pPr>
+    </w:p>
+    <w:p>
+      <w:pPr>
+        <w:pStyle w:val="HTMLPreformatted"/>
+        <w:rPr>
+          <w:rFonts w:asciiTheme="minorHAnsi" w:hAnsiTheme="minorHAnsi" w:cstheme="minorHAnsi"/>
+          <w:sz w:val="22"/>
+          <w:szCs w:val="22"/>
+        </w:rPr>
+      </w:pPr>
+      <w:r>
+        <w:rPr>
+          <w:rFonts w:asciiTheme="minorHAnsi" w:hAnsiTheme="minorHAnsi" w:cstheme="minorHAnsi"/>
+          <w:sz w:val="22"/>
+          <w:szCs w:val="22"/>
+        </w:rPr>
+        <w:t xml:space="preserve">I did notice the angular resolution was a bit less when I looked </w:t>
+      </w:r>
+      <w:r>
+        <w:rPr>
+          <w:rFonts w:asciiTheme="minorHAnsi" w:hAnsiTheme="minorHAnsi" w:cstheme="minorHAnsi"/>
+          <w:sz w:val="22"/>
+          <w:szCs w:val="22"/>
+        </w:rPr>
+        <w:t xml:space="preserve">at this in RVIZ.  </w:t>
+      </w:r>
+      <w:r>
+        <w:rPr>
+          <w:rFonts w:asciiTheme="minorHAnsi" w:hAnsiTheme="minorHAnsi" w:cstheme="minorHAnsi"/>
+          <w:sz w:val="22"/>
+          <w:szCs w:val="22"/>
+        </w:rPr>
+        <w:t>I should t</w:t>
+      </w:r>
+      <w:r>
+        <w:rPr>
+          <w:rFonts w:asciiTheme="minorHAnsi" w:hAnsiTheme="minorHAnsi" w:cstheme="minorHAnsi"/>
+          <w:sz w:val="22"/>
+          <w:szCs w:val="22"/>
+        </w:rPr>
+        <w:t>ry to get exact numbers on this.</w:t>
+      </w:r>
+      <w:r>
+        <w:rPr>
+          <w:rFonts w:asciiTheme="minorHAnsi" w:hAnsiTheme="minorHAnsi" w:cstheme="minorHAnsi"/>
+          <w:sz w:val="22"/>
+          <w:szCs w:val="22"/>
+        </w:rPr>
+        <w:t xml:space="preserve">  This didn’t seem to affect navigation at all (I ran a couple of tests and the particle filter </w:t>
+      </w:r>
+      <w:r>
+        <w:rPr>
+          <w:rFonts w:asciiTheme="minorHAnsi" w:hAnsiTheme="minorHAnsi" w:cstheme="minorHAnsi"/>
+          <w:sz w:val="22"/>
+          <w:szCs w:val="22"/>
+        </w:rPr>
+        <w:lastRenderedPageBreak/>
+        <w:t>was able to track the position pretty well, and eventually correct itself when it was off).  I will try to make a new map though.</w:t>
+      </w:r>
+    </w:p>
+    <w:p>
+      <w:pPr>
+        <w:pStyle w:val="HTMLPreformatted"/>
+        <w:rPr>
+          <w:rFonts w:asciiTheme="minorHAnsi" w:hAnsiTheme="minorHAnsi" w:cstheme="minorHAnsi"/>
+          <w:sz w:val="22"/>
+          <w:szCs w:val="22"/>
+        </w:rPr>
+      </w:pPr>
+      <w:r>
+        <w:rPr>
+          <w:rFonts w:asciiTheme="minorHAnsi" w:hAnsiTheme="minorHAnsi" w:cstheme="minorHAnsi"/>
+          <w:sz w:val="22"/>
+          <w:szCs w:val="22"/>
+        </w:rPr>
+        <w:t>Another interesting thing Matt mentioned was RFID-enhance map-building.  This reminds me that I need to make some visualization tools for RVIZ for the RFID tags.  Maybe I’ll have a particle filter visualization tool similar to the one that’s being used for odometry.</w:t>
+      </w:r>
+    </w:p>
+    <w:p/>
+    <w:p>
+      <w:r>
+        <w:t>Got the numbers; there are 454 bins apparently</w:t>
+      </w:r>
+      <w:r>
+        <w:t xml:space="preserve"> on this new scanner between -80 and 8</w:t>
+      </w:r>
+      <w:r>
+        <w:t>0 degrees.  Looking back at what I had running in Player last summer, it looks like I only sampled 180 bins.  So this is better than that, but I didn’t get a chance to look at how many bins there actually were in the other Hokuyo.</w:t>
+      </w:r>
+    </w:p>
+    <w:p>
+      <w:r>
+        <w:t xml:space="preserve">The official specifications says that the Hokuyo R325-URG-04LX-UG01 (the new one) and the R283-HOKUYO-LASER1 both have an angular increment of </w:t>
+      </w:r>
+      <w:r>
+        <w:rPr>
+          <w:b/>
+        </w:rPr>
+        <w:t>0.36 degrees</w:t>
+      </w:r>
+      <w:r>
+        <w:t>, though, so I’m not sure</w:t>
+      </w:r>
+      <w:r>
+        <w:t xml:space="preserve"> (this increment matches with what ROS told me)</w:t>
+      </w:r>
+      <w:r>
+        <w:t xml:space="preserve">. </w:t>
+      </w:r>
+    </w:p>
+    <w:p>
+      <w:pPr>
+        <w:pBdr>
+          <w:bottom w:val="single" w:sz="6" w:space="1" w:color="auto"/>
+        </w:pBdr>
+      </w:pPr>
+      <w:r>
+        <w:t>Bottom line I’m not sure how important the exact numbers are but I will test it out.</w:t>
+      </w:r>
+    </w:p>
+    <w:p/>
     <w:sectPr>
       <w:pgSz w:w="12240" w:h="15840"/>
       <w:pgMar w:top="1440" w:right="1440" w:bottom="1440" w:left="1440" w:header="720" w:footer="720" w:gutter="0"/>
@@ -8680,9 +7604,9 @@
 <file path=word/numbering.xml><?xml version="1.0" encoding="utf-8"?>
 <w:numbering xmlns:ve="http://schemas.openxmlformats.org/markup-compatibility/2006" xmlns:o="urn:schemas-microsoft-com:office:office" xmlns:r="http://schemas.openxmlformats.org/officeDocument/2006/relationships" xmlns:m="http://schemas.openxmlformats.org/officeDocument/2006/math" xmlns:v="urn:schemas-microsoft-com:vml" xmlns:wp="http://schemas.openxmlformats.org/drawingml/2006/wordprocessingDrawing" xmlns:w10="urn:schemas-microsoft-com:office:word" xmlns:w="http://schemas.openxmlformats.org/wordprocessingml/2006/main" xmlns:wne="http://schemas.microsoft.com/office/word/2006/wordml">
   <w:abstractNum w:abstractNumId="0">
-    <w:nsid w:val="0BD943EE"/>
+    <w:nsid w:val="0B056FCB"/>
     <w:multiLevelType w:val="hybridMultilevel"/>
-    <w:tmpl w:val="83364306"/>
+    <w:tmpl w:val="45204C7C"/>
     <w:lvl w:ilvl="0" w:tplc="04090001">
       <w:start w:val="1"/>
       <w:numFmt w:val="bullet"/>
@@ -8793,9 +7717,9 @@
     </w:lvl>
   </w:abstractNum>
   <w:abstractNum w:abstractNumId="1">
-    <w:nsid w:val="2123651E"/>
+    <w:nsid w:val="0BD943EE"/>
     <w:multiLevelType w:val="hybridMultilevel"/>
-    <w:tmpl w:val="D9E857A4"/>
+    <w:tmpl w:val="83364306"/>
     <w:lvl w:ilvl="0" w:tplc="04090001">
       <w:start w:val="1"/>
       <w:numFmt w:val="bullet"/>
@@ -8906,6 +7830,119 @@
     </w:lvl>
   </w:abstractNum>
   <w:abstractNum w:abstractNumId="2">
+    <w:nsid w:val="2123651E"/>
+    <w:multiLevelType w:val="hybridMultilevel"/>
+    <w:tmpl w:val="D9E857A4"/>
+    <w:lvl w:ilvl="0" w:tplc="04090001">
+      <w:start w:val="1"/>
+      <w:numFmt w:val="bullet"/>
+      <w:lvlText w:val=""/>
+      <w:lvlJc w:val="left"/>
+      <w:pPr>
+        <w:ind w:left="720" w:hanging="360"/>
+      </w:pPr>
+      <w:rPr>
+        <w:rFonts w:ascii="Symbol" w:hAnsi="Symbol" w:hint="default"/>
+      </w:rPr>
+    </w:lvl>
+    <w:lvl w:ilvl="1" w:tplc="04090003" w:tentative="1">
+      <w:start w:val="1"/>
+      <w:numFmt w:val="bullet"/>
+      <w:lvlText w:val="o"/>
+      <w:lvlJc w:val="left"/>
+      <w:pPr>
+        <w:ind w:left="1440" w:hanging="360"/>
+      </w:pPr>
+      <w:rPr>
+        <w:rFonts w:ascii="Courier New" w:hAnsi="Courier New" w:cs="Courier New" w:hint="default"/>
+      </w:rPr>
+    </w:lvl>
+    <w:lvl w:ilvl="2" w:tplc="04090005" w:tentative="1">
+      <w:start w:val="1"/>
+      <w:numFmt w:val="bullet"/>
+      <w:lvlText w:val=""/>
+      <w:lvlJc w:val="left"/>
+      <w:pPr>
+        <w:ind w:left="2160" w:hanging="360"/>
+      </w:pPr>
+      <w:rPr>
+        <w:rFonts w:ascii="Wingdings" w:hAnsi="Wingdings" w:hint="default"/>
+      </w:rPr>
+    </w:lvl>
+    <w:lvl w:ilvl="3" w:tplc="04090001" w:tentative="1">
+      <w:start w:val="1"/>
+      <w:numFmt w:val="bullet"/>
+      <w:lvlText w:val=""/>
+      <w:lvlJc w:val="left"/>
+      <w:pPr>
+        <w:ind w:left="2880" w:hanging="360"/>
+      </w:pPr>
+      <w:rPr>
+        <w:rFonts w:ascii="Symbol" w:hAnsi="Symbol" w:hint="default"/>
+      </w:rPr>
+    </w:lvl>
+    <w:lvl w:ilvl="4" w:tplc="04090003" w:tentative="1">
+      <w:start w:val="1"/>
+      <w:numFmt w:val="bullet"/>
+      <w:lvlText w:val="o"/>
+      <w:lvlJc w:val="left"/>
+      <w:pPr>
+        <w:ind w:left="3600" w:hanging="360"/>
+      </w:pPr>
+      <w:rPr>
+        <w:rFonts w:ascii="Courier New" w:hAnsi="Courier New" w:cs="Courier New" w:hint="default"/>
+      </w:rPr>
+    </w:lvl>
+    <w:lvl w:ilvl="5" w:tplc="04090005" w:tentative="1">
+      <w:start w:val="1"/>
+      <w:numFmt w:val="bullet"/>
+      <w:lvlText w:val=""/>
+      <w:lvlJc w:val="left"/>
+      <w:pPr>
+        <w:ind w:left="4320" w:hanging="360"/>
+      </w:pPr>
+      <w:rPr>
+        <w:rFonts w:ascii="Wingdings" w:hAnsi="Wingdings" w:hint="default"/>
+      </w:rPr>
+    </w:lvl>
+    <w:lvl w:ilvl="6" w:tplc="04090001" w:tentative="1">
+      <w:start w:val="1"/>
+      <w:numFmt w:val="bullet"/>
+      <w:lvlText w:val=""/>
+      <w:lvlJc w:val="left"/>
+      <w:pPr>
+        <w:ind w:left="5040" w:hanging="360"/>
+      </w:pPr>
+      <w:rPr>
+        <w:rFonts w:ascii="Symbol" w:hAnsi="Symbol" w:hint="default"/>
+      </w:rPr>
+    </w:lvl>
+    <w:lvl w:ilvl="7" w:tplc="04090003" w:tentative="1">
+      <w:start w:val="1"/>
+      <w:numFmt w:val="bullet"/>
+      <w:lvlText w:val="o"/>
+      <w:lvlJc w:val="left"/>
+      <w:pPr>
+        <w:ind w:left="5760" w:hanging="360"/>
+      </w:pPr>
+      <w:rPr>
+        <w:rFonts w:ascii="Courier New" w:hAnsi="Courier New" w:cs="Courier New" w:hint="default"/>
+      </w:rPr>
+    </w:lvl>
+    <w:lvl w:ilvl="8" w:tplc="04090005" w:tentative="1">
+      <w:start w:val="1"/>
+      <w:numFmt w:val="bullet"/>
+      <w:lvlText w:val=""/>
+      <w:lvlJc w:val="left"/>
+      <w:pPr>
+        <w:ind w:left="6480" w:hanging="360"/>
+      </w:pPr>
+      <w:rPr>
+        <w:rFonts w:ascii="Wingdings" w:hAnsi="Wingdings" w:hint="default"/>
+      </w:rPr>
+    </w:lvl>
+  </w:abstractNum>
+  <w:abstractNum w:abstractNumId="3">
     <w:nsid w:val="4A0A2BDF"/>
     <w:multiLevelType w:val="hybridMultilevel"/>
     <w:tmpl w:val="1F8CB8CC"/>
@@ -8994,7 +8031,7 @@
       </w:pPr>
     </w:lvl>
   </w:abstractNum>
-  <w:abstractNum w:abstractNumId="3">
+  <w:abstractNum w:abstractNumId="4">
     <w:nsid w:val="4B8277FA"/>
     <w:multiLevelType w:val="hybridMultilevel"/>
     <w:tmpl w:val="643A66E8"/>
@@ -9083,7 +8120,7 @@
       </w:pPr>
     </w:lvl>
   </w:abstractNum>
-  <w:abstractNum w:abstractNumId="4">
+  <w:abstractNum w:abstractNumId="5">
     <w:nsid w:val="65816254"/>
     <w:multiLevelType w:val="hybridMultilevel"/>
     <w:tmpl w:val="186E99EE"/>
@@ -9197,18 +8234,21 @@
     </w:lvl>
   </w:abstractNum>
   <w:num w:numId="1">
+    <w:abstractNumId w:val="4"/>
+  </w:num>
+  <w:num w:numId="2">
+    <w:abstractNumId w:val="5"/>
+  </w:num>
+  <w:num w:numId="3">
     <w:abstractNumId w:val="3"/>
   </w:num>
-  <w:num w:numId="2">
-    <w:abstractNumId w:val="4"/>
-  </w:num>
-  <w:num w:numId="3">
+  <w:num w:numId="4">
     <w:abstractNumId w:val="2"/>
   </w:num>
-  <w:num w:numId="4">
+  <w:num w:numId="5">
     <w:abstractNumId w:val="1"/>
   </w:num>
-  <w:num w:numId="5">
+  <w:num w:numId="6">
     <w:abstractNumId w:val="0"/>
   </w:num>
 </w:numbering>
@@ -9522,6 +8562,11 @@
       <w:szCs w:val="20"/>
     </w:rPr>
   </w:style>
+  <w:style w:type="character" w:customStyle="1" w:styleId="moz-txt-citetags">
+    <w:name w:val="moz-txt-citetags"/>
+    <w:basedOn w:val="DefaultParagraphFont"/>
+    <w:rsid w:val="006F0EBB"/>
+  </w:style>
 </w:styles>
 </file>
 
@@ -9584,7 +8629,7 @@
                 <c:formatCode>General</c:formatCode>
                 <c:ptCount val="6"/>
                 <c:pt idx="0">
-                  <c:v>0.39766995615060802</c:v>
+                  <c:v>0.39766995615060813</c:v>
                 </c:pt>
                 <c:pt idx="1">
                   <c:v>0.7454247606097506</c:v>
@@ -9596,7 +8641,7 @@
                   <c:v>1.5268980090351358</c:v>
                 </c:pt>
                 <c:pt idx="4">
-                  <c:v>1.9179442329607994</c:v>
+                  <c:v>1.9179442329607992</c:v>
                 </c:pt>
                 <c:pt idx="5">
                   <c:v>3.5293128831854532</c:v>
@@ -9605,23 +8650,23 @@
             </c:numRef>
           </c:yVal>
         </c:ser>
-        <c:axId val="95662464"/>
-        <c:axId val="95664768"/>
+        <c:axId val="66371968"/>
+        <c:axId val="66373504"/>
       </c:scatterChart>
       <c:valAx>
-        <c:axId val="95662464"/>
+        <c:axId val="66371968"/>
         <c:scaling>
           <c:orientation val="minMax"/>
         </c:scaling>
         <c:axPos val="b"/>
         <c:numFmt formatCode="General" sourceLinked="1"/>
         <c:tickLblPos val="nextTo"/>
-        <c:crossAx val="95664768"/>
+        <c:crossAx val="66373504"/>
         <c:crosses val="autoZero"/>
         <c:crossBetween val="midCat"/>
       </c:valAx>
       <c:valAx>
-        <c:axId val="95664768"/>
+        <c:axId val="66373504"/>
         <c:scaling>
           <c:orientation val="minMax"/>
         </c:scaling>
@@ -9629,7 +8674,7 @@
         <c:majorGridlines/>
         <c:numFmt formatCode="General" sourceLinked="1"/>
         <c:tickLblPos val="nextTo"/>
-        <c:crossAx val="95662464"/>
+        <c:crossAx val="66371968"/>
         <c:crosses val="autoZero"/>
         <c:crossBetween val="midCat"/>
       </c:valAx>

</xml_diff>

<commit_message>
*Lab notebook updates from Monday night and Tuesday morning/afternoon
</commit_message>
<xml_diff>
--- a/logbook.docx
+++ b/logbook.docx
@@ -1825,6 +1825,12 @@
           <w:rFonts w:cstheme="minorHAnsi"/>
         </w:rPr>
         <w:t>Working on estimating the position of the tags with the particle filter; get localized tag readings and use that to get close enough so that there’s not as much multipat</w:t>
+      </w:r>
+      <w:r>
+        <w:rPr>
+          <w:rFonts w:cstheme="minorHAnsi"/>
+        </w:rPr>
+        <w:t>h</w:t>
       </w:r>
     </w:p>
     <w:p>
@@ -6613,7 +6619,24 @@
     </w:p>
     <w:p>
       <w:r>
-        <w:t xml:space="preserve">But actually TF specifies the transformations with x towards the front of the robot so I have to change this again by rotating everything by -90 degrees, making the first antenna </w:t>
+        <w:t>But actually TF specifies the transformations with x towards the front of the robot</w:t>
+      </w:r>
+      <w:r>
+        <w:t xml:space="preserve"> (</w:t>
+      </w:r>
+      <w:hyperlink r:id="rId30" w:history="1">
+        <w:r>
+          <w:rPr>
+            <w:rStyle w:val="Hyperlink"/>
+          </w:rPr>
+          <w:t>http://www.ros.org/wiki/navigation/Tutorials/RobotSetup/TF</w:t>
+        </w:r>
+      </w:hyperlink>
+      <w:r>
+        <w:t xml:space="preserve">) </w:t>
+      </w:r>
+      <w:r>
+        <w:t xml:space="preserve"> so I have to change this again by rotating everything by -90 degrees, making the first antenna </w:t>
       </w:r>
       <w:r>
         <w:rPr>
@@ -6680,7 +6703,7 @@
                     </pic:cNvPicPr>
                   </pic:nvPicPr>
                   <pic:blipFill>
-                    <a:blip r:embed="rId30" cstate="print"/>
+                    <a:blip r:embed="rId31" cstate="print"/>
                     <a:srcRect/>
                     <a:stretch>
                       <a:fillRect/>
@@ -7003,7 +7026,15 @@
           <w:sz w:val="36"/>
           <w:szCs w:val="36"/>
         </w:rPr>
-        <w:t>Monday 7/10/2010</w:t>
+        <w:t>Monday 7/12</w:t>
+      </w:r>
+      <w:r>
+        <w:rPr>
+          <w:b/>
+          <w:sz w:val="36"/>
+          <w:szCs w:val="36"/>
+        </w:rPr>
+        <w:t>/2010</w:t>
       </w:r>
     </w:p>
     <w:p/>
@@ -7066,8 +7097,14 @@
           <w:ilvl w:val="0"/>
           <w:numId w:val="4"/>
         </w:numPr>
-      </w:pPr>
-      <w:r>
+        <w:rPr>
+          <w:strike/>
+        </w:rPr>
+      </w:pPr>
+      <w:r>
+        <w:rPr>
+          <w:strike/>
+        </w:rPr>
         <w:t>Try navigating to a place off of the map</w:t>
       </w:r>
     </w:p>
@@ -7078,8 +7115,14 @@
           <w:ilvl w:val="0"/>
           <w:numId w:val="4"/>
         </w:numPr>
-      </w:pPr>
-      <w:r>
+        <w:rPr>
+          <w:strike/>
+        </w:rPr>
+      </w:pPr>
+      <w:r>
+        <w:rPr>
+          <w:strike/>
+        </w:rPr>
         <w:t>Try map building with new Hokuyo</w:t>
       </w:r>
     </w:p>
@@ -7114,8 +7157,14 @@
           <w:ilvl w:val="0"/>
           <w:numId w:val="4"/>
         </w:numPr>
-      </w:pPr>
-      <w:r>
+        <w:rPr>
+          <w:strike/>
+        </w:rPr>
+      </w:pPr>
+      <w:r>
+        <w:rPr>
+          <w:strike/>
+        </w:rPr>
         <w:t>Verify the static TF transforms in RVIZ</w:t>
       </w:r>
     </w:p>
@@ -7126,8 +7175,14 @@
           <w:ilvl w:val="0"/>
           <w:numId w:val="4"/>
         </w:numPr>
-      </w:pPr>
-      <w:r>
+        <w:rPr>
+          <w:strike/>
+        </w:rPr>
+      </w:pPr>
+      <w:r>
+        <w:rPr>
+          <w:strike/>
+        </w:rPr>
         <w:t>Figure out which antennas are which</w:t>
       </w:r>
     </w:p>
@@ -7138,9 +7193,21 @@
           <w:ilvl w:val="0"/>
           <w:numId w:val="4"/>
         </w:numPr>
-      </w:pPr>
-      <w:r>
-        <w:t>Get servoing working</w:t>
+        <w:rPr>
+          <w:strike/>
+        </w:rPr>
+      </w:pPr>
+      <w:r>
+        <w:rPr>
+          <w:strike/>
+        </w:rPr>
+        <w:t>Do preliminary servoing tests rotating the robot 360 degrees and plotting the RSSI</w:t>
+      </w:r>
+      <w:r>
+        <w:rPr>
+          <w:strike/>
+        </w:rPr>
+        <w:t xml:space="preserve"> versus bearing</w:t>
       </w:r>
     </w:p>
     <w:p>
@@ -7150,9 +7217,15 @@
           <w:ilvl w:val="0"/>
           <w:numId w:val="4"/>
         </w:numPr>
-      </w:pPr>
-      <w:r>
-        <w:t>Begin particle filter implementation</w:t>
+        <w:rPr>
+          <w:strike/>
+        </w:rPr>
+      </w:pPr>
+      <w:r>
+        <w:rPr>
+          <w:strike/>
+        </w:rPr>
+        <w:t>Get servoing working</w:t>
       </w:r>
     </w:p>
     <w:p>
@@ -7162,9 +7235,72 @@
           <w:ilvl w:val="0"/>
           <w:numId w:val="4"/>
         </w:numPr>
-      </w:pPr>
-      <w:r>
-        <w:t>Begin working on RVIZ visualization tools for RFID tags (particle clouds??)</w:t>
+        <w:rPr>
+          <w:strike/>
+        </w:rPr>
+      </w:pPr>
+      <w:r>
+        <w:t xml:space="preserve">Begin working on RVIZ visualization tools </w:t>
+      </w:r>
+      <w:r>
+        <w:t>for RFID tags (particle clouds + external GUI control program for tags</w:t>
+      </w:r>
+      <w:r>
+        <w:t>)</w:t>
+      </w:r>
+    </w:p>
+    <w:p>
+      <w:pPr>
+        <w:pStyle w:val="ListParagraph"/>
+        <w:numPr>
+          <w:ilvl w:val="0"/>
+          <w:numId w:val="4"/>
+        </w:numPr>
+        <w:rPr>
+          <w:strike/>
+        </w:rPr>
+      </w:pPr>
+      <w:r>
+        <w:t>Look for explore behavior in the navstack (explore)</w:t>
+      </w:r>
+    </w:p>
+    <w:p>
+      <w:pPr>
+        <w:rPr>
+          <w:b/>
+          <w:color w:val="1F497D" w:themeColor="text2"/>
+        </w:rPr>
+      </w:pPr>
+      <w:r>
+        <w:rPr>
+          <w:b/>
+          <w:color w:val="1F497D" w:themeColor="text2"/>
+        </w:rPr>
+        <w:t>Not doing after all this week:</w:t>
+      </w:r>
+    </w:p>
+    <w:p>
+      <w:pPr>
+        <w:pStyle w:val="ListParagraph"/>
+        <w:numPr>
+          <w:ilvl w:val="0"/>
+          <w:numId w:val="4"/>
+        </w:numPr>
+      </w:pPr>
+      <w:r>
+        <w:t>Begin particle filter implementation</w:t>
+      </w:r>
+    </w:p>
+    <w:p>
+      <w:pPr>
+        <w:pStyle w:val="ListParagraph"/>
+        <w:numPr>
+          <w:ilvl w:val="0"/>
+          <w:numId w:val="4"/>
+        </w:numPr>
+      </w:pPr>
+      <w:r>
+        <w:t>Figure out how to find the closest navigable position to a point on an occupancy grid</w:t>
       </w:r>
     </w:p>
     <w:p>
@@ -7218,7 +7354,7 @@
                     </pic:cNvPicPr>
                   </pic:nvPicPr>
                   <pic:blipFill>
-                    <a:blip r:embed="rId31" cstate="print"/>
+                    <a:blip r:embed="rId32" cstate="print"/>
                     <a:srcRect/>
                     <a:stretch>
                       <a:fillRect/>
@@ -7590,6 +7726,448 @@
         <w:t>Bottom line I’m not sure how important the exact numbers are but I will test it out.</w:t>
       </w:r>
     </w:p>
+    <w:p>
+      <w:r>
+        <w:t>Here’s a screenshot I took in RVIZ of the transforms</w:t>
+      </w:r>
+    </w:p>
+    <w:p>
+      <w:r>
+        <w:rPr>
+          <w:noProof/>
+        </w:rPr>
+        <w:drawing>
+          <wp:inline distT="0" distB="0" distL="0" distR="0">
+            <wp:extent cx="2724150" cy="2886075"/>
+            <wp:effectExtent l="19050" t="0" r="0" b="0"/>
+            <wp:docPr id="19" name="Picture 2"/>
+            <wp:cNvGraphicFramePr>
+              <a:graphicFrameLocks xmlns:a="http://schemas.openxmlformats.org/drawingml/2006/main" noChangeAspect="1"/>
+            </wp:cNvGraphicFramePr>
+            <a:graphic xmlns:a="http://schemas.openxmlformats.org/drawingml/2006/main">
+              <a:graphicData uri="http://schemas.openxmlformats.org/drawingml/2006/picture">
+                <pic:pic xmlns:pic="http://schemas.openxmlformats.org/drawingml/2006/picture">
+                  <pic:nvPicPr>
+                    <pic:cNvPr id="0" name="Picture 2"/>
+                    <pic:cNvPicPr>
+                      <a:picLocks noChangeAspect="1" noChangeArrowheads="1"/>
+                    </pic:cNvPicPr>
+                  </pic:nvPicPr>
+                  <pic:blipFill>
+                    <a:blip r:embed="rId33" cstate="print"/>
+                    <a:srcRect/>
+                    <a:stretch>
+                      <a:fillRect/>
+                    </a:stretch>
+                  </pic:blipFill>
+                  <pic:spPr bwMode="auto">
+                    <a:xfrm>
+                      <a:off x="0" y="0"/>
+                      <a:ext cx="2724150" cy="2886075"/>
+                    </a:xfrm>
+                    <a:prstGeom prst="rect">
+                      <a:avLst/>
+                    </a:prstGeom>
+                    <a:noFill/>
+                    <a:ln w="9525">
+                      <a:noFill/>
+                      <a:miter lim="800000"/>
+                      <a:headEnd/>
+                      <a:tailEnd/>
+                    </a:ln>
+                  </pic:spPr>
+                </pic:pic>
+              </a:graphicData>
+            </a:graphic>
+          </wp:inline>
+        </w:drawing>
+      </w:r>
+    </w:p>
+    <w:p>
+      <w:pPr>
+        <w:pBdr>
+          <w:bottom w:val="single" w:sz="6" w:space="1" w:color="auto"/>
+        </w:pBdr>
+      </w:pPr>
+      <w:r>
+        <w:t>It looks like red is +x and green is +y.  This looks correct to me</w:t>
+      </w:r>
+    </w:p>
+    <w:p>
+      <w:r>
+        <w:t>Just thinking to myself as I’m running a new mapping test; I’m expecting this laser to work just as well as the last one because these hallways are so narrow; even though the maximum range is smaller that shouldn’t matter so much here except around open space</w:t>
+      </w:r>
+    </w:p>
+    <w:p>
+      <w:pPr>
+        <w:pBdr>
+          <w:bottom w:val="single" w:sz="6" w:space="1" w:color="auto"/>
+        </w:pBdr>
+      </w:pPr>
+      <w:r>
+        <w:t>Another thing that I’m thinking of now; I’m reading Travis’s paper on the “foveated RFID reader” and looking at the se</w:t>
+      </w:r>
+      <w:r>
+        <w:t xml:space="preserve">ction that talks about servoing, is that I should do a test where I place an RFID tag in front of the robot and turn the robot 360 degrees around, recording the RSSI value over the 360 degree </w:t>
+      </w:r>
+      <w:r>
+        <w:lastRenderedPageBreak/>
+        <w:t>interval and then plotting this value for both antennas.  What I should expect is a symmetric graph with the middle being a global max of the RSSI corresponding to the antenna bearing of zero degrees with respect to the tag.  As such, I would expect the two graphs for the two antennas to be horizontal translations of each other.</w:t>
+      </w:r>
+      <w:r>
+        <w:t xml:space="preserve">  So I’ll run this test ASAP</w:t>
+      </w:r>
+      <w:r>
+        <w:t xml:space="preserve"> and then think of how to implement servoing based on the results</w:t>
+      </w:r>
+    </w:p>
+    <w:p/>
+    <w:p>
+      <w:pPr>
+        <w:pBdr>
+          <w:bottom w:val="single" w:sz="6" w:space="1" w:color="auto"/>
+        </w:pBdr>
+      </w:pPr>
+      <w:r>
+        <w:t xml:space="preserve">If anything, my robot appears to be drifting to the </w:t>
+      </w:r>
+      <w:r>
+        <w:t>right</w:t>
+      </w:r>
+      <w:r>
+        <w:t xml:space="preserve"> slightly</w:t>
+      </w:r>
+      <w:r>
+        <w:t xml:space="preserve"> as I’m building this new map…</w:t>
+      </w:r>
+    </w:p>
+    <w:p>
+      <w:r>
+        <w:t>Some ideas for navigating towards a specified tag</w:t>
+      </w:r>
+      <w:r>
+        <w:t xml:space="preserve"> (thoughts while I’m still collecting data)</w:t>
+      </w:r>
+      <w:r>
+        <w:t>:</w:t>
+      </w:r>
+    </w:p>
+    <w:p>
+      <w:pPr>
+        <w:pStyle w:val="ListParagraph"/>
+        <w:numPr>
+          <w:ilvl w:val="0"/>
+          <w:numId w:val="7"/>
+        </w:numPr>
+      </w:pPr>
+      <w:r>
+        <w:t>If tag is not in view at all, navigate along the original path that the robot took to build the map; that is, sample the positions of the robot along the map-building path and create waypoints that cover most of the path</w:t>
+      </w:r>
+    </w:p>
+    <w:p>
+      <w:pPr>
+        <w:pStyle w:val="ListParagraph"/>
+        <w:numPr>
+          <w:ilvl w:val="0"/>
+          <w:numId w:val="7"/>
+        </w:numPr>
+      </w:pPr>
+      <w:r>
+        <w:t>Recalculate the goal every time the variance decreases below some threshold</w:t>
+      </w:r>
+    </w:p>
+    <w:p>
+      <w:pPr>
+        <w:pStyle w:val="ListParagraph"/>
+        <w:numPr>
+          <w:ilvl w:val="0"/>
+          <w:numId w:val="7"/>
+        </w:numPr>
+      </w:pPr>
+      <w:r>
+        <w:t>Navigate towards the nearest open spot of the estimated pose is not within the occupancy grid?</w:t>
+      </w:r>
+    </w:p>
+    <w:p>
+      <w:pPr>
+        <w:pBdr>
+          <w:bottom w:val="single" w:sz="6" w:space="1" w:color="auto"/>
+        </w:pBdr>
+      </w:pPr>
+    </w:p>
+    <w:p>
+      <w:pPr>
+        <w:rPr>
+          <w:b/>
+          <w:sz w:val="36"/>
+          <w:szCs w:val="36"/>
+        </w:rPr>
+      </w:pPr>
+      <w:r>
+        <w:rPr>
+          <w:b/>
+          <w:sz w:val="36"/>
+          <w:szCs w:val="36"/>
+        </w:rPr>
+        <w:t>Tuesday 7/13/2010</w:t>
+      </w:r>
+    </w:p>
+    <w:p>
+      <w:r>
+        <w:t>After collecting data, I slowed things down by 10x and constructed the new map overnight using a linearUpdate of 0.25 and a grid resolution of 5cmx5cm as before</w:t>
+      </w:r>
+    </w:p>
+    <w:p>
+      <w:r>
+        <w:rPr>
+          <w:noProof/>
+        </w:rPr>
+        <w:drawing>
+          <wp:inline distT="0" distB="0" distL="0" distR="0">
+            <wp:extent cx="5943600" cy="2726690"/>
+            <wp:effectExtent l="19050" t="0" r="0" b="0"/>
+            <wp:docPr id="18" name="Picture 1"/>
+            <wp:cNvGraphicFramePr>
+              <a:graphicFrameLocks xmlns:a="http://schemas.openxmlformats.org/drawingml/2006/main" noChangeAspect="1"/>
+            </wp:cNvGraphicFramePr>
+            <a:graphic xmlns:a="http://schemas.openxmlformats.org/drawingml/2006/main">
+              <a:graphicData uri="http://schemas.openxmlformats.org/drawingml/2006/picture">
+                <pic:pic xmlns:pic="http://schemas.openxmlformats.org/drawingml/2006/picture">
+                  <pic:nvPicPr>
+                    <pic:cNvPr id="0" name="Picture 1"/>
+                    <pic:cNvPicPr>
+                      <a:picLocks noChangeAspect="1" noChangeArrowheads="1"/>
+                    </pic:cNvPicPr>
+                  </pic:nvPicPr>
+                  <pic:blipFill>
+                    <a:blip r:embed="rId34" cstate="print"/>
+                    <a:srcRect/>
+                    <a:stretch>
+                      <a:fillRect/>
+                    </a:stretch>
+                  </pic:blipFill>
+                  <pic:spPr bwMode="auto">
+                    <a:xfrm>
+                      <a:off x="0" y="0"/>
+                      <a:ext cx="5943600" cy="2726690"/>
+                    </a:xfrm>
+                    <a:prstGeom prst="rect">
+                      <a:avLst/>
+                    </a:prstGeom>
+                    <a:noFill/>
+                    <a:ln w="9525">
+                      <a:noFill/>
+                      <a:miter lim="800000"/>
+                      <a:headEnd/>
+                      <a:tailEnd/>
+                    </a:ln>
+                  </pic:spPr>
+                </pic:pic>
+              </a:graphicData>
+            </a:graphic>
+          </wp:inline>
+        </w:drawing>
+      </w:r>
+    </w:p>
+    <w:p>
+      <w:pPr>
+        <w:pBdr>
+          <w:bottom w:val="single" w:sz="6" w:space="1" w:color="auto"/>
+        </w:pBdr>
+      </w:pPr>
+      <w:r>
+        <w:t>The results are slightly disappointing but I think it’s because I did it over such a large area</w:t>
+      </w:r>
+      <w:r>
+        <w:t>, so it wasn’t really a controlled test.</w:t>
+      </w:r>
+    </w:p>
+    <w:p>
+      <w:r>
+        <w:lastRenderedPageBreak/>
+        <w:t>I’m working on getting the RFID reader all configured now.  I have the antennas plugged in such that the left antenna is called “EleLeftEar” in Travis’s driver, and the right antenna is called “EleRightEar</w:t>
+      </w:r>
+      <w:r>
+        <w:t xml:space="preserve">.”  I’m using the “Venture Research Inc” RFID antenna strength indicator to make sure the driver is working.  I noticed that when </w:t>
+      </w:r>
+      <w:r>
+        <w:t>both antennas are being queried at the same time, the thing only blinks about half as fast on the strength indicator, which makes sense if it’s switching back and forth between which antenna it’s querying.</w:t>
+      </w:r>
+    </w:p>
+    <w:p>
+      <w:pPr>
+        <w:pBdr>
+          <w:bottom w:val="single" w:sz="6" w:space="1" w:color="auto"/>
+        </w:pBdr>
+      </w:pPr>
+      <w:r>
+        <w:t>I was wondering before why the RFID driver wouldn’t go into query mode even though I made a service call from my C++ client.  I used to have to start the query manually from the console.  But after some more testing I realized that it doesn’t work putting it into query mode until after the driver has initialized and is “waiting for instructions.”  I’m going to have to figure out a way to detect when it’s gotten to this phase and to avoid making the service call before then.</w:t>
+      </w:r>
+    </w:p>
+    <w:p>
+      <w:pPr>
+        <w:rPr>
+          <w:sz w:val="36"/>
+          <w:szCs w:val="36"/>
+        </w:rPr>
+      </w:pPr>
+      <w:r>
+        <w:rPr>
+          <w:sz w:val="36"/>
+          <w:szCs w:val="36"/>
+        </w:rPr>
+        <w:t>Skyping with Travis:</w:t>
+      </w:r>
+    </w:p>
+    <w:p>
+      <w:r>
+        <w:t>Base_Local_Planner</w:t>
+      </w:r>
+    </w:p>
+    <w:p>
+      <w:r>
+        <w:t>Data-Driven Model: 3D histogram</w:t>
+      </w:r>
+      <w:r>
+        <w:t xml:space="preserve"> (range, bearing, RSSI)</w:t>
+      </w:r>
+    </w:p>
+    <w:p>
+      <w:r>
+        <w:t>Make a more general histogram for roomba??</w:t>
+      </w:r>
+    </w:p>
+    <w:p>
+      <w:r>
+        <w:t>*Look for e</w:t>
+      </w:r>
+      <w:r>
+        <w:t>xplore</w:t>
+      </w:r>
+      <w:r>
+        <w:t xml:space="preserve"> behavior in the navstack</w:t>
+      </w:r>
+      <w:r>
+        <w:t xml:space="preserve"> (explore)</w:t>
+      </w:r>
+    </w:p>
+    <w:p>
+      <w:pPr>
+        <w:rPr>
+          <w:strike/>
+        </w:rPr>
+      </w:pPr>
+      <w:r>
+        <w:rPr>
+          <w:strike/>
+        </w:rPr>
+        <w:t>*</w:t>
+      </w:r>
+      <w:r>
+        <w:rPr>
+          <w:strike/>
+        </w:rPr>
+        <w:t>Look into u</w:t>
+      </w:r>
+      <w:r>
+        <w:rPr>
+          <w:strike/>
+        </w:rPr>
+        <w:t>sing NavView?</w:t>
+      </w:r>
+    </w:p>
+    <w:p>
+      <w:r>
+        <w:t>*Marker for ground truth; external GUI for particles</w:t>
+      </w:r>
+    </w:p>
+    <w:p>
+      <w:r>
+        <w:t>Modified Research Ideas:</w:t>
+      </w:r>
+    </w:p>
+    <w:p>
+      <w:r>
+        <w:t>*</w:t>
+      </w:r>
+      <w:r>
+        <w:t>Environments to test in</w:t>
+      </w:r>
+      <w:r>
+        <w:t>: Capture a dataset in my apartment</w:t>
+      </w:r>
+    </w:p>
+    <w:p>
+      <w:r>
+        <w:t>*Make sensor models??</w:t>
+      </w:r>
+    </w:p>
+    <w:p>
+      <w:r>
+        <w:t>Main Goal: Set up good, realistic ground truth data sets and gather RFID reads by “exploring” around: lab, apartment, hallway</w:t>
+      </w:r>
+    </w:p>
+    <w:p>
+      <w:r>
+        <w:t>Set up tags: different heights, get a pseudo-3D model</w:t>
+      </w:r>
+    </w:p>
+    <w:p>
+      <w:r>
+        <w:t>Do evaluation on realistic settings</w:t>
+      </w:r>
+    </w:p>
+    <w:p>
+      <w:pPr>
+        <w:pStyle w:val="ListParagraph"/>
+        <w:numPr>
+          <w:ilvl w:val="0"/>
+          <w:numId w:val="8"/>
+        </w:numPr>
+      </w:pPr>
+      <w:r>
+        <w:t>Get visualization working</w:t>
+      </w:r>
+    </w:p>
+    <w:p>
+      <w:pPr>
+        <w:pStyle w:val="ListParagraph"/>
+        <w:numPr>
+          <w:ilvl w:val="0"/>
+          <w:numId w:val="8"/>
+        </w:numPr>
+      </w:pPr>
+      <w:r>
+        <w:t>Think about how to build the model, how to test the model, and how to capture the ground truth everywhere</w:t>
+      </w:r>
+    </w:p>
+    <w:p/>
+    <w:p>
+      <w:r>
+        <w:t>Archive.org</w:t>
+      </w:r>
+      <w:r>
+        <w:t xml:space="preserve"> if publishing date not met</w:t>
+      </w:r>
+      <w:r>
+        <w:t>?</w:t>
+      </w:r>
+    </w:p>
+    <w:p>
+      <w:pPr>
+        <w:pBdr>
+          <w:bottom w:val="single" w:sz="6" w:space="1" w:color="auto"/>
+        </w:pBdr>
+      </w:pPr>
+      <w:hyperlink r:id="rId35" w:history="1">
+        <w:r>
+          <w:rPr>
+            <w:rStyle w:val="Hyperlink"/>
+          </w:rPr>
+          <w:t>http://arxiv.org/abs/0902.2186</w:t>
+        </w:r>
+      </w:hyperlink>
+    </w:p>
     <w:p/>
     <w:sectPr>
       <w:pgSz w:w="12240" w:h="15840"/>
@@ -7830,6 +8408,95 @@
     </w:lvl>
   </w:abstractNum>
   <w:abstractNum w:abstractNumId="2">
+    <w:nsid w:val="17136E1C"/>
+    <w:multiLevelType w:val="hybridMultilevel"/>
+    <w:tmpl w:val="C7BE42EC"/>
+    <w:lvl w:ilvl="0" w:tplc="0409000F">
+      <w:start w:val="1"/>
+      <w:numFmt w:val="decimal"/>
+      <w:lvlText w:val="%1."/>
+      <w:lvlJc w:val="left"/>
+      <w:pPr>
+        <w:ind w:left="720" w:hanging="360"/>
+      </w:pPr>
+      <w:rPr>
+        <w:rFonts w:hint="default"/>
+      </w:rPr>
+    </w:lvl>
+    <w:lvl w:ilvl="1" w:tplc="04090019" w:tentative="1">
+      <w:start w:val="1"/>
+      <w:numFmt w:val="lowerLetter"/>
+      <w:lvlText w:val="%2."/>
+      <w:lvlJc w:val="left"/>
+      <w:pPr>
+        <w:ind w:left="1440" w:hanging="360"/>
+      </w:pPr>
+    </w:lvl>
+    <w:lvl w:ilvl="2" w:tplc="0409001B" w:tentative="1">
+      <w:start w:val="1"/>
+      <w:numFmt w:val="lowerRoman"/>
+      <w:lvlText w:val="%3."/>
+      <w:lvlJc w:val="right"/>
+      <w:pPr>
+        <w:ind w:left="2160" w:hanging="180"/>
+      </w:pPr>
+    </w:lvl>
+    <w:lvl w:ilvl="3" w:tplc="0409000F" w:tentative="1">
+      <w:start w:val="1"/>
+      <w:numFmt w:val="decimal"/>
+      <w:lvlText w:val="%4."/>
+      <w:lvlJc w:val="left"/>
+      <w:pPr>
+        <w:ind w:left="2880" w:hanging="360"/>
+      </w:pPr>
+    </w:lvl>
+    <w:lvl w:ilvl="4" w:tplc="04090019" w:tentative="1">
+      <w:start w:val="1"/>
+      <w:numFmt w:val="lowerLetter"/>
+      <w:lvlText w:val="%5."/>
+      <w:lvlJc w:val="left"/>
+      <w:pPr>
+        <w:ind w:left="3600" w:hanging="360"/>
+      </w:pPr>
+    </w:lvl>
+    <w:lvl w:ilvl="5" w:tplc="0409001B" w:tentative="1">
+      <w:start w:val="1"/>
+      <w:numFmt w:val="lowerRoman"/>
+      <w:lvlText w:val="%6."/>
+      <w:lvlJc w:val="right"/>
+      <w:pPr>
+        <w:ind w:left="4320" w:hanging="180"/>
+      </w:pPr>
+    </w:lvl>
+    <w:lvl w:ilvl="6" w:tplc="0409000F" w:tentative="1">
+      <w:start w:val="1"/>
+      <w:numFmt w:val="decimal"/>
+      <w:lvlText w:val="%7."/>
+      <w:lvlJc w:val="left"/>
+      <w:pPr>
+        <w:ind w:left="5040" w:hanging="360"/>
+      </w:pPr>
+    </w:lvl>
+    <w:lvl w:ilvl="7" w:tplc="04090019" w:tentative="1">
+      <w:start w:val="1"/>
+      <w:numFmt w:val="lowerLetter"/>
+      <w:lvlText w:val="%8."/>
+      <w:lvlJc w:val="left"/>
+      <w:pPr>
+        <w:ind w:left="5760" w:hanging="360"/>
+      </w:pPr>
+    </w:lvl>
+    <w:lvl w:ilvl="8" w:tplc="0409001B" w:tentative="1">
+      <w:start w:val="1"/>
+      <w:numFmt w:val="lowerRoman"/>
+      <w:lvlText w:val="%9."/>
+      <w:lvlJc w:val="right"/>
+      <w:pPr>
+        <w:ind w:left="6480" w:hanging="180"/>
+      </w:pPr>
+    </w:lvl>
+  </w:abstractNum>
+  <w:abstractNum w:abstractNumId="3">
     <w:nsid w:val="2123651E"/>
     <w:multiLevelType w:val="hybridMultilevel"/>
     <w:tmpl w:val="D9E857A4"/>
@@ -7942,7 +8609,7 @@
       </w:rPr>
     </w:lvl>
   </w:abstractNum>
-  <w:abstractNum w:abstractNumId="3">
+  <w:abstractNum w:abstractNumId="4">
     <w:nsid w:val="4A0A2BDF"/>
     <w:multiLevelType w:val="hybridMultilevel"/>
     <w:tmpl w:val="1F8CB8CC"/>
@@ -8031,7 +8698,7 @@
       </w:pPr>
     </w:lvl>
   </w:abstractNum>
-  <w:abstractNum w:abstractNumId="4">
+  <w:abstractNum w:abstractNumId="5">
     <w:nsid w:val="4B8277FA"/>
     <w:multiLevelType w:val="hybridMultilevel"/>
     <w:tmpl w:val="643A66E8"/>
@@ -8120,7 +8787,7 @@
       </w:pPr>
     </w:lvl>
   </w:abstractNum>
-  <w:abstractNum w:abstractNumId="5">
+  <w:abstractNum w:abstractNumId="6">
     <w:nsid w:val="65816254"/>
     <w:multiLevelType w:val="hybridMultilevel"/>
     <w:tmpl w:val="186E99EE"/>
@@ -8233,23 +8900,142 @@
       </w:rPr>
     </w:lvl>
   </w:abstractNum>
+  <w:abstractNum w:abstractNumId="7">
+    <w:nsid w:val="6DC97C4B"/>
+    <w:multiLevelType w:val="hybridMultilevel"/>
+    <w:tmpl w:val="5F1ABF14"/>
+    <w:lvl w:ilvl="0" w:tplc="04090001">
+      <w:start w:val="1"/>
+      <w:numFmt w:val="bullet"/>
+      <w:lvlText w:val=""/>
+      <w:lvlJc w:val="left"/>
+      <w:pPr>
+        <w:ind w:left="720" w:hanging="360"/>
+      </w:pPr>
+      <w:rPr>
+        <w:rFonts w:ascii="Symbol" w:hAnsi="Symbol" w:hint="default"/>
+      </w:rPr>
+    </w:lvl>
+    <w:lvl w:ilvl="1" w:tplc="04090003" w:tentative="1">
+      <w:start w:val="1"/>
+      <w:numFmt w:val="bullet"/>
+      <w:lvlText w:val="o"/>
+      <w:lvlJc w:val="left"/>
+      <w:pPr>
+        <w:ind w:left="1440" w:hanging="360"/>
+      </w:pPr>
+      <w:rPr>
+        <w:rFonts w:ascii="Courier New" w:hAnsi="Courier New" w:cs="Courier New" w:hint="default"/>
+      </w:rPr>
+    </w:lvl>
+    <w:lvl w:ilvl="2" w:tplc="04090005" w:tentative="1">
+      <w:start w:val="1"/>
+      <w:numFmt w:val="bullet"/>
+      <w:lvlText w:val=""/>
+      <w:lvlJc w:val="left"/>
+      <w:pPr>
+        <w:ind w:left="2160" w:hanging="360"/>
+      </w:pPr>
+      <w:rPr>
+        <w:rFonts w:ascii="Wingdings" w:hAnsi="Wingdings" w:hint="default"/>
+      </w:rPr>
+    </w:lvl>
+    <w:lvl w:ilvl="3" w:tplc="04090001" w:tentative="1">
+      <w:start w:val="1"/>
+      <w:numFmt w:val="bullet"/>
+      <w:lvlText w:val=""/>
+      <w:lvlJc w:val="left"/>
+      <w:pPr>
+        <w:ind w:left="2880" w:hanging="360"/>
+      </w:pPr>
+      <w:rPr>
+        <w:rFonts w:ascii="Symbol" w:hAnsi="Symbol" w:hint="default"/>
+      </w:rPr>
+    </w:lvl>
+    <w:lvl w:ilvl="4" w:tplc="04090003" w:tentative="1">
+      <w:start w:val="1"/>
+      <w:numFmt w:val="bullet"/>
+      <w:lvlText w:val="o"/>
+      <w:lvlJc w:val="left"/>
+      <w:pPr>
+        <w:ind w:left="3600" w:hanging="360"/>
+      </w:pPr>
+      <w:rPr>
+        <w:rFonts w:ascii="Courier New" w:hAnsi="Courier New" w:cs="Courier New" w:hint="default"/>
+      </w:rPr>
+    </w:lvl>
+    <w:lvl w:ilvl="5" w:tplc="04090005" w:tentative="1">
+      <w:start w:val="1"/>
+      <w:numFmt w:val="bullet"/>
+      <w:lvlText w:val=""/>
+      <w:lvlJc w:val="left"/>
+      <w:pPr>
+        <w:ind w:left="4320" w:hanging="360"/>
+      </w:pPr>
+      <w:rPr>
+        <w:rFonts w:ascii="Wingdings" w:hAnsi="Wingdings" w:hint="default"/>
+      </w:rPr>
+    </w:lvl>
+    <w:lvl w:ilvl="6" w:tplc="04090001" w:tentative="1">
+      <w:start w:val="1"/>
+      <w:numFmt w:val="bullet"/>
+      <w:lvlText w:val=""/>
+      <w:lvlJc w:val="left"/>
+      <w:pPr>
+        <w:ind w:left="5040" w:hanging="360"/>
+      </w:pPr>
+      <w:rPr>
+        <w:rFonts w:ascii="Symbol" w:hAnsi="Symbol" w:hint="default"/>
+      </w:rPr>
+    </w:lvl>
+    <w:lvl w:ilvl="7" w:tplc="04090003" w:tentative="1">
+      <w:start w:val="1"/>
+      <w:numFmt w:val="bullet"/>
+      <w:lvlText w:val="o"/>
+      <w:lvlJc w:val="left"/>
+      <w:pPr>
+        <w:ind w:left="5760" w:hanging="360"/>
+      </w:pPr>
+      <w:rPr>
+        <w:rFonts w:ascii="Courier New" w:hAnsi="Courier New" w:cs="Courier New" w:hint="default"/>
+      </w:rPr>
+    </w:lvl>
+    <w:lvl w:ilvl="8" w:tplc="04090005" w:tentative="1">
+      <w:start w:val="1"/>
+      <w:numFmt w:val="bullet"/>
+      <w:lvlText w:val=""/>
+      <w:lvlJc w:val="left"/>
+      <w:pPr>
+        <w:ind w:left="6480" w:hanging="360"/>
+      </w:pPr>
+      <w:rPr>
+        <w:rFonts w:ascii="Wingdings" w:hAnsi="Wingdings" w:hint="default"/>
+      </w:rPr>
+    </w:lvl>
+  </w:abstractNum>
   <w:num w:numId="1">
+    <w:abstractNumId w:val="5"/>
+  </w:num>
+  <w:num w:numId="2">
+    <w:abstractNumId w:val="6"/>
+  </w:num>
+  <w:num w:numId="3">
     <w:abstractNumId w:val="4"/>
   </w:num>
-  <w:num w:numId="2">
-    <w:abstractNumId w:val="5"/>
-  </w:num>
-  <w:num w:numId="3">
+  <w:num w:numId="4">
     <w:abstractNumId w:val="3"/>
-  </w:num>
-  <w:num w:numId="4">
-    <w:abstractNumId w:val="2"/>
   </w:num>
   <w:num w:numId="5">
     <w:abstractNumId w:val="1"/>
   </w:num>
   <w:num w:numId="6">
     <w:abstractNumId w:val="0"/>
+  </w:num>
+  <w:num w:numId="7">
+    <w:abstractNumId w:val="7"/>
+  </w:num>
+  <w:num w:numId="8">
+    <w:abstractNumId w:val="2"/>
   </w:num>
 </w:numbering>
 </file>
@@ -8629,7 +9415,7 @@
                 <c:formatCode>General</c:formatCode>
                 <c:ptCount val="6"/>
                 <c:pt idx="0">
-                  <c:v>0.39766995615060813</c:v>
+                  <c:v>0.39766995615060857</c:v>
                 </c:pt>
                 <c:pt idx="1">
                   <c:v>0.7454247606097506</c:v>
@@ -8641,7 +9427,7 @@
                   <c:v>1.5268980090351358</c:v>
                 </c:pt>
                 <c:pt idx="4">
-                  <c:v>1.9179442329607992</c:v>
+                  <c:v>1.9179442329607979</c:v>
                 </c:pt>
                 <c:pt idx="5">
                   <c:v>3.5293128831854532</c:v>
@@ -8650,23 +9436,23 @@
             </c:numRef>
           </c:yVal>
         </c:ser>
-        <c:axId val="66371968"/>
-        <c:axId val="66373504"/>
+        <c:axId val="75167232"/>
+        <c:axId val="75168768"/>
       </c:scatterChart>
       <c:valAx>
-        <c:axId val="66371968"/>
+        <c:axId val="75167232"/>
         <c:scaling>
           <c:orientation val="minMax"/>
         </c:scaling>
         <c:axPos val="b"/>
         <c:numFmt formatCode="General" sourceLinked="1"/>
         <c:tickLblPos val="nextTo"/>
-        <c:crossAx val="66373504"/>
+        <c:crossAx val="75168768"/>
         <c:crosses val="autoZero"/>
         <c:crossBetween val="midCat"/>
       </c:valAx>
       <c:valAx>
-        <c:axId val="66373504"/>
+        <c:axId val="75168768"/>
         <c:scaling>
           <c:orientation val="minMax"/>
         </c:scaling>
@@ -8674,7 +9460,7 @@
         <c:majorGridlines/>
         <c:numFmt formatCode="General" sourceLinked="1"/>
         <c:tickLblPos val="nextTo"/>
-        <c:crossAx val="66371968"/>
+        <c:crossAx val="75167232"/>
         <c:crosses val="autoZero"/>
         <c:crossBetween val="midCat"/>
       </c:valAx>

</xml_diff>

<commit_message>
Updated logbook with all test information
</commit_message>
<xml_diff>
--- a/logbook.docx
+++ b/logbook.docx
@@ -8380,7 +8380,1553 @@
         <w:t>*forhead smack*</w:t>
       </w:r>
     </w:p>
+    <w:p>
+      <w:pPr>
+        <w:rPr>
+          <w:b/>
+          <w:sz w:val="36"/>
+          <w:szCs w:val="36"/>
+        </w:rPr>
+      </w:pPr>
+      <w:r>
+        <w:rPr>
+          <w:b/>
+          <w:sz w:val="36"/>
+          <w:szCs w:val="36"/>
+        </w:rPr>
+        <w:t>Tuesday 7/20/2010</w:t>
+      </w:r>
+    </w:p>
+    <w:p>
+      <w:r>
+        <w:t xml:space="preserve">Still been having lots of issues with TF, I think I’m going to have to contact Travis about this.  Anyway in the mean time I’ve begun working on the GUI to control what point cloud data to display using </w:t>
+      </w:r>
+      <w:r>
+        <w:rPr>
+          <w:b/>
+        </w:rPr>
+        <w:t>wxWidgets</w:t>
+      </w:r>
+      <w:r>
+        <w:t>.  Let me just make a few notes here on some plans</w:t>
+      </w:r>
+    </w:p>
+    <w:p>
+      <w:pPr>
+        <w:pStyle w:val="ListParagraph"/>
+        <w:numPr>
+          <w:ilvl w:val="0"/>
+          <w:numId w:val="9"/>
+        </w:numPr>
+      </w:pPr>
+      <w:r>
+        <w:t xml:space="preserve">Use the </w:t>
+      </w:r>
+      <w:r>
+        <w:rPr>
+          <w:b/>
+        </w:rPr>
+        <w:t>wx</w:t>
+      </w:r>
+      <w:r>
+        <w:rPr>
+          <w:b/>
+        </w:rPr>
+        <w:t>File</w:t>
+      </w:r>
+      <w:r>
+        <w:rPr>
+          <w:b/>
+        </w:rPr>
+        <w:t>Dialog</w:t>
+      </w:r>
+      <w:r>
+        <w:t xml:space="preserve"> to have the user choose a file to open with RFID entries as an alternative to running the program “live” with RFID reads and TF data coming through</w:t>
+      </w:r>
+      <w:r>
+        <w:t>.  This dialog can also be used to begin running a bag file(?) and choosing whe</w:t>
+      </w:r>
+      <w:r>
+        <w:t>re to save a summary file from that bag file</w:t>
+      </w:r>
+    </w:p>
     <w:p/>
+    <w:p>
+      <w:r>
+        <w:t>Here’s my pictorial concept of what I want:</w:t>
+      </w:r>
+    </w:p>
+    <w:p>
+      <w:r>
+        <w:rPr>
+          <w:noProof/>
+        </w:rPr>
+        <w:drawing>
+          <wp:inline distT="0" distB="0" distL="0" distR="0">
+            <wp:extent cx="2914650" cy="4029075"/>
+            <wp:effectExtent l="19050" t="0" r="0" b="0"/>
+            <wp:docPr id="20" name="Picture 1"/>
+            <wp:cNvGraphicFramePr>
+              <a:graphicFrameLocks xmlns:a="http://schemas.openxmlformats.org/drawingml/2006/main" noChangeAspect="1"/>
+            </wp:cNvGraphicFramePr>
+            <a:graphic xmlns:a="http://schemas.openxmlformats.org/drawingml/2006/main">
+              <a:graphicData uri="http://schemas.openxmlformats.org/drawingml/2006/picture">
+                <pic:pic xmlns:pic="http://schemas.openxmlformats.org/drawingml/2006/picture">
+                  <pic:nvPicPr>
+                    <pic:cNvPr id="0" name="Picture 1"/>
+                    <pic:cNvPicPr>
+                      <a:picLocks noChangeAspect="1" noChangeArrowheads="1"/>
+                    </pic:cNvPicPr>
+                  </pic:nvPicPr>
+                  <pic:blipFill>
+                    <a:blip r:embed="rId36" cstate="print"/>
+                    <a:srcRect/>
+                    <a:stretch>
+                      <a:fillRect/>
+                    </a:stretch>
+                  </pic:blipFill>
+                  <pic:spPr bwMode="auto">
+                    <a:xfrm>
+                      <a:off x="0" y="0"/>
+                      <a:ext cx="2914650" cy="4029075"/>
+                    </a:xfrm>
+                    <a:prstGeom prst="rect">
+                      <a:avLst/>
+                    </a:prstGeom>
+                    <a:noFill/>
+                    <a:ln w="9525">
+                      <a:noFill/>
+                      <a:miter lim="800000"/>
+                      <a:headEnd/>
+                      <a:tailEnd/>
+                    </a:ln>
+                  </pic:spPr>
+                </pic:pic>
+              </a:graphicData>
+            </a:graphic>
+          </wp:inline>
+        </w:drawing>
+      </w:r>
+      <w:r>
+        <w:rPr>
+          <w:noProof/>
+        </w:rPr>
+        <w:drawing>
+          <wp:inline distT="0" distB="0" distL="0" distR="0">
+            <wp:extent cx="2019935" cy="1961515"/>
+            <wp:effectExtent l="19050" t="0" r="0" b="0"/>
+            <wp:docPr id="23" name="Picture 2"/>
+            <wp:cNvGraphicFramePr>
+              <a:graphicFrameLocks xmlns:a="http://schemas.openxmlformats.org/drawingml/2006/main" noChangeAspect="1"/>
+            </wp:cNvGraphicFramePr>
+            <a:graphic xmlns:a="http://schemas.openxmlformats.org/drawingml/2006/main">
+              <a:graphicData uri="http://schemas.openxmlformats.org/drawingml/2006/picture">
+                <pic:pic xmlns:pic="http://schemas.openxmlformats.org/drawingml/2006/picture">
+                  <pic:nvPicPr>
+                    <pic:cNvPr id="0" name="Picture 2"/>
+                    <pic:cNvPicPr>
+                      <a:picLocks noChangeAspect="1" noChangeArrowheads="1"/>
+                    </pic:cNvPicPr>
+                  </pic:nvPicPr>
+                  <pic:blipFill>
+                    <a:blip r:embed="rId37" cstate="print"/>
+                    <a:srcRect/>
+                    <a:stretch>
+                      <a:fillRect/>
+                    </a:stretch>
+                  </pic:blipFill>
+                  <pic:spPr bwMode="auto">
+                    <a:xfrm>
+                      <a:off x="0" y="0"/>
+                      <a:ext cx="2019935" cy="1961515"/>
+                    </a:xfrm>
+                    <a:prstGeom prst="rect">
+                      <a:avLst/>
+                    </a:prstGeom>
+                    <a:noFill/>
+                    <a:ln w="9525">
+                      <a:noFill/>
+                      <a:miter lim="800000"/>
+                      <a:headEnd/>
+                      <a:tailEnd/>
+                    </a:ln>
+                  </pic:spPr>
+                </pic:pic>
+              </a:graphicData>
+            </a:graphic>
+          </wp:inline>
+        </w:drawing>
+      </w:r>
+    </w:p>
+    <w:p>
+      <w:r>
+        <w:t>Automatically refresh point clouds every 2 seconds (but have a flag that says whether or not a refresh is necessary to save memory</w:t>
+      </w:r>
+      <w:r>
+        <w:t xml:space="preserve"> / processing power</w:t>
+      </w:r>
+      <w:r>
+        <w:t xml:space="preserve"> in the static case)</w:t>
+      </w:r>
+    </w:p>
+    <w:p/>
+    <w:p>
+      <w:pPr>
+        <w:rPr>
+          <w:sz w:val="32"/>
+          <w:szCs w:val="32"/>
+        </w:rPr>
+      </w:pPr>
+      <w:r>
+        <w:rPr>
+          <w:sz w:val="32"/>
+          <w:szCs w:val="32"/>
+        </w:rPr>
+        <w:lastRenderedPageBreak/>
+        <w:t>Meeting with Matt:</w:t>
+      </w:r>
+    </w:p>
+    <w:p>
+      <w:r>
+        <w:t>*Tag taped to cardboard box</w:t>
+      </w:r>
+    </w:p>
+    <w:p>
+      <w:r>
+        <w:t xml:space="preserve">*Tape a bunch of different tags in 3D </w:t>
+      </w:r>
+    </w:p>
+    <w:p>
+      <w:r>
+        <w:t>***Make sure they have different IDs</w:t>
+      </w:r>
+    </w:p>
+    <w:p>
+      <w:r>
+        <w:t xml:space="preserve">*Cardboard box </w:t>
+      </w:r>
+      <w:r>
+        <w:t xml:space="preserve">(with X Y and Z tags) </w:t>
+      </w:r>
+      <w:r>
+        <w:t>and top five objects</w:t>
+      </w:r>
+    </w:p>
+    <w:p>
+      <w:r>
+        <w:t>*UPS store on Erwin Road</w:t>
+      </w:r>
+      <w:r>
+        <w:t xml:space="preserve"> (right next door to Chipotle)</w:t>
+      </w:r>
+    </w:p>
+    <w:p>
+      <w:r>
+        <w:t>*Don’t forget to take photos</w:t>
+      </w:r>
+    </w:p>
+    <w:p/>
+    <w:p>
+      <w:pPr>
+        <w:pBdr>
+          <w:bottom w:val="single" w:sz="6" w:space="1" w:color="auto"/>
+        </w:pBdr>
+      </w:pPr>
+      <w:r>
+        <w:rPr>
+          <w:noProof/>
+        </w:rPr>
+        <w:drawing>
+          <wp:inline distT="0" distB="0" distL="0" distR="0">
+            <wp:extent cx="5943600" cy="3590925"/>
+            <wp:effectExtent l="19050" t="0" r="0" b="0"/>
+            <wp:docPr id="24" name="Picture 1"/>
+            <wp:cNvGraphicFramePr>
+              <a:graphicFrameLocks xmlns:a="http://schemas.openxmlformats.org/drawingml/2006/main" noChangeAspect="1"/>
+            </wp:cNvGraphicFramePr>
+            <a:graphic xmlns:a="http://schemas.openxmlformats.org/drawingml/2006/main">
+              <a:graphicData uri="http://schemas.openxmlformats.org/drawingml/2006/picture">
+                <pic:pic xmlns:pic="http://schemas.openxmlformats.org/drawingml/2006/picture">
+                  <pic:nvPicPr>
+                    <pic:cNvPr id="0" name="Picture 1"/>
+                    <pic:cNvPicPr>
+                      <a:picLocks noChangeAspect="1" noChangeArrowheads="1"/>
+                    </pic:cNvPicPr>
+                  </pic:nvPicPr>
+                  <pic:blipFill>
+                    <a:blip r:embed="rId38" cstate="print"/>
+                    <a:srcRect/>
+                    <a:stretch>
+                      <a:fillRect/>
+                    </a:stretch>
+                  </pic:blipFill>
+                  <pic:spPr bwMode="auto">
+                    <a:xfrm>
+                      <a:off x="0" y="0"/>
+                      <a:ext cx="5943600" cy="3590925"/>
+                    </a:xfrm>
+                    <a:prstGeom prst="rect">
+                      <a:avLst/>
+                    </a:prstGeom>
+                    <a:noFill/>
+                    <a:ln w="9525">
+                      <a:noFill/>
+                      <a:miter lim="800000"/>
+                      <a:headEnd/>
+                      <a:tailEnd/>
+                    </a:ln>
+                  </pic:spPr>
+                </pic:pic>
+              </a:graphicData>
+            </a:graphic>
+          </wp:inline>
+        </w:drawing>
+      </w:r>
+    </w:p>
+    <w:p>
+      <w:pPr>
+        <w:pBdr>
+          <w:bottom w:val="single" w:sz="6" w:space="1" w:color="auto"/>
+        </w:pBdr>
+      </w:pPr>
+    </w:p>
+    <w:p>
+      <w:pPr>
+        <w:rPr>
+          <w:b/>
+          <w:sz w:val="36"/>
+          <w:szCs w:val="36"/>
+        </w:rPr>
+      </w:pPr>
+      <w:r>
+        <w:rPr>
+          <w:b/>
+          <w:sz w:val="36"/>
+          <w:szCs w:val="36"/>
+        </w:rPr>
+        <w:t>Wednesday 7/21/2010</w:t>
+      </w:r>
+    </w:p>
+    <w:p>
+      <w:r>
+        <w:t>I decided to put off finishing the point cloud visualization tools until after I leave campus, since I only have 10 days left on campus I want to maximize my time doing things that I can only do on campus like taking experimental data.  I had a meeting with Matt yesterday and I decided to bring the roomba back to my apartment for testing.  Let me now do a couple of additional measurements before I start running the tests:</w:t>
+      </w:r>
+    </w:p>
+    <w:p>
+      <w:r>
+        <w:lastRenderedPageBreak/>
+        <w:t xml:space="preserve">*Plane slice laser scan is </w:t>
+      </w:r>
+      <w:r>
+        <w:rPr>
+          <w:b/>
+        </w:rPr>
+        <w:t>6cm</w:t>
+      </w:r>
+      <w:r>
+        <w:t xml:space="preserve"> above platform base of robot</w:t>
+      </w:r>
+    </w:p>
+    <w:p>
+      <w:r>
+        <w:t>*</w:t>
+      </w:r>
+      <w:r>
+        <w:t xml:space="preserve">Camera is </w:t>
+      </w:r>
+      <w:r>
+        <w:rPr>
+          <w:b/>
+        </w:rPr>
+        <w:t>6.5cm</w:t>
+      </w:r>
+      <w:r>
+        <w:t xml:space="preserve"> in front of center of laser and about </w:t>
+      </w:r>
+      <w:r>
+        <w:rPr>
+          <w:b/>
+        </w:rPr>
+        <w:t>3.5cm</w:t>
+      </w:r>
+      <w:r>
+        <w:t xml:space="preserve"> to the right of the robot’s center</w:t>
+      </w:r>
+    </w:p>
+    <w:p>
+      <w:r>
+        <w:t xml:space="preserve">*Center of RFID readers are 5cm + 2.54*(4.5) ~ </w:t>
+      </w:r>
+      <w:r>
+        <w:rPr>
+          <w:b/>
+        </w:rPr>
+        <w:t>16.4cm</w:t>
+      </w:r>
+      <w:r>
+        <w:t xml:space="preserve"> above platform of robot</w:t>
+      </w:r>
+    </w:p>
+    <w:p>
+      <w:r>
+        <w:t>I’ve applied these changes to the launch file that has the static TF transforms</w:t>
+      </w:r>
+    </w:p>
+    <w:p/>
+    <w:p/>
+    <w:p>
+      <w:r>
+        <w:t>Trying to get AMCL to initialize at position (0, 0)</w:t>
+      </w:r>
+      <w:r>
+        <w:t xml:space="preserve"> is proving to be a bit of a challenge</w:t>
+      </w:r>
+    </w:p>
+    <w:p>
+      <w:pPr>
+        <w:pBdr>
+          <w:bottom w:val="single" w:sz="6" w:space="1" w:color="auto"/>
+        </w:pBdr>
+      </w:pPr>
+    </w:p>
+    <w:p>
+      <w:pPr>
+        <w:pBdr>
+          <w:bottom w:val="single" w:sz="6" w:space="1" w:color="auto"/>
+        </w:pBdr>
+      </w:pPr>
+    </w:p>
+    <w:p>
+      <w:r>
+        <w:t>Origin of box array is:</w:t>
+      </w:r>
+    </w:p>
+    <w:p>
+      <w:r>
+        <w:t>(9.5</w:t>
+      </w:r>
+      <w:r>
+        <w:t>’</w:t>
+      </w:r>
+      <w:r>
+        <w:t xml:space="preserve"> –</w:t>
+      </w:r>
+      <w:r>
+        <w:t xml:space="preserve"> 2’</w:t>
+      </w:r>
+      <w:r>
+        <w:t xml:space="preserve"> </w:t>
+      </w:r>
+      <w:r>
+        <w:t xml:space="preserve"> + 10”</w:t>
+      </w:r>
+      <w:r>
+        <w:t>)</w:t>
+      </w:r>
+      <w:r>
+        <w:t xml:space="preserve"> </w:t>
+      </w:r>
+      <w:r>
+        <w:t xml:space="preserve">= </w:t>
+      </w:r>
+      <w:r>
+        <w:t>100”</w:t>
+      </w:r>
+      <w:r>
+        <w:t xml:space="preserve"> to left of starting point</w:t>
+      </w:r>
+      <w:r>
+        <w:t xml:space="preserve"> (approx </w:t>
+      </w:r>
+      <w:r>
+        <w:t>-</w:t>
+      </w:r>
+      <w:r>
+        <w:t>254cm</w:t>
+      </w:r>
+      <w:r>
+        <w:t xml:space="preserve"> wrt origin</w:t>
+      </w:r>
+      <w:r>
+        <w:t>)</w:t>
+      </w:r>
+    </w:p>
+    <w:p>
+      <w:r>
+        <w:t>(25’ – 10”) = 290” in front of starting point (approx 736cm)</w:t>
+      </w:r>
+    </w:p>
+    <w:p>
+      <w:pPr>
+        <w:rPr>
+          <w:b/>
+        </w:rPr>
+      </w:pPr>
+      <w:r>
+        <w:rPr>
+          <w:b/>
+        </w:rPr>
+        <w:t>Origin of Box array is: (-254cm, 746cm)</w:t>
+      </w:r>
+    </w:p>
+    <w:p>
+      <w:r>
+        <w:t xml:space="preserve">*Robot </w:t>
+      </w:r>
+      <w:r>
+        <w:t xml:space="preserve">base </w:t>
+      </w:r>
+      <w:r>
+        <w:t>is 13</w:t>
+      </w:r>
+      <w:r>
+        <w:t>cm above ground</w:t>
+      </w:r>
+    </w:p>
+    <w:p>
+      <w:pPr>
+        <w:pBdr>
+          <w:bottom w:val="single" w:sz="6" w:space="1" w:color="auto"/>
+        </w:pBdr>
+      </w:pPr>
+    </w:p>
+    <w:p>
+      <w:r>
+        <w:t>Skype meeting with Travis:</w:t>
+      </w:r>
+    </w:p>
+    <w:p>
+      <w:r>
+        <w:t>*Hide the TV remote inside of the couch (care about placements of the objects)</w:t>
+      </w:r>
+    </w:p>
+    <w:p>
+      <w:r>
+        <w:t>*Hidden in the bed or in a spot where you can’t see it on the table</w:t>
+      </w:r>
+    </w:p>
+    <w:p>
+      <w:r>
+        <w:t>*It works where vision doesn’t</w:t>
+      </w:r>
+    </w:p>
+    <w:p>
+      <w:r>
+        <w:t>*Look into USB cam stuff</w:t>
+      </w:r>
+    </w:p>
+    <w:p>
+      <w:pPr>
+        <w:pBdr>
+          <w:top w:val="single" w:sz="6" w:space="1" w:color="auto"/>
+          <w:bottom w:val="single" w:sz="6" w:space="1" w:color="auto"/>
+        </w:pBdr>
+      </w:pPr>
+      <w:r>
+        <w:t xml:space="preserve">Need libhighgui for </w:t>
+      </w:r>
+      <w:r>
+        <w:t>openCV viewer to work</w:t>
+      </w:r>
+    </w:p>
+    <w:p/>
+    <w:p>
+      <w:r>
+        <w:t xml:space="preserve">TODO After I leave: </w:t>
+      </w:r>
+    </w:p>
+    <w:p>
+      <w:pPr>
+        <w:pStyle w:val="ListParagraph"/>
+        <w:numPr>
+          <w:ilvl w:val="0"/>
+          <w:numId w:val="9"/>
+        </w:numPr>
+      </w:pPr>
+      <w:r>
+        <w:t>Write up tutorial (explain launch files, etc)</w:t>
+      </w:r>
+    </w:p>
+    <w:p>
+      <w:pPr>
+        <w:pStyle w:val="ListParagraph"/>
+        <w:numPr>
+          <w:ilvl w:val="0"/>
+          <w:numId w:val="9"/>
+        </w:numPr>
+        <w:pBdr>
+          <w:bottom w:val="single" w:sz="6" w:space="1" w:color="auto"/>
+        </w:pBdr>
+      </w:pPr>
+      <w:r>
+        <w:t>Get visualization tools working</w:t>
+      </w:r>
+    </w:p>
+    <w:p/>
+    <w:p>
+      <w:pPr>
+        <w:rPr>
+          <w:b/>
+          <w:sz w:val="36"/>
+          <w:szCs w:val="36"/>
+        </w:rPr>
+      </w:pPr>
+      <w:r>
+        <w:rPr>
+          <w:b/>
+          <w:sz w:val="36"/>
+          <w:szCs w:val="36"/>
+        </w:rPr>
+        <w:t>Wednesday 8/4/2010: Official Apartment Testing Day</w:t>
+      </w:r>
+    </w:p>
+    <w:p>
+      <w:pPr>
+        <w:rPr>
+          <w:b/>
+          <w:sz w:val="24"/>
+          <w:szCs w:val="24"/>
+        </w:rPr>
+      </w:pPr>
+      <w:r>
+        <w:rPr>
+          <w:b/>
+          <w:sz w:val="24"/>
+          <w:szCs w:val="24"/>
+        </w:rPr>
+        <w:t>NOTE: I decided to start the robot much closer to the ground truth objects to make ground truth measurement easier and to minimize amcl error reporting positions</w:t>
+      </w:r>
+    </w:p>
+    <w:p>
+      <w:pPr>
+        <w:rPr>
+          <w:sz w:val="44"/>
+          <w:szCs w:val="44"/>
+        </w:rPr>
+      </w:pPr>
+      <w:r>
+        <w:rPr>
+          <w:sz w:val="44"/>
+          <w:szCs w:val="44"/>
+        </w:rPr>
+        <w:t>Object Hex IDs</w:t>
+      </w:r>
+    </w:p>
+    <w:p>
+      <w:r>
+        <w:t>Box 1:</w:t>
+      </w:r>
+      <w:r>
+        <w:tab/>
+      </w:r>
+      <w:r>
+        <w:tab/>
+      </w:r>
+      <w:r>
+        <w:t>LeftRight</w:t>
+      </w:r>
+      <w:r>
+        <w:t xml:space="preserve"> -&gt; F00115D</w:t>
+      </w:r>
+      <w:r>
+        <w:tab/>
+      </w:r>
+      <w:r>
+        <w:tab/>
+      </w:r>
+      <w:r>
+        <w:t>Flat</w:t>
+      </w:r>
+      <w:r>
+        <w:t>-&gt; F001155</w:t>
+      </w:r>
+      <w:r>
+        <w:tab/>
+      </w:r>
+      <w:r>
+        <w:tab/>
+      </w:r>
+      <w:r>
+        <w:t>UpDown</w:t>
+      </w:r>
+      <w:r>
+        <w:t>-&gt; F001143</w:t>
+      </w:r>
+    </w:p>
+    <w:p>
+      <w:r>
+        <w:t>Box 2:</w:t>
+      </w:r>
+      <w:r>
+        <w:tab/>
+      </w:r>
+      <w:r>
+        <w:tab/>
+      </w:r>
+      <w:r>
+        <w:t>LeftRight</w:t>
+      </w:r>
+      <w:r>
+        <w:t>-&gt; E00114A</w:t>
+      </w:r>
+      <w:r>
+        <w:tab/>
+      </w:r>
+      <w:r>
+        <w:tab/>
+      </w:r>
+      <w:r>
+        <w:t>Flat</w:t>
+      </w:r>
+      <w:r>
+        <w:t>-&gt; E001148</w:t>
+      </w:r>
+      <w:r>
+        <w:tab/>
+      </w:r>
+      <w:r>
+        <w:tab/>
+      </w:r>
+      <w:r>
+        <w:t>UpDown</w:t>
+      </w:r>
+      <w:r>
+        <w:t>-&gt; E001170</w:t>
+      </w:r>
+    </w:p>
+    <w:p>
+      <w:r>
+        <w:t>Box 3:</w:t>
+      </w:r>
+      <w:r>
+        <w:tab/>
+      </w:r>
+      <w:r>
+        <w:tab/>
+      </w:r>
+      <w:r>
+        <w:t>LeftRight</w:t>
+      </w:r>
+      <w:r>
+        <w:t>-&gt; E001154</w:t>
+      </w:r>
+      <w:r>
+        <w:tab/>
+      </w:r>
+      <w:r>
+        <w:tab/>
+      </w:r>
+      <w:r>
+        <w:t>Flat</w:t>
+      </w:r>
+      <w:r>
+        <w:t>-&gt; F001159</w:t>
+      </w:r>
+      <w:r>
+        <w:tab/>
+      </w:r>
+      <w:r>
+        <w:tab/>
+      </w:r>
+      <w:r>
+        <w:t>UpDown</w:t>
+      </w:r>
+      <w:r>
+        <w:t>-&gt; F00115F</w:t>
+      </w:r>
+    </w:p>
+    <w:p>
+      <w:r>
+        <w:t>Other Objects</w:t>
+      </w:r>
+    </w:p>
+    <w:p>
+      <w:pPr>
+        <w:pStyle w:val="ListParagraph"/>
+        <w:numPr>
+          <w:ilvl w:val="0"/>
+          <w:numId w:val="12"/>
+        </w:numPr>
+      </w:pPr>
+      <w:r>
+        <w:t>Cup - F00114F</w:t>
+      </w:r>
+    </w:p>
+    <w:p>
+      <w:pPr>
+        <w:pStyle w:val="ListParagraph"/>
+        <w:numPr>
+          <w:ilvl w:val="0"/>
+          <w:numId w:val="12"/>
+        </w:numPr>
+      </w:pPr>
+      <w:r>
+        <w:t>Bowl - E001144</w:t>
+      </w:r>
+    </w:p>
+    <w:p>
+      <w:pPr>
+        <w:pStyle w:val="ListParagraph"/>
+        <w:numPr>
+          <w:ilvl w:val="0"/>
+          <w:numId w:val="12"/>
+        </w:numPr>
+      </w:pPr>
+      <w:r>
+        <w:t>Plate - E001150</w:t>
+      </w:r>
+    </w:p>
+    <w:p>
+      <w:pPr>
+        <w:pStyle w:val="ListParagraph"/>
+        <w:numPr>
+          <w:ilvl w:val="0"/>
+          <w:numId w:val="12"/>
+        </w:numPr>
+      </w:pPr>
+      <w:r>
+        <w:t>Book - E00115E</w:t>
+      </w:r>
+    </w:p>
+    <w:p>
+      <w:pPr>
+        <w:pStyle w:val="ListParagraph"/>
+        <w:numPr>
+          <w:ilvl w:val="0"/>
+          <w:numId w:val="12"/>
+        </w:numPr>
+      </w:pPr>
+      <w:r>
+        <w:t>TV Remote - E001156</w:t>
+      </w:r>
+    </w:p>
+    <w:p>
+      <w:pPr>
+        <w:pStyle w:val="ListParagraph"/>
+        <w:numPr>
+          <w:ilvl w:val="0"/>
+          <w:numId w:val="12"/>
+        </w:numPr>
+      </w:pPr>
+      <w:r>
+        <w:t>Scissors - F001145</w:t>
+      </w:r>
+    </w:p>
+    <w:p>
+      <w:pPr>
+        <w:pStyle w:val="ListParagraph"/>
+        <w:numPr>
+          <w:ilvl w:val="0"/>
+          <w:numId w:val="12"/>
+        </w:numPr>
+      </w:pPr>
+      <w:r>
+        <w:t>Pill Bottle - E001146</w:t>
+      </w:r>
+    </w:p>
+    <w:p>
+      <w:pPr>
+        <w:pStyle w:val="ListParagraph"/>
+        <w:numPr>
+          <w:ilvl w:val="0"/>
+          <w:numId w:val="12"/>
+        </w:numPr>
+      </w:pPr>
+      <w:r>
+        <w:t>Spoon - E001158</w:t>
+      </w:r>
+    </w:p>
+    <w:p>
+      <w:pPr>
+        <w:pStyle w:val="ListParagraph"/>
+        <w:numPr>
+          <w:ilvl w:val="0"/>
+          <w:numId w:val="12"/>
+        </w:numPr>
+        <w:pBdr>
+          <w:bottom w:val="single" w:sz="6" w:space="1" w:color="auto"/>
+        </w:pBdr>
+      </w:pPr>
+      <w:r>
+        <w:t>Perfume/Cologne - F001151</w:t>
+      </w:r>
+    </w:p>
+    <w:p>
+      <w:pPr>
+        <w:rPr>
+          <w:sz w:val="44"/>
+          <w:szCs w:val="44"/>
+        </w:rPr>
+      </w:pPr>
+      <w:r>
+        <w:rPr>
+          <w:sz w:val="44"/>
+          <w:szCs w:val="44"/>
+        </w:rPr>
+        <w:t>Apartment</w:t>
+      </w:r>
+      <w:r>
+        <w:rPr>
+          <w:sz w:val="44"/>
+          <w:szCs w:val="44"/>
+        </w:rPr>
+        <w:t xml:space="preserve"> Tests</w:t>
+      </w:r>
+      <w:r>
+        <w:rPr>
+          <w:sz w:val="44"/>
+          <w:szCs w:val="44"/>
+        </w:rPr>
+        <w:t xml:space="preserve"> Locations</w:t>
+      </w:r>
+    </w:p>
+    <w:p>
+      <w:r>
+        <w:rPr>
+          <w:u w:val="single"/>
+        </w:rPr>
+        <w:t>Boxes:</w:t>
+      </w:r>
+      <w:r>
+        <w:t xml:space="preserve"> LeftRight=&gt;(-24”, 12”),  Flat =&gt; (-24”, 22”), UpDown =&gt; (-14”, 12”)</w:t>
+      </w:r>
+    </w:p>
+    <w:p>
+      <w:r>
+        <w:t>NOTE: The rest are specified in # of floor blocks (12” x 12” each)</w:t>
+      </w:r>
+    </w:p>
+    <w:p>
+      <w:pPr>
+        <w:rPr>
+          <w:u w:val="single"/>
+        </w:rPr>
+      </w:pPr>
+      <w:r>
+        <w:rPr>
+          <w:u w:val="single"/>
+        </w:rPr>
+        <w:t>Height 1</w:t>
+      </w:r>
+    </w:p>
+    <w:p>
+      <w:pPr>
+        <w:pStyle w:val="ListParagraph"/>
+        <w:numPr>
+          <w:ilvl w:val="0"/>
+          <w:numId w:val="17"/>
+        </w:numPr>
+      </w:pPr>
+      <w:r>
+        <w:t>Cologne (1, -3)</w:t>
+      </w:r>
+    </w:p>
+    <w:p>
+      <w:pPr>
+        <w:pStyle w:val="ListParagraph"/>
+        <w:numPr>
+          <w:ilvl w:val="0"/>
+          <w:numId w:val="17"/>
+        </w:numPr>
+      </w:pPr>
+      <w:r>
+        <w:t>Scissors(-3, -3)</w:t>
+      </w:r>
+    </w:p>
+    <w:p>
+      <w:pPr>
+        <w:pStyle w:val="ListParagraph"/>
+        <w:numPr>
+          <w:ilvl w:val="0"/>
+          <w:numId w:val="17"/>
+        </w:numPr>
+      </w:pPr>
+      <w:r>
+        <w:t>Cup (-3, 2)</w:t>
+      </w:r>
+    </w:p>
+    <w:p>
+      <w:pPr>
+        <w:pStyle w:val="ListParagraph"/>
+        <w:numPr>
+          <w:ilvl w:val="0"/>
+          <w:numId w:val="17"/>
+        </w:numPr>
+      </w:pPr>
+      <w:r>
+        <w:t>Medicine Bottle (2, 4)</w:t>
+      </w:r>
+    </w:p>
+    <w:p>
+      <w:pPr>
+        <w:pStyle w:val="ListParagraph"/>
+        <w:numPr>
+          <w:ilvl w:val="0"/>
+          <w:numId w:val="17"/>
+        </w:numPr>
+      </w:pPr>
+      <w:r>
+        <w:t>Bowl (-3, 4)</w:t>
+      </w:r>
+    </w:p>
+    <w:p>
+      <w:pPr>
+        <w:pStyle w:val="ListParagraph"/>
+        <w:numPr>
+          <w:ilvl w:val="0"/>
+          <w:numId w:val="17"/>
+        </w:numPr>
+      </w:pPr>
+      <w:r>
+        <w:t>Spoon (-5, 4)</w:t>
+      </w:r>
+    </w:p>
+    <w:p>
+      <w:pPr>
+        <w:pStyle w:val="ListParagraph"/>
+        <w:numPr>
+          <w:ilvl w:val="0"/>
+          <w:numId w:val="17"/>
+        </w:numPr>
+      </w:pPr>
+      <w:r>
+        <w:t>Remote Control (-6, 3)</w:t>
+      </w:r>
+    </w:p>
+    <w:p>
+      <w:pPr>
+        <w:pStyle w:val="ListParagraph"/>
+        <w:numPr>
+          <w:ilvl w:val="0"/>
+          <w:numId w:val="17"/>
+        </w:numPr>
+      </w:pPr>
+      <w:r>
+        <w:t>Book (1, 6)</w:t>
+      </w:r>
+    </w:p>
+    <w:p>
+      <w:pPr>
+        <w:pStyle w:val="ListParagraph"/>
+        <w:numPr>
+          <w:ilvl w:val="0"/>
+          <w:numId w:val="17"/>
+        </w:numPr>
+      </w:pPr>
+      <w:r>
+        <w:lastRenderedPageBreak/>
+        <w:t>Plate (-1, 8)</w:t>
+      </w:r>
+    </w:p>
+    <w:p>
+      <w:r>
+        <w:rPr>
+          <w:u w:val="single"/>
+        </w:rPr>
+        <w:t>Height 2</w:t>
+      </w:r>
+    </w:p>
+    <w:p>
+      <w:pPr>
+        <w:pStyle w:val="ListParagraph"/>
+        <w:numPr>
+          <w:ilvl w:val="0"/>
+          <w:numId w:val="18"/>
+        </w:numPr>
+      </w:pPr>
+      <w:r>
+        <w:t>Cologne (2, -3)</w:t>
+      </w:r>
+    </w:p>
+    <w:p>
+      <w:pPr>
+        <w:pStyle w:val="ListParagraph"/>
+        <w:numPr>
+          <w:ilvl w:val="0"/>
+          <w:numId w:val="18"/>
+        </w:numPr>
+      </w:pPr>
+      <w:r>
+        <w:t>Spoon (3, -3)</w:t>
+      </w:r>
+    </w:p>
+    <w:p>
+      <w:pPr>
+        <w:pStyle w:val="ListParagraph"/>
+        <w:numPr>
+          <w:ilvl w:val="0"/>
+          <w:numId w:val="18"/>
+        </w:numPr>
+      </w:pPr>
+      <w:r>
+        <w:t>Scissors (2, -4)</w:t>
+      </w:r>
+    </w:p>
+    <w:p>
+      <w:pPr>
+        <w:pStyle w:val="ListParagraph"/>
+        <w:numPr>
+          <w:ilvl w:val="0"/>
+          <w:numId w:val="18"/>
+        </w:numPr>
+      </w:pPr>
+      <w:r>
+        <w:t>Remote (-2, -2)</w:t>
+      </w:r>
+    </w:p>
+    <w:p>
+      <w:pPr>
+        <w:pStyle w:val="ListParagraph"/>
+        <w:numPr>
+          <w:ilvl w:val="0"/>
+          <w:numId w:val="18"/>
+        </w:numPr>
+      </w:pPr>
+      <w:r>
+        <w:t>Cup (-3, 2)</w:t>
+      </w:r>
+    </w:p>
+    <w:p>
+      <w:pPr>
+        <w:pStyle w:val="ListParagraph"/>
+        <w:numPr>
+          <w:ilvl w:val="0"/>
+          <w:numId w:val="18"/>
+        </w:numPr>
+      </w:pPr>
+      <w:r>
+        <w:t>Plate (-3, 4)</w:t>
+      </w:r>
+    </w:p>
+    <w:p>
+      <w:pPr>
+        <w:pStyle w:val="ListParagraph"/>
+        <w:numPr>
+          <w:ilvl w:val="0"/>
+          <w:numId w:val="18"/>
+        </w:numPr>
+      </w:pPr>
+      <w:r>
+        <w:t>Bowl (-4, 4)</w:t>
+      </w:r>
+    </w:p>
+    <w:p>
+      <w:pPr>
+        <w:pStyle w:val="ListParagraph"/>
+        <w:numPr>
+          <w:ilvl w:val="0"/>
+          <w:numId w:val="18"/>
+        </w:numPr>
+      </w:pPr>
+      <w:r>
+        <w:t>Book (-11, 8)</w:t>
+      </w:r>
+    </w:p>
+    <w:p>
+      <w:pPr>
+        <w:pStyle w:val="ListParagraph"/>
+        <w:numPr>
+          <w:ilvl w:val="0"/>
+          <w:numId w:val="18"/>
+        </w:numPr>
+      </w:pPr>
+      <w:r>
+        <w:t>Vitamin Bottle (-11, 9)</w:t>
+      </w:r>
+    </w:p>
+    <w:p>
+      <w:r>
+        <w:rPr>
+          <w:u w:val="single"/>
+        </w:rPr>
+        <w:t>Height 3</w:t>
+      </w:r>
+    </w:p>
+    <w:p>
+      <w:pPr>
+        <w:pStyle w:val="ListParagraph"/>
+        <w:numPr>
+          <w:ilvl w:val="0"/>
+          <w:numId w:val="19"/>
+        </w:numPr>
+      </w:pPr>
+      <w:r>
+        <w:t>Bowl (1, 5)</w:t>
+      </w:r>
+    </w:p>
+    <w:p>
+      <w:pPr>
+        <w:pStyle w:val="ListParagraph"/>
+        <w:numPr>
+          <w:ilvl w:val="0"/>
+          <w:numId w:val="19"/>
+        </w:numPr>
+      </w:pPr>
+      <w:r>
+        <w:t>Plate (1, 7)</w:t>
+      </w:r>
+    </w:p>
+    <w:p>
+      <w:pPr>
+        <w:pStyle w:val="ListParagraph"/>
+        <w:numPr>
+          <w:ilvl w:val="0"/>
+          <w:numId w:val="19"/>
+        </w:numPr>
+      </w:pPr>
+      <w:r>
+        <w:t>Scissors (0, 8)</w:t>
+      </w:r>
+    </w:p>
+    <w:p>
+      <w:pPr>
+        <w:pStyle w:val="ListParagraph"/>
+        <w:numPr>
+          <w:ilvl w:val="0"/>
+          <w:numId w:val="19"/>
+        </w:numPr>
+      </w:pPr>
+      <w:r>
+        <w:t>Cologne (0, 9)</w:t>
+      </w:r>
+    </w:p>
+    <w:p>
+      <w:pPr>
+        <w:pStyle w:val="ListParagraph"/>
+        <w:numPr>
+          <w:ilvl w:val="0"/>
+          <w:numId w:val="19"/>
+        </w:numPr>
+      </w:pPr>
+      <w:r>
+        <w:t>TV Remote (-2, 8)</w:t>
+      </w:r>
+    </w:p>
+    <w:p>
+      <w:pPr>
+        <w:pStyle w:val="ListParagraph"/>
+        <w:numPr>
+          <w:ilvl w:val="0"/>
+          <w:numId w:val="19"/>
+        </w:numPr>
+      </w:pPr>
+      <w:r>
+        <w:t>Spoon (-4, 8)</w:t>
+      </w:r>
+    </w:p>
+    <w:p>
+      <w:pPr>
+        <w:pStyle w:val="ListParagraph"/>
+        <w:numPr>
+          <w:ilvl w:val="0"/>
+          <w:numId w:val="19"/>
+        </w:numPr>
+      </w:pPr>
+      <w:r>
+        <w:t>Cup (-4, 10)</w:t>
+      </w:r>
+    </w:p>
+    <w:p>
+      <w:pPr>
+        <w:pStyle w:val="ListParagraph"/>
+        <w:numPr>
+          <w:ilvl w:val="0"/>
+          <w:numId w:val="19"/>
+        </w:numPr>
+      </w:pPr>
+      <w:r>
+        <w:t>Vitamin Bottle (-11, 9)</w:t>
+      </w:r>
+    </w:p>
+    <w:p>
+      <w:pPr>
+        <w:pStyle w:val="ListParagraph"/>
+        <w:numPr>
+          <w:ilvl w:val="0"/>
+          <w:numId w:val="19"/>
+        </w:numPr>
+      </w:pPr>
+      <w:r>
+        <w:t>Book (-11, 8)</w:t>
+      </w:r>
+    </w:p>
+    <w:p>
+      <w:pPr>
+        <w:pBdr>
+          <w:bottom w:val="single" w:sz="6" w:space="1" w:color="auto"/>
+        </w:pBdr>
+      </w:pPr>
+    </w:p>
+    <w:p/>
+    <w:p>
+      <w:pPr>
+        <w:rPr>
+          <w:sz w:val="44"/>
+          <w:szCs w:val="44"/>
+        </w:rPr>
+      </w:pPr>
+      <w:r>
+        <w:rPr>
+          <w:sz w:val="44"/>
+          <w:szCs w:val="44"/>
+        </w:rPr>
+        <w:t>Mumma Tests</w:t>
+      </w:r>
+      <w:r>
+        <w:rPr>
+          <w:sz w:val="44"/>
+          <w:szCs w:val="44"/>
+        </w:rPr>
+        <w:t xml:space="preserve"> Locations</w:t>
+      </w:r>
+    </w:p>
+    <w:p>
+      <w:r>
+        <w:rPr>
+          <w:u w:val="single"/>
+        </w:rPr>
+        <w:t>Boxes</w:t>
+      </w:r>
+      <w:r>
+        <w:t xml:space="preserve"> </w:t>
+      </w:r>
+      <w:r>
+        <w:t>: Updown =&gt; (-15”, 14”), LeftRight =&gt; (-25”, 14”), Flat: (-25”, 24”)</w:t>
+      </w:r>
+    </w:p>
+    <w:p>
+      <w:r>
+        <w:rPr>
+          <w:u w:val="single"/>
+        </w:rPr>
+        <w:t>Height 1</w:t>
+      </w:r>
+    </w:p>
+    <w:p>
+      <w:pPr>
+        <w:pStyle w:val="ListParagraph"/>
+        <w:numPr>
+          <w:ilvl w:val="0"/>
+          <w:numId w:val="15"/>
+        </w:numPr>
+      </w:pPr>
+      <w:r>
+        <w:t>Spoon (0, -15”)</w:t>
+      </w:r>
+    </w:p>
+    <w:p>
+      <w:pPr>
+        <w:pStyle w:val="ListParagraph"/>
+        <w:numPr>
+          <w:ilvl w:val="0"/>
+          <w:numId w:val="15"/>
+        </w:numPr>
+      </w:pPr>
+      <w:r>
+        <w:t>Plate(37”, -18”)</w:t>
+      </w:r>
+    </w:p>
+    <w:p>
+      <w:pPr>
+        <w:pStyle w:val="ListParagraph"/>
+        <w:numPr>
+          <w:ilvl w:val="0"/>
+          <w:numId w:val="15"/>
+        </w:numPr>
+      </w:pPr>
+      <w:r>
+        <w:t>Bowl (-41”, -20”)</w:t>
+      </w:r>
+    </w:p>
+    <w:p>
+      <w:pPr>
+        <w:pStyle w:val="ListParagraph"/>
+        <w:numPr>
+          <w:ilvl w:val="0"/>
+          <w:numId w:val="15"/>
+        </w:numPr>
+      </w:pPr>
+      <w:r>
+        <w:t>Book(0, -87”)</w:t>
+      </w:r>
+    </w:p>
+    <w:p>
+      <w:pPr>
+        <w:pStyle w:val="ListParagraph"/>
+        <w:numPr>
+          <w:ilvl w:val="0"/>
+          <w:numId w:val="15"/>
+        </w:numPr>
+      </w:pPr>
+      <w:r>
+        <w:t>Cup (-122”, 22”)</w:t>
+      </w:r>
+    </w:p>
+    <w:p>
+      <w:pPr>
+        <w:pStyle w:val="ListParagraph"/>
+        <w:numPr>
+          <w:ilvl w:val="0"/>
+          <w:numId w:val="15"/>
+        </w:numPr>
+      </w:pPr>
+      <w:r>
+        <w:t>Medicine Bottle (-122”, 58”)</w:t>
+      </w:r>
+    </w:p>
+    <w:p>
+      <w:pPr>
+        <w:pStyle w:val="ListParagraph"/>
+        <w:numPr>
+          <w:ilvl w:val="0"/>
+          <w:numId w:val="15"/>
+        </w:numPr>
+      </w:pPr>
+      <w:r>
+        <w:t>Cologne (-113”, -96”)</w:t>
+      </w:r>
+    </w:p>
+    <w:p>
+      <w:pPr>
+        <w:pStyle w:val="ListParagraph"/>
+        <w:numPr>
+          <w:ilvl w:val="0"/>
+          <w:numId w:val="15"/>
+        </w:numPr>
+      </w:pPr>
+      <w:r>
+        <w:lastRenderedPageBreak/>
+        <w:t>Scissors (0, -118”)</w:t>
+      </w:r>
+    </w:p>
+    <w:p>
+      <w:pPr>
+        <w:pStyle w:val="ListParagraph"/>
+        <w:numPr>
+          <w:ilvl w:val="0"/>
+          <w:numId w:val="15"/>
+        </w:numPr>
+      </w:pPr>
+      <w:r>
+        <w:t>TV Remote under couch (-31”, -118”)</w:t>
+      </w:r>
+    </w:p>
+    <w:p>
+      <w:r>
+        <w:rPr>
+          <w:u w:val="single"/>
+        </w:rPr>
+        <w:t>Height 2</w:t>
+      </w:r>
+    </w:p>
+    <w:p>
+      <w:pPr>
+        <w:pStyle w:val="ListParagraph"/>
+        <w:numPr>
+          <w:ilvl w:val="0"/>
+          <w:numId w:val="16"/>
+        </w:numPr>
+      </w:pPr>
+      <w:r>
+        <w:t>Spoon (0, -15”)</w:t>
+      </w:r>
+    </w:p>
+    <w:p>
+      <w:pPr>
+        <w:pStyle w:val="ListParagraph"/>
+        <w:numPr>
+          <w:ilvl w:val="0"/>
+          <w:numId w:val="16"/>
+        </w:numPr>
+      </w:pPr>
+      <w:r>
+        <w:t>Plate (37”, -18”)</w:t>
+      </w:r>
+    </w:p>
+    <w:p>
+      <w:pPr>
+        <w:pStyle w:val="ListParagraph"/>
+        <w:numPr>
+          <w:ilvl w:val="0"/>
+          <w:numId w:val="16"/>
+        </w:numPr>
+      </w:pPr>
+      <w:r>
+        <w:t>Bowl (-41”, -20”)</w:t>
+      </w:r>
+    </w:p>
+    <w:p>
+      <w:pPr>
+        <w:pStyle w:val="ListParagraph"/>
+        <w:numPr>
+          <w:ilvl w:val="0"/>
+          <w:numId w:val="16"/>
+        </w:numPr>
+      </w:pPr>
+      <w:r>
+        <w:t>Book (0, -53”)</w:t>
+      </w:r>
+    </w:p>
+    <w:p>
+      <w:pPr>
+        <w:pStyle w:val="ListParagraph"/>
+        <w:numPr>
+          <w:ilvl w:val="0"/>
+          <w:numId w:val="16"/>
+        </w:numPr>
+      </w:pPr>
+      <w:r>
+        <w:t>Medicine Bottle (0, -71”)</w:t>
+      </w:r>
+    </w:p>
+    <w:p>
+      <w:pPr>
+        <w:pStyle w:val="ListParagraph"/>
+        <w:numPr>
+          <w:ilvl w:val="0"/>
+          <w:numId w:val="16"/>
+        </w:numPr>
+      </w:pPr>
+      <w:r>
+        <w:t>Cup (18”, -71”)</w:t>
+      </w:r>
+    </w:p>
+    <w:p>
+      <w:pPr>
+        <w:pStyle w:val="ListParagraph"/>
+        <w:numPr>
+          <w:ilvl w:val="0"/>
+          <w:numId w:val="16"/>
+        </w:numPr>
+      </w:pPr>
+      <w:r>
+        <w:t>Cologne (-17”, -71”)</w:t>
+      </w:r>
+    </w:p>
+    <w:p>
+      <w:pPr>
+        <w:pStyle w:val="ListParagraph"/>
+        <w:numPr>
+          <w:ilvl w:val="0"/>
+          <w:numId w:val="16"/>
+        </w:numPr>
+      </w:pPr>
+      <w:r>
+        <w:t>Scissors (0, -86”)</w:t>
+      </w:r>
+    </w:p>
+    <w:p>
+      <w:pPr>
+        <w:pStyle w:val="ListParagraph"/>
+        <w:numPr>
+          <w:ilvl w:val="0"/>
+          <w:numId w:val="16"/>
+        </w:numPr>
+      </w:pPr>
+      <w:r>
+        <w:t>Remote (0, -120”)</w:t>
+      </w:r>
+    </w:p>
     <w:sectPr>
       <w:pgSz w:w="12240" w:h="15840"/>
       <w:pgMar w:top="1440" w:right="1440" w:bottom="1440" w:left="1440" w:header="720" w:footer="720" w:gutter="0"/>
@@ -8394,6 +9940,345 @@
 <file path=word/numbering.xml><?xml version="1.0" encoding="utf-8"?>
 <w:numbering xmlns:ve="http://schemas.openxmlformats.org/markup-compatibility/2006" xmlns:o="urn:schemas-microsoft-com:office:office" xmlns:r="http://schemas.openxmlformats.org/officeDocument/2006/relationships" xmlns:m="http://schemas.openxmlformats.org/officeDocument/2006/math" xmlns:v="urn:schemas-microsoft-com:vml" xmlns:wp="http://schemas.openxmlformats.org/drawingml/2006/wordprocessingDrawing" xmlns:w10="urn:schemas-microsoft-com:office:word" xmlns:w="http://schemas.openxmlformats.org/wordprocessingml/2006/main" xmlns:wne="http://schemas.microsoft.com/office/word/2006/wordml">
   <w:abstractNum w:abstractNumId="0">
+    <w:nsid w:val="014A2051"/>
+    <w:multiLevelType w:val="hybridMultilevel"/>
+    <w:tmpl w:val="1CAAEB54"/>
+    <w:lvl w:ilvl="0" w:tplc="04090001">
+      <w:start w:val="1"/>
+      <w:numFmt w:val="bullet"/>
+      <w:lvlText w:val=""/>
+      <w:lvlJc w:val="left"/>
+      <w:pPr>
+        <w:ind w:left="720" w:hanging="360"/>
+      </w:pPr>
+      <w:rPr>
+        <w:rFonts w:ascii="Symbol" w:hAnsi="Symbol" w:hint="default"/>
+      </w:rPr>
+    </w:lvl>
+    <w:lvl w:ilvl="1" w:tplc="04090003" w:tentative="1">
+      <w:start w:val="1"/>
+      <w:numFmt w:val="bullet"/>
+      <w:lvlText w:val="o"/>
+      <w:lvlJc w:val="left"/>
+      <w:pPr>
+        <w:ind w:left="1440" w:hanging="360"/>
+      </w:pPr>
+      <w:rPr>
+        <w:rFonts w:ascii="Courier New" w:hAnsi="Courier New" w:cs="Courier New" w:hint="default"/>
+      </w:rPr>
+    </w:lvl>
+    <w:lvl w:ilvl="2" w:tplc="04090005" w:tentative="1">
+      <w:start w:val="1"/>
+      <w:numFmt w:val="bullet"/>
+      <w:lvlText w:val=""/>
+      <w:lvlJc w:val="left"/>
+      <w:pPr>
+        <w:ind w:left="2160" w:hanging="360"/>
+      </w:pPr>
+      <w:rPr>
+        <w:rFonts w:ascii="Wingdings" w:hAnsi="Wingdings" w:hint="default"/>
+      </w:rPr>
+    </w:lvl>
+    <w:lvl w:ilvl="3" w:tplc="04090001" w:tentative="1">
+      <w:start w:val="1"/>
+      <w:numFmt w:val="bullet"/>
+      <w:lvlText w:val=""/>
+      <w:lvlJc w:val="left"/>
+      <w:pPr>
+        <w:ind w:left="2880" w:hanging="360"/>
+      </w:pPr>
+      <w:rPr>
+        <w:rFonts w:ascii="Symbol" w:hAnsi="Symbol" w:hint="default"/>
+      </w:rPr>
+    </w:lvl>
+    <w:lvl w:ilvl="4" w:tplc="04090003" w:tentative="1">
+      <w:start w:val="1"/>
+      <w:numFmt w:val="bullet"/>
+      <w:lvlText w:val="o"/>
+      <w:lvlJc w:val="left"/>
+      <w:pPr>
+        <w:ind w:left="3600" w:hanging="360"/>
+      </w:pPr>
+      <w:rPr>
+        <w:rFonts w:ascii="Courier New" w:hAnsi="Courier New" w:cs="Courier New" w:hint="default"/>
+      </w:rPr>
+    </w:lvl>
+    <w:lvl w:ilvl="5" w:tplc="04090005" w:tentative="1">
+      <w:start w:val="1"/>
+      <w:numFmt w:val="bullet"/>
+      <w:lvlText w:val=""/>
+      <w:lvlJc w:val="left"/>
+      <w:pPr>
+        <w:ind w:left="4320" w:hanging="360"/>
+      </w:pPr>
+      <w:rPr>
+        <w:rFonts w:ascii="Wingdings" w:hAnsi="Wingdings" w:hint="default"/>
+      </w:rPr>
+    </w:lvl>
+    <w:lvl w:ilvl="6" w:tplc="04090001" w:tentative="1">
+      <w:start w:val="1"/>
+      <w:numFmt w:val="bullet"/>
+      <w:lvlText w:val=""/>
+      <w:lvlJc w:val="left"/>
+      <w:pPr>
+        <w:ind w:left="5040" w:hanging="360"/>
+      </w:pPr>
+      <w:rPr>
+        <w:rFonts w:ascii="Symbol" w:hAnsi="Symbol" w:hint="default"/>
+      </w:rPr>
+    </w:lvl>
+    <w:lvl w:ilvl="7" w:tplc="04090003" w:tentative="1">
+      <w:start w:val="1"/>
+      <w:numFmt w:val="bullet"/>
+      <w:lvlText w:val="o"/>
+      <w:lvlJc w:val="left"/>
+      <w:pPr>
+        <w:ind w:left="5760" w:hanging="360"/>
+      </w:pPr>
+      <w:rPr>
+        <w:rFonts w:ascii="Courier New" w:hAnsi="Courier New" w:cs="Courier New" w:hint="default"/>
+      </w:rPr>
+    </w:lvl>
+    <w:lvl w:ilvl="8" w:tplc="04090005" w:tentative="1">
+      <w:start w:val="1"/>
+      <w:numFmt w:val="bullet"/>
+      <w:lvlText w:val=""/>
+      <w:lvlJc w:val="left"/>
+      <w:pPr>
+        <w:ind w:left="6480" w:hanging="360"/>
+      </w:pPr>
+      <w:rPr>
+        <w:rFonts w:ascii="Wingdings" w:hAnsi="Wingdings" w:hint="default"/>
+      </w:rPr>
+    </w:lvl>
+  </w:abstractNum>
+  <w:abstractNum w:abstractNumId="1">
+    <w:nsid w:val="020D4E3A"/>
+    <w:multiLevelType w:val="hybridMultilevel"/>
+    <w:tmpl w:val="7D7442F4"/>
+    <w:lvl w:ilvl="0" w:tplc="04090001">
+      <w:start w:val="1"/>
+      <w:numFmt w:val="bullet"/>
+      <w:lvlText w:val=""/>
+      <w:lvlJc w:val="left"/>
+      <w:pPr>
+        <w:ind w:left="720" w:hanging="360"/>
+      </w:pPr>
+      <w:rPr>
+        <w:rFonts w:ascii="Symbol" w:hAnsi="Symbol" w:hint="default"/>
+      </w:rPr>
+    </w:lvl>
+    <w:lvl w:ilvl="1" w:tplc="04090003" w:tentative="1">
+      <w:start w:val="1"/>
+      <w:numFmt w:val="bullet"/>
+      <w:lvlText w:val="o"/>
+      <w:lvlJc w:val="left"/>
+      <w:pPr>
+        <w:ind w:left="1440" w:hanging="360"/>
+      </w:pPr>
+      <w:rPr>
+        <w:rFonts w:ascii="Courier New" w:hAnsi="Courier New" w:cs="Courier New" w:hint="default"/>
+      </w:rPr>
+    </w:lvl>
+    <w:lvl w:ilvl="2" w:tplc="04090005" w:tentative="1">
+      <w:start w:val="1"/>
+      <w:numFmt w:val="bullet"/>
+      <w:lvlText w:val=""/>
+      <w:lvlJc w:val="left"/>
+      <w:pPr>
+        <w:ind w:left="2160" w:hanging="360"/>
+      </w:pPr>
+      <w:rPr>
+        <w:rFonts w:ascii="Wingdings" w:hAnsi="Wingdings" w:hint="default"/>
+      </w:rPr>
+    </w:lvl>
+    <w:lvl w:ilvl="3" w:tplc="04090001" w:tentative="1">
+      <w:start w:val="1"/>
+      <w:numFmt w:val="bullet"/>
+      <w:lvlText w:val=""/>
+      <w:lvlJc w:val="left"/>
+      <w:pPr>
+        <w:ind w:left="2880" w:hanging="360"/>
+      </w:pPr>
+      <w:rPr>
+        <w:rFonts w:ascii="Symbol" w:hAnsi="Symbol" w:hint="default"/>
+      </w:rPr>
+    </w:lvl>
+    <w:lvl w:ilvl="4" w:tplc="04090003" w:tentative="1">
+      <w:start w:val="1"/>
+      <w:numFmt w:val="bullet"/>
+      <w:lvlText w:val="o"/>
+      <w:lvlJc w:val="left"/>
+      <w:pPr>
+        <w:ind w:left="3600" w:hanging="360"/>
+      </w:pPr>
+      <w:rPr>
+        <w:rFonts w:ascii="Courier New" w:hAnsi="Courier New" w:cs="Courier New" w:hint="default"/>
+      </w:rPr>
+    </w:lvl>
+    <w:lvl w:ilvl="5" w:tplc="04090005" w:tentative="1">
+      <w:start w:val="1"/>
+      <w:numFmt w:val="bullet"/>
+      <w:lvlText w:val=""/>
+      <w:lvlJc w:val="left"/>
+      <w:pPr>
+        <w:ind w:left="4320" w:hanging="360"/>
+      </w:pPr>
+      <w:rPr>
+        <w:rFonts w:ascii="Wingdings" w:hAnsi="Wingdings" w:hint="default"/>
+      </w:rPr>
+    </w:lvl>
+    <w:lvl w:ilvl="6" w:tplc="04090001" w:tentative="1">
+      <w:start w:val="1"/>
+      <w:numFmt w:val="bullet"/>
+      <w:lvlText w:val=""/>
+      <w:lvlJc w:val="left"/>
+      <w:pPr>
+        <w:ind w:left="5040" w:hanging="360"/>
+      </w:pPr>
+      <w:rPr>
+        <w:rFonts w:ascii="Symbol" w:hAnsi="Symbol" w:hint="default"/>
+      </w:rPr>
+    </w:lvl>
+    <w:lvl w:ilvl="7" w:tplc="04090003" w:tentative="1">
+      <w:start w:val="1"/>
+      <w:numFmt w:val="bullet"/>
+      <w:lvlText w:val="o"/>
+      <w:lvlJc w:val="left"/>
+      <w:pPr>
+        <w:ind w:left="5760" w:hanging="360"/>
+      </w:pPr>
+      <w:rPr>
+        <w:rFonts w:ascii="Courier New" w:hAnsi="Courier New" w:cs="Courier New" w:hint="default"/>
+      </w:rPr>
+    </w:lvl>
+    <w:lvl w:ilvl="8" w:tplc="04090005" w:tentative="1">
+      <w:start w:val="1"/>
+      <w:numFmt w:val="bullet"/>
+      <w:lvlText w:val=""/>
+      <w:lvlJc w:val="left"/>
+      <w:pPr>
+        <w:ind w:left="6480" w:hanging="360"/>
+      </w:pPr>
+      <w:rPr>
+        <w:rFonts w:ascii="Wingdings" w:hAnsi="Wingdings" w:hint="default"/>
+      </w:rPr>
+    </w:lvl>
+  </w:abstractNum>
+  <w:abstractNum w:abstractNumId="2">
+    <w:nsid w:val="09EF4410"/>
+    <w:multiLevelType w:val="hybridMultilevel"/>
+    <w:tmpl w:val="A038EE12"/>
+    <w:lvl w:ilvl="0" w:tplc="04090001">
+      <w:start w:val="1"/>
+      <w:numFmt w:val="bullet"/>
+      <w:lvlText w:val=""/>
+      <w:lvlJc w:val="left"/>
+      <w:pPr>
+        <w:ind w:left="720" w:hanging="360"/>
+      </w:pPr>
+      <w:rPr>
+        <w:rFonts w:ascii="Symbol" w:hAnsi="Symbol" w:hint="default"/>
+      </w:rPr>
+    </w:lvl>
+    <w:lvl w:ilvl="1" w:tplc="04090003" w:tentative="1">
+      <w:start w:val="1"/>
+      <w:numFmt w:val="bullet"/>
+      <w:lvlText w:val="o"/>
+      <w:lvlJc w:val="left"/>
+      <w:pPr>
+        <w:ind w:left="1440" w:hanging="360"/>
+      </w:pPr>
+      <w:rPr>
+        <w:rFonts w:ascii="Courier New" w:hAnsi="Courier New" w:cs="Courier New" w:hint="default"/>
+      </w:rPr>
+    </w:lvl>
+    <w:lvl w:ilvl="2" w:tplc="04090005" w:tentative="1">
+      <w:start w:val="1"/>
+      <w:numFmt w:val="bullet"/>
+      <w:lvlText w:val=""/>
+      <w:lvlJc w:val="left"/>
+      <w:pPr>
+        <w:ind w:left="2160" w:hanging="360"/>
+      </w:pPr>
+      <w:rPr>
+        <w:rFonts w:ascii="Wingdings" w:hAnsi="Wingdings" w:hint="default"/>
+      </w:rPr>
+    </w:lvl>
+    <w:lvl w:ilvl="3" w:tplc="04090001" w:tentative="1">
+      <w:start w:val="1"/>
+      <w:numFmt w:val="bullet"/>
+      <w:lvlText w:val=""/>
+      <w:lvlJc w:val="left"/>
+      <w:pPr>
+        <w:ind w:left="2880" w:hanging="360"/>
+      </w:pPr>
+      <w:rPr>
+        <w:rFonts w:ascii="Symbol" w:hAnsi="Symbol" w:hint="default"/>
+      </w:rPr>
+    </w:lvl>
+    <w:lvl w:ilvl="4" w:tplc="04090003" w:tentative="1">
+      <w:start w:val="1"/>
+      <w:numFmt w:val="bullet"/>
+      <w:lvlText w:val="o"/>
+      <w:lvlJc w:val="left"/>
+      <w:pPr>
+        <w:ind w:left="3600" w:hanging="360"/>
+      </w:pPr>
+      <w:rPr>
+        <w:rFonts w:ascii="Courier New" w:hAnsi="Courier New" w:cs="Courier New" w:hint="default"/>
+      </w:rPr>
+    </w:lvl>
+    <w:lvl w:ilvl="5" w:tplc="04090005" w:tentative="1">
+      <w:start w:val="1"/>
+      <w:numFmt w:val="bullet"/>
+      <w:lvlText w:val=""/>
+      <w:lvlJc w:val="left"/>
+      <w:pPr>
+        <w:ind w:left="4320" w:hanging="360"/>
+      </w:pPr>
+      <w:rPr>
+        <w:rFonts w:ascii="Wingdings" w:hAnsi="Wingdings" w:hint="default"/>
+      </w:rPr>
+    </w:lvl>
+    <w:lvl w:ilvl="6" w:tplc="04090001" w:tentative="1">
+      <w:start w:val="1"/>
+      <w:numFmt w:val="bullet"/>
+      <w:lvlText w:val=""/>
+      <w:lvlJc w:val="left"/>
+      <w:pPr>
+        <w:ind w:left="5040" w:hanging="360"/>
+      </w:pPr>
+      <w:rPr>
+        <w:rFonts w:ascii="Symbol" w:hAnsi="Symbol" w:hint="default"/>
+      </w:rPr>
+    </w:lvl>
+    <w:lvl w:ilvl="7" w:tplc="04090003" w:tentative="1">
+      <w:start w:val="1"/>
+      <w:numFmt w:val="bullet"/>
+      <w:lvlText w:val="o"/>
+      <w:lvlJc w:val="left"/>
+      <w:pPr>
+        <w:ind w:left="5760" w:hanging="360"/>
+      </w:pPr>
+      <w:rPr>
+        <w:rFonts w:ascii="Courier New" w:hAnsi="Courier New" w:cs="Courier New" w:hint="default"/>
+      </w:rPr>
+    </w:lvl>
+    <w:lvl w:ilvl="8" w:tplc="04090005" w:tentative="1">
+      <w:start w:val="1"/>
+      <w:numFmt w:val="bullet"/>
+      <w:lvlText w:val=""/>
+      <w:lvlJc w:val="left"/>
+      <w:pPr>
+        <w:ind w:left="6480" w:hanging="360"/>
+      </w:pPr>
+      <w:rPr>
+        <w:rFonts w:ascii="Wingdings" w:hAnsi="Wingdings" w:hint="default"/>
+      </w:rPr>
+    </w:lvl>
+  </w:abstractNum>
+  <w:abstractNum w:abstractNumId="3">
     <w:nsid w:val="0B056FCB"/>
     <w:multiLevelType w:val="hybridMultilevel"/>
     <w:tmpl w:val="45204C7C"/>
@@ -8506,7 +10391,7 @@
       </w:rPr>
     </w:lvl>
   </w:abstractNum>
-  <w:abstractNum w:abstractNumId="1">
+  <w:abstractNum w:abstractNumId="4">
     <w:nsid w:val="0BD943EE"/>
     <w:multiLevelType w:val="hybridMultilevel"/>
     <w:tmpl w:val="83364306"/>
@@ -8619,7 +10504,292 @@
       </w:rPr>
     </w:lvl>
   </w:abstractNum>
-  <w:abstractNum w:abstractNumId="2">
+  <w:abstractNum w:abstractNumId="5">
+    <w:nsid w:val="0C9C7BF4"/>
+    <w:multiLevelType w:val="hybridMultilevel"/>
+    <w:tmpl w:val="8ECEF79A"/>
+    <w:lvl w:ilvl="0" w:tplc="04090001">
+      <w:start w:val="1"/>
+      <w:numFmt w:val="bullet"/>
+      <w:lvlText w:val=""/>
+      <w:lvlJc w:val="left"/>
+      <w:pPr>
+        <w:ind w:left="720" w:hanging="360"/>
+      </w:pPr>
+      <w:rPr>
+        <w:rFonts w:ascii="Symbol" w:hAnsi="Symbol" w:hint="default"/>
+      </w:rPr>
+    </w:lvl>
+    <w:lvl w:ilvl="1" w:tplc="04090003" w:tentative="1">
+      <w:start w:val="1"/>
+      <w:numFmt w:val="bullet"/>
+      <w:lvlText w:val="o"/>
+      <w:lvlJc w:val="left"/>
+      <w:pPr>
+        <w:ind w:left="1440" w:hanging="360"/>
+      </w:pPr>
+      <w:rPr>
+        <w:rFonts w:ascii="Courier New" w:hAnsi="Courier New" w:cs="Courier New" w:hint="default"/>
+      </w:rPr>
+    </w:lvl>
+    <w:lvl w:ilvl="2" w:tplc="04090005" w:tentative="1">
+      <w:start w:val="1"/>
+      <w:numFmt w:val="bullet"/>
+      <w:lvlText w:val=""/>
+      <w:lvlJc w:val="left"/>
+      <w:pPr>
+        <w:ind w:left="2160" w:hanging="360"/>
+      </w:pPr>
+      <w:rPr>
+        <w:rFonts w:ascii="Wingdings" w:hAnsi="Wingdings" w:hint="default"/>
+      </w:rPr>
+    </w:lvl>
+    <w:lvl w:ilvl="3" w:tplc="04090001" w:tentative="1">
+      <w:start w:val="1"/>
+      <w:numFmt w:val="bullet"/>
+      <w:lvlText w:val=""/>
+      <w:lvlJc w:val="left"/>
+      <w:pPr>
+        <w:ind w:left="2880" w:hanging="360"/>
+      </w:pPr>
+      <w:rPr>
+        <w:rFonts w:ascii="Symbol" w:hAnsi="Symbol" w:hint="default"/>
+      </w:rPr>
+    </w:lvl>
+    <w:lvl w:ilvl="4" w:tplc="04090003" w:tentative="1">
+      <w:start w:val="1"/>
+      <w:numFmt w:val="bullet"/>
+      <w:lvlText w:val="o"/>
+      <w:lvlJc w:val="left"/>
+      <w:pPr>
+        <w:ind w:left="3600" w:hanging="360"/>
+      </w:pPr>
+      <w:rPr>
+        <w:rFonts w:ascii="Courier New" w:hAnsi="Courier New" w:cs="Courier New" w:hint="default"/>
+      </w:rPr>
+    </w:lvl>
+    <w:lvl w:ilvl="5" w:tplc="04090005" w:tentative="1">
+      <w:start w:val="1"/>
+      <w:numFmt w:val="bullet"/>
+      <w:lvlText w:val=""/>
+      <w:lvlJc w:val="left"/>
+      <w:pPr>
+        <w:ind w:left="4320" w:hanging="360"/>
+      </w:pPr>
+      <w:rPr>
+        <w:rFonts w:ascii="Wingdings" w:hAnsi="Wingdings" w:hint="default"/>
+      </w:rPr>
+    </w:lvl>
+    <w:lvl w:ilvl="6" w:tplc="04090001" w:tentative="1">
+      <w:start w:val="1"/>
+      <w:numFmt w:val="bullet"/>
+      <w:lvlText w:val=""/>
+      <w:lvlJc w:val="left"/>
+      <w:pPr>
+        <w:ind w:left="5040" w:hanging="360"/>
+      </w:pPr>
+      <w:rPr>
+        <w:rFonts w:ascii="Symbol" w:hAnsi="Symbol" w:hint="default"/>
+      </w:rPr>
+    </w:lvl>
+    <w:lvl w:ilvl="7" w:tplc="04090003" w:tentative="1">
+      <w:start w:val="1"/>
+      <w:numFmt w:val="bullet"/>
+      <w:lvlText w:val="o"/>
+      <w:lvlJc w:val="left"/>
+      <w:pPr>
+        <w:ind w:left="5760" w:hanging="360"/>
+      </w:pPr>
+      <w:rPr>
+        <w:rFonts w:ascii="Courier New" w:hAnsi="Courier New" w:cs="Courier New" w:hint="default"/>
+      </w:rPr>
+    </w:lvl>
+    <w:lvl w:ilvl="8" w:tplc="04090005" w:tentative="1">
+      <w:start w:val="1"/>
+      <w:numFmt w:val="bullet"/>
+      <w:lvlText w:val=""/>
+      <w:lvlJc w:val="left"/>
+      <w:pPr>
+        <w:ind w:left="6480" w:hanging="360"/>
+      </w:pPr>
+      <w:rPr>
+        <w:rFonts w:ascii="Wingdings" w:hAnsi="Wingdings" w:hint="default"/>
+      </w:rPr>
+    </w:lvl>
+  </w:abstractNum>
+  <w:abstractNum w:abstractNumId="6">
+    <w:nsid w:val="0D7A237B"/>
+    <w:multiLevelType w:val="hybridMultilevel"/>
+    <w:tmpl w:val="E7FAF7FE"/>
+    <w:lvl w:ilvl="0" w:tplc="0409000F">
+      <w:start w:val="1"/>
+      <w:numFmt w:val="decimal"/>
+      <w:lvlText w:val="%1."/>
+      <w:lvlJc w:val="left"/>
+      <w:pPr>
+        <w:ind w:left="720" w:hanging="360"/>
+      </w:pPr>
+    </w:lvl>
+    <w:lvl w:ilvl="1" w:tplc="04090019" w:tentative="1">
+      <w:start w:val="1"/>
+      <w:numFmt w:val="lowerLetter"/>
+      <w:lvlText w:val="%2."/>
+      <w:lvlJc w:val="left"/>
+      <w:pPr>
+        <w:ind w:left="1440" w:hanging="360"/>
+      </w:pPr>
+    </w:lvl>
+    <w:lvl w:ilvl="2" w:tplc="0409001B" w:tentative="1">
+      <w:start w:val="1"/>
+      <w:numFmt w:val="lowerRoman"/>
+      <w:lvlText w:val="%3."/>
+      <w:lvlJc w:val="right"/>
+      <w:pPr>
+        <w:ind w:left="2160" w:hanging="180"/>
+      </w:pPr>
+    </w:lvl>
+    <w:lvl w:ilvl="3" w:tplc="0409000F" w:tentative="1">
+      <w:start w:val="1"/>
+      <w:numFmt w:val="decimal"/>
+      <w:lvlText w:val="%4."/>
+      <w:lvlJc w:val="left"/>
+      <w:pPr>
+        <w:ind w:left="2880" w:hanging="360"/>
+      </w:pPr>
+    </w:lvl>
+    <w:lvl w:ilvl="4" w:tplc="04090019" w:tentative="1">
+      <w:start w:val="1"/>
+      <w:numFmt w:val="lowerLetter"/>
+      <w:lvlText w:val="%5."/>
+      <w:lvlJc w:val="left"/>
+      <w:pPr>
+        <w:ind w:left="3600" w:hanging="360"/>
+      </w:pPr>
+    </w:lvl>
+    <w:lvl w:ilvl="5" w:tplc="0409001B" w:tentative="1">
+      <w:start w:val="1"/>
+      <w:numFmt w:val="lowerRoman"/>
+      <w:lvlText w:val="%6."/>
+      <w:lvlJc w:val="right"/>
+      <w:pPr>
+        <w:ind w:left="4320" w:hanging="180"/>
+      </w:pPr>
+    </w:lvl>
+    <w:lvl w:ilvl="6" w:tplc="0409000F" w:tentative="1">
+      <w:start w:val="1"/>
+      <w:numFmt w:val="decimal"/>
+      <w:lvlText w:val="%7."/>
+      <w:lvlJc w:val="left"/>
+      <w:pPr>
+        <w:ind w:left="5040" w:hanging="360"/>
+      </w:pPr>
+    </w:lvl>
+    <w:lvl w:ilvl="7" w:tplc="04090019" w:tentative="1">
+      <w:start w:val="1"/>
+      <w:numFmt w:val="lowerLetter"/>
+      <w:lvlText w:val="%8."/>
+      <w:lvlJc w:val="left"/>
+      <w:pPr>
+        <w:ind w:left="5760" w:hanging="360"/>
+      </w:pPr>
+    </w:lvl>
+    <w:lvl w:ilvl="8" w:tplc="0409001B" w:tentative="1">
+      <w:start w:val="1"/>
+      <w:numFmt w:val="lowerRoman"/>
+      <w:lvlText w:val="%9."/>
+      <w:lvlJc w:val="right"/>
+      <w:pPr>
+        <w:ind w:left="6480" w:hanging="180"/>
+      </w:pPr>
+    </w:lvl>
+  </w:abstractNum>
+  <w:abstractNum w:abstractNumId="7">
+    <w:nsid w:val="0EBF75EC"/>
+    <w:multiLevelType w:val="hybridMultilevel"/>
+    <w:tmpl w:val="8056064A"/>
+    <w:lvl w:ilvl="0" w:tplc="0409000F">
+      <w:start w:val="1"/>
+      <w:numFmt w:val="decimal"/>
+      <w:lvlText w:val="%1."/>
+      <w:lvlJc w:val="left"/>
+      <w:pPr>
+        <w:ind w:left="720" w:hanging="360"/>
+      </w:pPr>
+    </w:lvl>
+    <w:lvl w:ilvl="1" w:tplc="04090019" w:tentative="1">
+      <w:start w:val="1"/>
+      <w:numFmt w:val="lowerLetter"/>
+      <w:lvlText w:val="%2."/>
+      <w:lvlJc w:val="left"/>
+      <w:pPr>
+        <w:ind w:left="1440" w:hanging="360"/>
+      </w:pPr>
+    </w:lvl>
+    <w:lvl w:ilvl="2" w:tplc="0409001B" w:tentative="1">
+      <w:start w:val="1"/>
+      <w:numFmt w:val="lowerRoman"/>
+      <w:lvlText w:val="%3."/>
+      <w:lvlJc w:val="right"/>
+      <w:pPr>
+        <w:ind w:left="2160" w:hanging="180"/>
+      </w:pPr>
+    </w:lvl>
+    <w:lvl w:ilvl="3" w:tplc="0409000F" w:tentative="1">
+      <w:start w:val="1"/>
+      <w:numFmt w:val="decimal"/>
+      <w:lvlText w:val="%4."/>
+      <w:lvlJc w:val="left"/>
+      <w:pPr>
+        <w:ind w:left="2880" w:hanging="360"/>
+      </w:pPr>
+    </w:lvl>
+    <w:lvl w:ilvl="4" w:tplc="04090019" w:tentative="1">
+      <w:start w:val="1"/>
+      <w:numFmt w:val="lowerLetter"/>
+      <w:lvlText w:val="%5."/>
+      <w:lvlJc w:val="left"/>
+      <w:pPr>
+        <w:ind w:left="3600" w:hanging="360"/>
+      </w:pPr>
+    </w:lvl>
+    <w:lvl w:ilvl="5" w:tplc="0409001B" w:tentative="1">
+      <w:start w:val="1"/>
+      <w:numFmt w:val="lowerRoman"/>
+      <w:lvlText w:val="%6."/>
+      <w:lvlJc w:val="right"/>
+      <w:pPr>
+        <w:ind w:left="4320" w:hanging="180"/>
+      </w:pPr>
+    </w:lvl>
+    <w:lvl w:ilvl="6" w:tplc="0409000F" w:tentative="1">
+      <w:start w:val="1"/>
+      <w:numFmt w:val="decimal"/>
+      <w:lvlText w:val="%7."/>
+      <w:lvlJc w:val="left"/>
+      <w:pPr>
+        <w:ind w:left="5040" w:hanging="360"/>
+      </w:pPr>
+    </w:lvl>
+    <w:lvl w:ilvl="7" w:tplc="04090019" w:tentative="1">
+      <w:start w:val="1"/>
+      <w:numFmt w:val="lowerLetter"/>
+      <w:lvlText w:val="%8."/>
+      <w:lvlJc w:val="left"/>
+      <w:pPr>
+        <w:ind w:left="5760" w:hanging="360"/>
+      </w:pPr>
+    </w:lvl>
+    <w:lvl w:ilvl="8" w:tplc="0409001B" w:tentative="1">
+      <w:start w:val="1"/>
+      <w:numFmt w:val="lowerRoman"/>
+      <w:lvlText w:val="%9."/>
+      <w:lvlJc w:val="right"/>
+      <w:pPr>
+        <w:ind w:left="6480" w:hanging="180"/>
+      </w:pPr>
+    </w:lvl>
+  </w:abstractNum>
+  <w:abstractNum w:abstractNumId="8">
     <w:nsid w:val="17136E1C"/>
     <w:multiLevelType w:val="hybridMultilevel"/>
     <w:tmpl w:val="C7BE42EC"/>
@@ -8708,7 +10878,7 @@
       </w:pPr>
     </w:lvl>
   </w:abstractNum>
-  <w:abstractNum w:abstractNumId="3">
+  <w:abstractNum w:abstractNumId="9">
     <w:nsid w:val="2123651E"/>
     <w:multiLevelType w:val="hybridMultilevel"/>
     <w:tmpl w:val="D9E857A4"/>
@@ -8821,7 +10991,120 @@
       </w:rPr>
     </w:lvl>
   </w:abstractNum>
-  <w:abstractNum w:abstractNumId="4">
+  <w:abstractNum w:abstractNumId="10">
+    <w:nsid w:val="442454DE"/>
+    <w:multiLevelType w:val="hybridMultilevel"/>
+    <w:tmpl w:val="37A2CFE2"/>
+    <w:lvl w:ilvl="0" w:tplc="04090001">
+      <w:start w:val="1"/>
+      <w:numFmt w:val="bullet"/>
+      <w:lvlText w:val=""/>
+      <w:lvlJc w:val="left"/>
+      <w:pPr>
+        <w:ind w:left="720" w:hanging="360"/>
+      </w:pPr>
+      <w:rPr>
+        <w:rFonts w:ascii="Symbol" w:hAnsi="Symbol" w:hint="default"/>
+      </w:rPr>
+    </w:lvl>
+    <w:lvl w:ilvl="1" w:tplc="04090003" w:tentative="1">
+      <w:start w:val="1"/>
+      <w:numFmt w:val="bullet"/>
+      <w:lvlText w:val="o"/>
+      <w:lvlJc w:val="left"/>
+      <w:pPr>
+        <w:ind w:left="1440" w:hanging="360"/>
+      </w:pPr>
+      <w:rPr>
+        <w:rFonts w:ascii="Courier New" w:hAnsi="Courier New" w:cs="Courier New" w:hint="default"/>
+      </w:rPr>
+    </w:lvl>
+    <w:lvl w:ilvl="2" w:tplc="04090005" w:tentative="1">
+      <w:start w:val="1"/>
+      <w:numFmt w:val="bullet"/>
+      <w:lvlText w:val=""/>
+      <w:lvlJc w:val="left"/>
+      <w:pPr>
+        <w:ind w:left="2160" w:hanging="360"/>
+      </w:pPr>
+      <w:rPr>
+        <w:rFonts w:ascii="Wingdings" w:hAnsi="Wingdings" w:hint="default"/>
+      </w:rPr>
+    </w:lvl>
+    <w:lvl w:ilvl="3" w:tplc="04090001" w:tentative="1">
+      <w:start w:val="1"/>
+      <w:numFmt w:val="bullet"/>
+      <w:lvlText w:val=""/>
+      <w:lvlJc w:val="left"/>
+      <w:pPr>
+        <w:ind w:left="2880" w:hanging="360"/>
+      </w:pPr>
+      <w:rPr>
+        <w:rFonts w:ascii="Symbol" w:hAnsi="Symbol" w:hint="default"/>
+      </w:rPr>
+    </w:lvl>
+    <w:lvl w:ilvl="4" w:tplc="04090003" w:tentative="1">
+      <w:start w:val="1"/>
+      <w:numFmt w:val="bullet"/>
+      <w:lvlText w:val="o"/>
+      <w:lvlJc w:val="left"/>
+      <w:pPr>
+        <w:ind w:left="3600" w:hanging="360"/>
+      </w:pPr>
+      <w:rPr>
+        <w:rFonts w:ascii="Courier New" w:hAnsi="Courier New" w:cs="Courier New" w:hint="default"/>
+      </w:rPr>
+    </w:lvl>
+    <w:lvl w:ilvl="5" w:tplc="04090005" w:tentative="1">
+      <w:start w:val="1"/>
+      <w:numFmt w:val="bullet"/>
+      <w:lvlText w:val=""/>
+      <w:lvlJc w:val="left"/>
+      <w:pPr>
+        <w:ind w:left="4320" w:hanging="360"/>
+      </w:pPr>
+      <w:rPr>
+        <w:rFonts w:ascii="Wingdings" w:hAnsi="Wingdings" w:hint="default"/>
+      </w:rPr>
+    </w:lvl>
+    <w:lvl w:ilvl="6" w:tplc="04090001" w:tentative="1">
+      <w:start w:val="1"/>
+      <w:numFmt w:val="bullet"/>
+      <w:lvlText w:val=""/>
+      <w:lvlJc w:val="left"/>
+      <w:pPr>
+        <w:ind w:left="5040" w:hanging="360"/>
+      </w:pPr>
+      <w:rPr>
+        <w:rFonts w:ascii="Symbol" w:hAnsi="Symbol" w:hint="default"/>
+      </w:rPr>
+    </w:lvl>
+    <w:lvl w:ilvl="7" w:tplc="04090003" w:tentative="1">
+      <w:start w:val="1"/>
+      <w:numFmt w:val="bullet"/>
+      <w:lvlText w:val="o"/>
+      <w:lvlJc w:val="left"/>
+      <w:pPr>
+        <w:ind w:left="5760" w:hanging="360"/>
+      </w:pPr>
+      <w:rPr>
+        <w:rFonts w:ascii="Courier New" w:hAnsi="Courier New" w:cs="Courier New" w:hint="default"/>
+      </w:rPr>
+    </w:lvl>
+    <w:lvl w:ilvl="8" w:tplc="04090005" w:tentative="1">
+      <w:start w:val="1"/>
+      <w:numFmt w:val="bullet"/>
+      <w:lvlText w:val=""/>
+      <w:lvlJc w:val="left"/>
+      <w:pPr>
+        <w:ind w:left="6480" w:hanging="360"/>
+      </w:pPr>
+      <w:rPr>
+        <w:rFonts w:ascii="Wingdings" w:hAnsi="Wingdings" w:hint="default"/>
+      </w:rPr>
+    </w:lvl>
+  </w:abstractNum>
+  <w:abstractNum w:abstractNumId="11">
     <w:nsid w:val="4A0A2BDF"/>
     <w:multiLevelType w:val="hybridMultilevel"/>
     <w:tmpl w:val="1F8CB8CC"/>
@@ -8910,7 +11193,7 @@
       </w:pPr>
     </w:lvl>
   </w:abstractNum>
-  <w:abstractNum w:abstractNumId="5">
+  <w:abstractNum w:abstractNumId="12">
     <w:nsid w:val="4B8277FA"/>
     <w:multiLevelType w:val="hybridMultilevel"/>
     <w:tmpl w:val="643A66E8"/>
@@ -8999,7 +11282,233 @@
       </w:pPr>
     </w:lvl>
   </w:abstractNum>
-  <w:abstractNum w:abstractNumId="6">
+  <w:abstractNum w:abstractNumId="13">
+    <w:nsid w:val="59CA561E"/>
+    <w:multiLevelType w:val="hybridMultilevel"/>
+    <w:tmpl w:val="E55E040E"/>
+    <w:lvl w:ilvl="0" w:tplc="04090001">
+      <w:start w:val="1"/>
+      <w:numFmt w:val="bullet"/>
+      <w:lvlText w:val=""/>
+      <w:lvlJc w:val="left"/>
+      <w:pPr>
+        <w:ind w:left="720" w:hanging="360"/>
+      </w:pPr>
+      <w:rPr>
+        <w:rFonts w:ascii="Symbol" w:hAnsi="Symbol" w:hint="default"/>
+      </w:rPr>
+    </w:lvl>
+    <w:lvl w:ilvl="1" w:tplc="04090003" w:tentative="1">
+      <w:start w:val="1"/>
+      <w:numFmt w:val="bullet"/>
+      <w:lvlText w:val="o"/>
+      <w:lvlJc w:val="left"/>
+      <w:pPr>
+        <w:ind w:left="1440" w:hanging="360"/>
+      </w:pPr>
+      <w:rPr>
+        <w:rFonts w:ascii="Courier New" w:hAnsi="Courier New" w:cs="Courier New" w:hint="default"/>
+      </w:rPr>
+    </w:lvl>
+    <w:lvl w:ilvl="2" w:tplc="04090005" w:tentative="1">
+      <w:start w:val="1"/>
+      <w:numFmt w:val="bullet"/>
+      <w:lvlText w:val=""/>
+      <w:lvlJc w:val="left"/>
+      <w:pPr>
+        <w:ind w:left="2160" w:hanging="360"/>
+      </w:pPr>
+      <w:rPr>
+        <w:rFonts w:ascii="Wingdings" w:hAnsi="Wingdings" w:hint="default"/>
+      </w:rPr>
+    </w:lvl>
+    <w:lvl w:ilvl="3" w:tplc="04090001" w:tentative="1">
+      <w:start w:val="1"/>
+      <w:numFmt w:val="bullet"/>
+      <w:lvlText w:val=""/>
+      <w:lvlJc w:val="left"/>
+      <w:pPr>
+        <w:ind w:left="2880" w:hanging="360"/>
+      </w:pPr>
+      <w:rPr>
+        <w:rFonts w:ascii="Symbol" w:hAnsi="Symbol" w:hint="default"/>
+      </w:rPr>
+    </w:lvl>
+    <w:lvl w:ilvl="4" w:tplc="04090003" w:tentative="1">
+      <w:start w:val="1"/>
+      <w:numFmt w:val="bullet"/>
+      <w:lvlText w:val="o"/>
+      <w:lvlJc w:val="left"/>
+      <w:pPr>
+        <w:ind w:left="3600" w:hanging="360"/>
+      </w:pPr>
+      <w:rPr>
+        <w:rFonts w:ascii="Courier New" w:hAnsi="Courier New" w:cs="Courier New" w:hint="default"/>
+      </w:rPr>
+    </w:lvl>
+    <w:lvl w:ilvl="5" w:tplc="04090005" w:tentative="1">
+      <w:start w:val="1"/>
+      <w:numFmt w:val="bullet"/>
+      <w:lvlText w:val=""/>
+      <w:lvlJc w:val="left"/>
+      <w:pPr>
+        <w:ind w:left="4320" w:hanging="360"/>
+      </w:pPr>
+      <w:rPr>
+        <w:rFonts w:ascii="Wingdings" w:hAnsi="Wingdings" w:hint="default"/>
+      </w:rPr>
+    </w:lvl>
+    <w:lvl w:ilvl="6" w:tplc="04090001" w:tentative="1">
+      <w:start w:val="1"/>
+      <w:numFmt w:val="bullet"/>
+      <w:lvlText w:val=""/>
+      <w:lvlJc w:val="left"/>
+      <w:pPr>
+        <w:ind w:left="5040" w:hanging="360"/>
+      </w:pPr>
+      <w:rPr>
+        <w:rFonts w:ascii="Symbol" w:hAnsi="Symbol" w:hint="default"/>
+      </w:rPr>
+    </w:lvl>
+    <w:lvl w:ilvl="7" w:tplc="04090003" w:tentative="1">
+      <w:start w:val="1"/>
+      <w:numFmt w:val="bullet"/>
+      <w:lvlText w:val="o"/>
+      <w:lvlJc w:val="left"/>
+      <w:pPr>
+        <w:ind w:left="5760" w:hanging="360"/>
+      </w:pPr>
+      <w:rPr>
+        <w:rFonts w:ascii="Courier New" w:hAnsi="Courier New" w:cs="Courier New" w:hint="default"/>
+      </w:rPr>
+    </w:lvl>
+    <w:lvl w:ilvl="8" w:tplc="04090005" w:tentative="1">
+      <w:start w:val="1"/>
+      <w:numFmt w:val="bullet"/>
+      <w:lvlText w:val=""/>
+      <w:lvlJc w:val="left"/>
+      <w:pPr>
+        <w:ind w:left="6480" w:hanging="360"/>
+      </w:pPr>
+      <w:rPr>
+        <w:rFonts w:ascii="Wingdings" w:hAnsi="Wingdings" w:hint="default"/>
+      </w:rPr>
+    </w:lvl>
+  </w:abstractNum>
+  <w:abstractNum w:abstractNumId="14">
+    <w:nsid w:val="5ECB5AE8"/>
+    <w:multiLevelType w:val="hybridMultilevel"/>
+    <w:tmpl w:val="61348582"/>
+    <w:lvl w:ilvl="0" w:tplc="04090001">
+      <w:start w:val="1"/>
+      <w:numFmt w:val="bullet"/>
+      <w:lvlText w:val=""/>
+      <w:lvlJc w:val="left"/>
+      <w:pPr>
+        <w:ind w:left="720" w:hanging="360"/>
+      </w:pPr>
+      <w:rPr>
+        <w:rFonts w:ascii="Symbol" w:hAnsi="Symbol" w:hint="default"/>
+      </w:rPr>
+    </w:lvl>
+    <w:lvl w:ilvl="1" w:tplc="04090003" w:tentative="1">
+      <w:start w:val="1"/>
+      <w:numFmt w:val="bullet"/>
+      <w:lvlText w:val="o"/>
+      <w:lvlJc w:val="left"/>
+      <w:pPr>
+        <w:ind w:left="1440" w:hanging="360"/>
+      </w:pPr>
+      <w:rPr>
+        <w:rFonts w:ascii="Courier New" w:hAnsi="Courier New" w:cs="Courier New" w:hint="default"/>
+      </w:rPr>
+    </w:lvl>
+    <w:lvl w:ilvl="2" w:tplc="04090005" w:tentative="1">
+      <w:start w:val="1"/>
+      <w:numFmt w:val="bullet"/>
+      <w:lvlText w:val=""/>
+      <w:lvlJc w:val="left"/>
+      <w:pPr>
+        <w:ind w:left="2160" w:hanging="360"/>
+      </w:pPr>
+      <w:rPr>
+        <w:rFonts w:ascii="Wingdings" w:hAnsi="Wingdings" w:hint="default"/>
+      </w:rPr>
+    </w:lvl>
+    <w:lvl w:ilvl="3" w:tplc="04090001" w:tentative="1">
+      <w:start w:val="1"/>
+      <w:numFmt w:val="bullet"/>
+      <w:lvlText w:val=""/>
+      <w:lvlJc w:val="left"/>
+      <w:pPr>
+        <w:ind w:left="2880" w:hanging="360"/>
+      </w:pPr>
+      <w:rPr>
+        <w:rFonts w:ascii="Symbol" w:hAnsi="Symbol" w:hint="default"/>
+      </w:rPr>
+    </w:lvl>
+    <w:lvl w:ilvl="4" w:tplc="04090003" w:tentative="1">
+      <w:start w:val="1"/>
+      <w:numFmt w:val="bullet"/>
+      <w:lvlText w:val="o"/>
+      <w:lvlJc w:val="left"/>
+      <w:pPr>
+        <w:ind w:left="3600" w:hanging="360"/>
+      </w:pPr>
+      <w:rPr>
+        <w:rFonts w:ascii="Courier New" w:hAnsi="Courier New" w:cs="Courier New" w:hint="default"/>
+      </w:rPr>
+    </w:lvl>
+    <w:lvl w:ilvl="5" w:tplc="04090005" w:tentative="1">
+      <w:start w:val="1"/>
+      <w:numFmt w:val="bullet"/>
+      <w:lvlText w:val=""/>
+      <w:lvlJc w:val="left"/>
+      <w:pPr>
+        <w:ind w:left="4320" w:hanging="360"/>
+      </w:pPr>
+      <w:rPr>
+        <w:rFonts w:ascii="Wingdings" w:hAnsi="Wingdings" w:hint="default"/>
+      </w:rPr>
+    </w:lvl>
+    <w:lvl w:ilvl="6" w:tplc="04090001" w:tentative="1">
+      <w:start w:val="1"/>
+      <w:numFmt w:val="bullet"/>
+      <w:lvlText w:val=""/>
+      <w:lvlJc w:val="left"/>
+      <w:pPr>
+        <w:ind w:left="5040" w:hanging="360"/>
+      </w:pPr>
+      <w:rPr>
+        <w:rFonts w:ascii="Symbol" w:hAnsi="Symbol" w:hint="default"/>
+      </w:rPr>
+    </w:lvl>
+    <w:lvl w:ilvl="7" w:tplc="04090003" w:tentative="1">
+      <w:start w:val="1"/>
+      <w:numFmt w:val="bullet"/>
+      <w:lvlText w:val="o"/>
+      <w:lvlJc w:val="left"/>
+      <w:pPr>
+        <w:ind w:left="5760" w:hanging="360"/>
+      </w:pPr>
+      <w:rPr>
+        <w:rFonts w:ascii="Courier New" w:hAnsi="Courier New" w:cs="Courier New" w:hint="default"/>
+      </w:rPr>
+    </w:lvl>
+    <w:lvl w:ilvl="8" w:tplc="04090005" w:tentative="1">
+      <w:start w:val="1"/>
+      <w:numFmt w:val="bullet"/>
+      <w:lvlText w:val=""/>
+      <w:lvlJc w:val="left"/>
+      <w:pPr>
+        <w:ind w:left="6480" w:hanging="360"/>
+      </w:pPr>
+      <w:rPr>
+        <w:rFonts w:ascii="Wingdings" w:hAnsi="Wingdings" w:hint="default"/>
+      </w:rPr>
+    </w:lvl>
+  </w:abstractNum>
+  <w:abstractNum w:abstractNumId="15">
     <w:nsid w:val="65816254"/>
     <w:multiLevelType w:val="hybridMultilevel"/>
     <w:tmpl w:val="186E99EE"/>
@@ -9112,7 +11621,7 @@
       </w:rPr>
     </w:lvl>
   </w:abstractNum>
-  <w:abstractNum w:abstractNumId="7">
+  <w:abstractNum w:abstractNumId="16">
     <w:nsid w:val="6DC97C4B"/>
     <w:multiLevelType w:val="hybridMultilevel"/>
     <w:tmpl w:val="5F1ABF14"/>
@@ -9225,29 +11734,264 @@
       </w:rPr>
     </w:lvl>
   </w:abstractNum>
+  <w:abstractNum w:abstractNumId="17">
+    <w:nsid w:val="736F4563"/>
+    <w:multiLevelType w:val="hybridMultilevel"/>
+    <w:tmpl w:val="33E2D850"/>
+    <w:lvl w:ilvl="0" w:tplc="04090001">
+      <w:start w:val="1"/>
+      <w:numFmt w:val="bullet"/>
+      <w:lvlText w:val=""/>
+      <w:lvlJc w:val="left"/>
+      <w:pPr>
+        <w:ind w:left="720" w:hanging="360"/>
+      </w:pPr>
+      <w:rPr>
+        <w:rFonts w:ascii="Symbol" w:hAnsi="Symbol" w:hint="default"/>
+      </w:rPr>
+    </w:lvl>
+    <w:lvl w:ilvl="1" w:tplc="04090003" w:tentative="1">
+      <w:start w:val="1"/>
+      <w:numFmt w:val="bullet"/>
+      <w:lvlText w:val="o"/>
+      <w:lvlJc w:val="left"/>
+      <w:pPr>
+        <w:ind w:left="1440" w:hanging="360"/>
+      </w:pPr>
+      <w:rPr>
+        <w:rFonts w:ascii="Courier New" w:hAnsi="Courier New" w:cs="Courier New" w:hint="default"/>
+      </w:rPr>
+    </w:lvl>
+    <w:lvl w:ilvl="2" w:tplc="04090005" w:tentative="1">
+      <w:start w:val="1"/>
+      <w:numFmt w:val="bullet"/>
+      <w:lvlText w:val=""/>
+      <w:lvlJc w:val="left"/>
+      <w:pPr>
+        <w:ind w:left="2160" w:hanging="360"/>
+      </w:pPr>
+      <w:rPr>
+        <w:rFonts w:ascii="Wingdings" w:hAnsi="Wingdings" w:hint="default"/>
+      </w:rPr>
+    </w:lvl>
+    <w:lvl w:ilvl="3" w:tplc="04090001" w:tentative="1">
+      <w:start w:val="1"/>
+      <w:numFmt w:val="bullet"/>
+      <w:lvlText w:val=""/>
+      <w:lvlJc w:val="left"/>
+      <w:pPr>
+        <w:ind w:left="2880" w:hanging="360"/>
+      </w:pPr>
+      <w:rPr>
+        <w:rFonts w:ascii="Symbol" w:hAnsi="Symbol" w:hint="default"/>
+      </w:rPr>
+    </w:lvl>
+    <w:lvl w:ilvl="4" w:tplc="04090003" w:tentative="1">
+      <w:start w:val="1"/>
+      <w:numFmt w:val="bullet"/>
+      <w:lvlText w:val="o"/>
+      <w:lvlJc w:val="left"/>
+      <w:pPr>
+        <w:ind w:left="3600" w:hanging="360"/>
+      </w:pPr>
+      <w:rPr>
+        <w:rFonts w:ascii="Courier New" w:hAnsi="Courier New" w:cs="Courier New" w:hint="default"/>
+      </w:rPr>
+    </w:lvl>
+    <w:lvl w:ilvl="5" w:tplc="04090005" w:tentative="1">
+      <w:start w:val="1"/>
+      <w:numFmt w:val="bullet"/>
+      <w:lvlText w:val=""/>
+      <w:lvlJc w:val="left"/>
+      <w:pPr>
+        <w:ind w:left="4320" w:hanging="360"/>
+      </w:pPr>
+      <w:rPr>
+        <w:rFonts w:ascii="Wingdings" w:hAnsi="Wingdings" w:hint="default"/>
+      </w:rPr>
+    </w:lvl>
+    <w:lvl w:ilvl="6" w:tplc="04090001" w:tentative="1">
+      <w:start w:val="1"/>
+      <w:numFmt w:val="bullet"/>
+      <w:lvlText w:val=""/>
+      <w:lvlJc w:val="left"/>
+      <w:pPr>
+        <w:ind w:left="5040" w:hanging="360"/>
+      </w:pPr>
+      <w:rPr>
+        <w:rFonts w:ascii="Symbol" w:hAnsi="Symbol" w:hint="default"/>
+      </w:rPr>
+    </w:lvl>
+    <w:lvl w:ilvl="7" w:tplc="04090003" w:tentative="1">
+      <w:start w:val="1"/>
+      <w:numFmt w:val="bullet"/>
+      <w:lvlText w:val="o"/>
+      <w:lvlJc w:val="left"/>
+      <w:pPr>
+        <w:ind w:left="5760" w:hanging="360"/>
+      </w:pPr>
+      <w:rPr>
+        <w:rFonts w:ascii="Courier New" w:hAnsi="Courier New" w:cs="Courier New" w:hint="default"/>
+      </w:rPr>
+    </w:lvl>
+    <w:lvl w:ilvl="8" w:tplc="04090005" w:tentative="1">
+      <w:start w:val="1"/>
+      <w:numFmt w:val="bullet"/>
+      <w:lvlText w:val=""/>
+      <w:lvlJc w:val="left"/>
+      <w:pPr>
+        <w:ind w:left="6480" w:hanging="360"/>
+      </w:pPr>
+      <w:rPr>
+        <w:rFonts w:ascii="Wingdings" w:hAnsi="Wingdings" w:hint="default"/>
+      </w:rPr>
+    </w:lvl>
+  </w:abstractNum>
+  <w:abstractNum w:abstractNumId="18">
+    <w:nsid w:val="7BE25932"/>
+    <w:multiLevelType w:val="hybridMultilevel"/>
+    <w:tmpl w:val="B1C68F6C"/>
+    <w:lvl w:ilvl="0" w:tplc="0409000F">
+      <w:start w:val="1"/>
+      <w:numFmt w:val="decimal"/>
+      <w:lvlText w:val="%1."/>
+      <w:lvlJc w:val="left"/>
+      <w:pPr>
+        <w:ind w:left="720" w:hanging="360"/>
+      </w:pPr>
+      <w:rPr>
+        <w:rFonts w:hint="default"/>
+      </w:rPr>
+    </w:lvl>
+    <w:lvl w:ilvl="1" w:tplc="04090019" w:tentative="1">
+      <w:start w:val="1"/>
+      <w:numFmt w:val="lowerLetter"/>
+      <w:lvlText w:val="%2."/>
+      <w:lvlJc w:val="left"/>
+      <w:pPr>
+        <w:ind w:left="1440" w:hanging="360"/>
+      </w:pPr>
+    </w:lvl>
+    <w:lvl w:ilvl="2" w:tplc="0409001B" w:tentative="1">
+      <w:start w:val="1"/>
+      <w:numFmt w:val="lowerRoman"/>
+      <w:lvlText w:val="%3."/>
+      <w:lvlJc w:val="right"/>
+      <w:pPr>
+        <w:ind w:left="2160" w:hanging="180"/>
+      </w:pPr>
+    </w:lvl>
+    <w:lvl w:ilvl="3" w:tplc="0409000F" w:tentative="1">
+      <w:start w:val="1"/>
+      <w:numFmt w:val="decimal"/>
+      <w:lvlText w:val="%4."/>
+      <w:lvlJc w:val="left"/>
+      <w:pPr>
+        <w:ind w:left="2880" w:hanging="360"/>
+      </w:pPr>
+    </w:lvl>
+    <w:lvl w:ilvl="4" w:tplc="04090019" w:tentative="1">
+      <w:start w:val="1"/>
+      <w:numFmt w:val="lowerLetter"/>
+      <w:lvlText w:val="%5."/>
+      <w:lvlJc w:val="left"/>
+      <w:pPr>
+        <w:ind w:left="3600" w:hanging="360"/>
+      </w:pPr>
+    </w:lvl>
+    <w:lvl w:ilvl="5" w:tplc="0409001B" w:tentative="1">
+      <w:start w:val="1"/>
+      <w:numFmt w:val="lowerRoman"/>
+      <w:lvlText w:val="%6."/>
+      <w:lvlJc w:val="right"/>
+      <w:pPr>
+        <w:ind w:left="4320" w:hanging="180"/>
+      </w:pPr>
+    </w:lvl>
+    <w:lvl w:ilvl="6" w:tplc="0409000F" w:tentative="1">
+      <w:start w:val="1"/>
+      <w:numFmt w:val="decimal"/>
+      <w:lvlText w:val="%7."/>
+      <w:lvlJc w:val="left"/>
+      <w:pPr>
+        <w:ind w:left="5040" w:hanging="360"/>
+      </w:pPr>
+    </w:lvl>
+    <w:lvl w:ilvl="7" w:tplc="04090019" w:tentative="1">
+      <w:start w:val="1"/>
+      <w:numFmt w:val="lowerLetter"/>
+      <w:lvlText w:val="%8."/>
+      <w:lvlJc w:val="left"/>
+      <w:pPr>
+        <w:ind w:left="5760" w:hanging="360"/>
+      </w:pPr>
+    </w:lvl>
+    <w:lvl w:ilvl="8" w:tplc="0409001B" w:tentative="1">
+      <w:start w:val="1"/>
+      <w:numFmt w:val="lowerRoman"/>
+      <w:lvlText w:val="%9."/>
+      <w:lvlJc w:val="right"/>
+      <w:pPr>
+        <w:ind w:left="6480" w:hanging="180"/>
+      </w:pPr>
+    </w:lvl>
+  </w:abstractNum>
   <w:num w:numId="1">
+    <w:abstractNumId w:val="12"/>
+  </w:num>
+  <w:num w:numId="2">
+    <w:abstractNumId w:val="15"/>
+  </w:num>
+  <w:num w:numId="3">
+    <w:abstractNumId w:val="11"/>
+  </w:num>
+  <w:num w:numId="4">
+    <w:abstractNumId w:val="9"/>
+  </w:num>
+  <w:num w:numId="5">
+    <w:abstractNumId w:val="4"/>
+  </w:num>
+  <w:num w:numId="6">
+    <w:abstractNumId w:val="3"/>
+  </w:num>
+  <w:num w:numId="7">
+    <w:abstractNumId w:val="16"/>
+  </w:num>
+  <w:num w:numId="8">
+    <w:abstractNumId w:val="8"/>
+  </w:num>
+  <w:num w:numId="9">
+    <w:abstractNumId w:val="0"/>
+  </w:num>
+  <w:num w:numId="10">
+    <w:abstractNumId w:val="7"/>
+  </w:num>
+  <w:num w:numId="11">
+    <w:abstractNumId w:val="6"/>
+  </w:num>
+  <w:num w:numId="12">
+    <w:abstractNumId w:val="14"/>
+  </w:num>
+  <w:num w:numId="13">
+    <w:abstractNumId w:val="13"/>
+  </w:num>
+  <w:num w:numId="14">
+    <w:abstractNumId w:val="18"/>
+  </w:num>
+  <w:num w:numId="15">
     <w:abstractNumId w:val="5"/>
   </w:num>
-  <w:num w:numId="2">
-    <w:abstractNumId w:val="6"/>
-  </w:num>
-  <w:num w:numId="3">
-    <w:abstractNumId w:val="4"/>
-  </w:num>
-  <w:num w:numId="4">
-    <w:abstractNumId w:val="3"/>
-  </w:num>
-  <w:num w:numId="5">
+  <w:num w:numId="16">
     <w:abstractNumId w:val="1"/>
   </w:num>
-  <w:num w:numId="6">
-    <w:abstractNumId w:val="0"/>
+  <w:num w:numId="17">
+    <w:abstractNumId w:val="2"/>
   </w:num>
-  <w:num w:numId="7">
-    <w:abstractNumId w:val="7"/>
+  <w:num w:numId="18">
+    <w:abstractNumId w:val="17"/>
   </w:num>
-  <w:num w:numId="8">
-    <w:abstractNumId w:val="2"/>
+  <w:num w:numId="19">
+    <w:abstractNumId w:val="10"/>
   </w:num>
 </w:numbering>
 </file>
@@ -9627,7 +12371,7 @@
                 <c:formatCode>General</c:formatCode>
                 <c:ptCount val="6"/>
                 <c:pt idx="0">
-                  <c:v>0.39766995615060902</c:v>
+                  <c:v>0.39766995615061135</c:v>
                 </c:pt>
                 <c:pt idx="1">
                   <c:v>0.7454247606097506</c:v>
@@ -9639,7 +12383,7 @@
                   <c:v>1.5268980090351358</c:v>
                 </c:pt>
                 <c:pt idx="4">
-                  <c:v>1.9179442329607972</c:v>
+                  <c:v>1.9179442329607916</c:v>
                 </c:pt>
                 <c:pt idx="5">
                   <c:v>3.5293128831854532</c:v>
@@ -9648,23 +12392,23 @@
             </c:numRef>
           </c:yVal>
         </c:ser>
-        <c:axId val="64596224"/>
-        <c:axId val="64598016"/>
+        <c:axId val="62669952"/>
+        <c:axId val="62671488"/>
       </c:scatterChart>
       <c:valAx>
-        <c:axId val="64596224"/>
+        <c:axId val="62669952"/>
         <c:scaling>
           <c:orientation val="minMax"/>
         </c:scaling>
         <c:axPos val="b"/>
         <c:numFmt formatCode="General" sourceLinked="1"/>
         <c:tickLblPos val="nextTo"/>
-        <c:crossAx val="64598016"/>
+        <c:crossAx val="62671488"/>
         <c:crosses val="autoZero"/>
         <c:crossBetween val="midCat"/>
       </c:valAx>
       <c:valAx>
-        <c:axId val="64598016"/>
+        <c:axId val="62671488"/>
         <c:scaling>
           <c:orientation val="minMax"/>
         </c:scaling>
@@ -9672,7 +12416,7 @@
         <c:majorGridlines/>
         <c:numFmt formatCode="General" sourceLinked="1"/>
         <c:tickLblPos val="nextTo"/>
-        <c:crossAx val="64596224"/>
+        <c:crossAx val="62669952"/>
         <c:crosses val="autoZero"/>
         <c:crossBetween val="midCat"/>
       </c:valAx>

</xml_diff>